<commit_message>
algunas transparencias de mi parte
</commit_message>
<xml_diff>
--- a/Defensa/transparenciasBelen.docx
+++ b/Defensa/transparenciasBelen.docx
@@ -27,10 +27,7 @@
     </w:p>
     <w:p>
       <w:r>
-        <w:t>Se encarga de generar la información completa de la guía</w:t>
-      </w:r>
-      <w:r>
-        <w:t xml:space="preserve"> desde el origen al destino.</w:t>
+        <w:t>Se encarga de generar la información completa de la guía desde el origen al destino.</w:t>
       </w:r>
     </w:p>
     <w:p>
@@ -42,10 +39,7 @@
         </w:numPr>
       </w:pPr>
       <w:r>
-        <w:t>L</w:t>
-      </w:r>
-      <w:r>
-        <w:t xml:space="preserve">ista de </w:t>
+        <w:t xml:space="preserve">Lista de </w:t>
       </w:r>
       <w:proofErr w:type="spellStart"/>
       <w:r>
@@ -53,10 +47,7 @@
       </w:r>
       <w:proofErr w:type="spellEnd"/>
       <w:r>
-        <w:t xml:space="preserve"> de la ruta</w:t>
-      </w:r>
-      <w:r>
-        <w:t>.</w:t>
+        <w:t xml:space="preserve"> de la ruta.</w:t>
       </w:r>
     </w:p>
     <w:p>
@@ -68,13 +59,7 @@
         </w:numPr>
       </w:pPr>
       <w:r>
-        <w:t>I</w:t>
-      </w:r>
-      <w:r>
-        <w:t>nstrucciones</w:t>
-      </w:r>
-      <w:r>
-        <w:t xml:space="preserve"> de guía para el usuario.</w:t>
+        <w:t>Instrucciones de guía para el usuario.</w:t>
       </w:r>
     </w:p>
     <w:p>
@@ -98,10 +83,7 @@
         </w:numPr>
       </w:pPr>
       <w:r>
-        <w:t>I</w:t>
-      </w:r>
-      <w:r>
-        <w:t>nformación adicional.</w:t>
+        <w:t>Información adicional.</w:t>
       </w:r>
     </w:p>
     <w:p>
@@ -136,181 +118,137 @@
         <w:rPr>
           <w:noProof/>
         </w:rPr>
-        <w:drawing>
-          <wp:anchor distT="0" distB="0" distL="114300" distR="114300" simplePos="0" relativeHeight="251658240" behindDoc="0" locked="0" layoutInCell="1" allowOverlap="1" wp14:anchorId="30BDDFCF" wp14:editId="5680A222">
-            <wp:simplePos x="0" y="0"/>
-            <wp:positionH relativeFrom="column">
-              <wp:posOffset>2891790</wp:posOffset>
-            </wp:positionH>
-            <wp:positionV relativeFrom="paragraph">
-              <wp:posOffset>-6350</wp:posOffset>
-            </wp:positionV>
-            <wp:extent cx="1963420" cy="2190750"/>
-            <wp:effectExtent l="0" t="0" r="0" b="0"/>
-            <wp:wrapSquare wrapText="bothSides"/>
-            <wp:docPr id="2" name="Imagen 2"/>
-            <wp:cNvGraphicFramePr>
-              <a:graphicFrameLocks xmlns:a="http://schemas.openxmlformats.org/drawingml/2006/main" noChangeAspect="1"/>
-            </wp:cNvGraphicFramePr>
-            <a:graphic xmlns:a="http://schemas.openxmlformats.org/drawingml/2006/main">
-              <a:graphicData uri="http://schemas.openxmlformats.org/drawingml/2006/picture">
-                <pic:pic xmlns:pic="http://schemas.openxmlformats.org/drawingml/2006/picture">
-                  <pic:nvPicPr>
-                    <pic:cNvPr id="0" name="Picture 2"/>
-                    <pic:cNvPicPr>
-                      <a:picLocks noChangeAspect="1" noChangeArrowheads="1"/>
-                    </pic:cNvPicPr>
-                  </pic:nvPicPr>
-                  <pic:blipFill>
-                    <a:blip r:embed="rId5">
-                      <a:extLst>
-                        <a:ext uri="{28A0092B-C50C-407E-A947-70E740481C1C}">
-                          <a14:useLocalDpi xmlns:a14="http://schemas.microsoft.com/office/drawing/2010/main" val="0"/>
-                        </a:ext>
-                      </a:extLst>
-                    </a:blip>
-                    <a:srcRect/>
-                    <a:stretch>
-                      <a:fillRect/>
-                    </a:stretch>
-                  </pic:blipFill>
-                  <pic:spPr bwMode="auto">
-                    <a:xfrm>
-                      <a:off x="0" y="0"/>
-                      <a:ext cx="1963420" cy="2190750"/>
-                    </a:xfrm>
-                    <a:prstGeom prst="rect">
-                      <a:avLst/>
-                    </a:prstGeom>
-                    <a:noFill/>
-                    <a:ln>
-                      <a:noFill/>
-                    </a:ln>
-                  </pic:spPr>
-                </pic:pic>
-              </a:graphicData>
-            </a:graphic>
-          </wp:anchor>
-        </w:drawing>
-      </w:r>
-      <w:r>
-        <w:rPr>
-          <w:noProof/>
-        </w:rPr>
-        <w:drawing>
-          <wp:anchor distT="0" distB="0" distL="114300" distR="114300" simplePos="0" relativeHeight="251659264" behindDoc="0" locked="0" layoutInCell="1" allowOverlap="1" wp14:anchorId="1AAB905C" wp14:editId="1C03D93B">
-            <wp:simplePos x="0" y="0"/>
-            <wp:positionH relativeFrom="column">
-              <wp:posOffset>-3810</wp:posOffset>
-            </wp:positionH>
-            <wp:positionV relativeFrom="paragraph">
-              <wp:posOffset>-3810</wp:posOffset>
-            </wp:positionV>
-            <wp:extent cx="2263429" cy="2190750"/>
-            <wp:effectExtent l="0" t="0" r="3810" b="0"/>
-            <wp:wrapSquare wrapText="bothSides"/>
-            <wp:docPr id="1" name="Imagen 1"/>
-            <wp:cNvGraphicFramePr>
-              <a:graphicFrameLocks xmlns:a="http://schemas.openxmlformats.org/drawingml/2006/main" noChangeAspect="1"/>
-            </wp:cNvGraphicFramePr>
-            <a:graphic xmlns:a="http://schemas.openxmlformats.org/drawingml/2006/main">
-              <a:graphicData uri="http://schemas.openxmlformats.org/drawingml/2006/picture">
-                <pic:pic xmlns:pic="http://schemas.openxmlformats.org/drawingml/2006/picture">
-                  <pic:nvPicPr>
-                    <pic:cNvPr id="0" name="Picture 1"/>
-                    <pic:cNvPicPr>
-                      <a:picLocks noChangeAspect="1" noChangeArrowheads="1"/>
-                    </pic:cNvPicPr>
-                  </pic:nvPicPr>
-                  <pic:blipFill>
-                    <a:blip r:embed="rId6">
-                      <a:extLst>
-                        <a:ext uri="{28A0092B-C50C-407E-A947-70E740481C1C}">
-                          <a14:useLocalDpi xmlns:a14="http://schemas.microsoft.com/office/drawing/2010/main" val="0"/>
-                        </a:ext>
-                      </a:extLst>
-                    </a:blip>
-                    <a:srcRect/>
-                    <a:stretch>
-                      <a:fillRect/>
-                    </a:stretch>
-                  </pic:blipFill>
-                  <pic:spPr bwMode="auto">
-                    <a:xfrm>
-                      <a:off x="0" y="0"/>
-                      <a:ext cx="2263429" cy="2190750"/>
-                    </a:xfrm>
-                    <a:prstGeom prst="rect">
-                      <a:avLst/>
-                    </a:prstGeom>
-                    <a:noFill/>
-                    <a:ln>
-                      <a:noFill/>
-                    </a:ln>
-                  </pic:spPr>
-                </pic:pic>
-              </a:graphicData>
-            </a:graphic>
-          </wp:anchor>
-        </w:drawing>
-      </w:r>
-    </w:p>
-    <w:p>
-      <w:r>
-        <w:rPr>
-          <w:noProof/>
-        </w:rPr>
         <mc:AlternateContent>
-          <mc:Choice Requires="wps">
+          <mc:Choice Requires="wpg">
             <w:drawing>
-              <wp:anchor distT="0" distB="0" distL="114300" distR="114300" simplePos="0" relativeHeight="251664384" behindDoc="0" locked="0" layoutInCell="1" allowOverlap="1" wp14:anchorId="1385D63D" wp14:editId="5BD675A5">
+              <wp:anchor distT="0" distB="0" distL="114300" distR="114300" simplePos="0" relativeHeight="251664384" behindDoc="0" locked="0" layoutInCell="1" allowOverlap="1" wp14:anchorId="77E1EF30" wp14:editId="3DA35D78">
                 <wp:simplePos x="0" y="0"/>
                 <wp:positionH relativeFrom="column">
-                  <wp:posOffset>3596640</wp:posOffset>
+                  <wp:posOffset>2891790</wp:posOffset>
                 </wp:positionH>
                 <wp:positionV relativeFrom="paragraph">
-                  <wp:posOffset>205740</wp:posOffset>
+                  <wp:posOffset>-3810</wp:posOffset>
                 </wp:positionV>
-                <wp:extent cx="342900" cy="0"/>
-                <wp:effectExtent l="0" t="95250" r="0" b="95250"/>
+                <wp:extent cx="1963420" cy="2190750"/>
+                <wp:effectExtent l="0" t="0" r="0" b="0"/>
                 <wp:wrapNone/>
-                <wp:docPr id="7" name="Conector recto de flecha 7"/>
+                <wp:docPr id="12" name="Grupo 12"/>
                 <wp:cNvGraphicFramePr/>
                 <a:graphic xmlns:a="http://schemas.openxmlformats.org/drawingml/2006/main">
-                  <a:graphicData uri="http://schemas.microsoft.com/office/word/2010/wordprocessingShape">
-                    <wps:wsp>
-                      <wps:cNvCnPr/>
-                      <wps:spPr>
+                  <a:graphicData uri="http://schemas.microsoft.com/office/word/2010/wordprocessingGroup">
+                    <wpg:wgp>
+                      <wpg:cNvGrpSpPr/>
+                      <wpg:grpSpPr>
                         <a:xfrm>
                           <a:off x="0" y="0"/>
-                          <a:ext cx="342900" cy="0"/>
+                          <a:ext cx="1963420" cy="2190750"/>
+                          <a:chOff x="0" y="0"/>
+                          <a:chExt cx="1963420" cy="2190750"/>
                         </a:xfrm>
-                        <a:prstGeom prst="straightConnector1">
-                          <a:avLst/>
-                        </a:prstGeom>
-                        <a:ln w="38100">
-                          <a:solidFill>
-                            <a:srgbClr val="00B050"/>
-                          </a:solidFill>
-                          <a:tailEnd type="triangle"/>
-                        </a:ln>
-                      </wps:spPr>
-                      <wps:style>
-                        <a:lnRef idx="1">
-                          <a:schemeClr val="accent1"/>
-                        </a:lnRef>
-                        <a:fillRef idx="0">
-                          <a:schemeClr val="accent1"/>
-                        </a:fillRef>
-                        <a:effectRef idx="0">
-                          <a:schemeClr val="accent1"/>
-                        </a:effectRef>
-                        <a:fontRef idx="minor">
-                          <a:schemeClr val="tx1"/>
-                        </a:fontRef>
-                      </wps:style>
-                      <wps:bodyPr/>
-                    </wps:wsp>
+                      </wpg:grpSpPr>
+                      <pic:pic xmlns:pic="http://schemas.openxmlformats.org/drawingml/2006/picture">
+                        <pic:nvPicPr>
+                          <pic:cNvPr id="2" name="Imagen 2"/>
+                          <pic:cNvPicPr>
+                            <a:picLocks noChangeAspect="1"/>
+                          </pic:cNvPicPr>
+                        </pic:nvPicPr>
+                        <pic:blipFill>
+                          <a:blip r:embed="rId5">
+                            <a:extLst>
+                              <a:ext uri="{28A0092B-C50C-407E-A947-70E740481C1C}">
+                                <a14:useLocalDpi xmlns:a14="http://schemas.microsoft.com/office/drawing/2010/main" val="0"/>
+                              </a:ext>
+                            </a:extLst>
+                          </a:blip>
+                          <a:srcRect/>
+                          <a:stretch>
+                            <a:fillRect/>
+                          </a:stretch>
+                        </pic:blipFill>
+                        <pic:spPr bwMode="auto">
+                          <a:xfrm>
+                            <a:off x="0" y="0"/>
+                            <a:ext cx="1963420" cy="2190750"/>
+                          </a:xfrm>
+                          <a:prstGeom prst="rect">
+                            <a:avLst/>
+                          </a:prstGeom>
+                          <a:noFill/>
+                          <a:ln>
+                            <a:noFill/>
+                          </a:ln>
+                        </pic:spPr>
+                      </pic:pic>
+                      <wps:wsp>
+                        <wps:cNvPr id="6" name="Conector recto de flecha 6"/>
+                        <wps:cNvCnPr/>
+                        <wps:spPr>
+                          <a:xfrm flipV="1">
+                            <a:off x="628650" y="438150"/>
+                            <a:ext cx="0" cy="581025"/>
+                          </a:xfrm>
+                          <a:prstGeom prst="straightConnector1">
+                            <a:avLst/>
+                          </a:prstGeom>
+                          <a:ln w="38100">
+                            <a:solidFill>
+                              <a:srgbClr val="00B050"/>
+                            </a:solidFill>
+                            <a:tailEnd type="triangle"/>
+                          </a:ln>
+                        </wps:spPr>
+                        <wps:style>
+                          <a:lnRef idx="1">
+                            <a:schemeClr val="accent1"/>
+                          </a:lnRef>
+                          <a:fillRef idx="0">
+                            <a:schemeClr val="accent1"/>
+                          </a:fillRef>
+                          <a:effectRef idx="0">
+                            <a:schemeClr val="accent1"/>
+                          </a:effectRef>
+                          <a:fontRef idx="minor">
+                            <a:schemeClr val="tx1"/>
+                          </a:fontRef>
+                        </wps:style>
+                        <wps:bodyPr/>
+                      </wps:wsp>
+                      <wps:wsp>
+                        <wps:cNvPr id="7" name="Conector recto de flecha 7"/>
+                        <wps:cNvCnPr/>
+                        <wps:spPr>
+                          <a:xfrm>
+                            <a:off x="704850" y="495300"/>
+                            <a:ext cx="342900" cy="0"/>
+                          </a:xfrm>
+                          <a:prstGeom prst="straightConnector1">
+                            <a:avLst/>
+                          </a:prstGeom>
+                          <a:ln w="38100">
+                            <a:solidFill>
+                              <a:srgbClr val="00B050"/>
+                            </a:solidFill>
+                            <a:tailEnd type="triangle"/>
+                          </a:ln>
+                        </wps:spPr>
+                        <wps:style>
+                          <a:lnRef idx="1">
+                            <a:schemeClr val="accent1"/>
+                          </a:lnRef>
+                          <a:fillRef idx="0">
+                            <a:schemeClr val="accent1"/>
+                          </a:fillRef>
+                          <a:effectRef idx="0">
+                            <a:schemeClr val="accent1"/>
+                          </a:effectRef>
+                          <a:fontRef idx="minor">
+                            <a:schemeClr val="tx1"/>
+                          </a:fontRef>
+                        </wps:style>
+                        <wps:bodyPr/>
+                      </wps:wsp>
+                    </wpg:wgp>
                   </a:graphicData>
                 </a:graphic>
               </wp:anchor>
@@ -318,13 +256,40 @@
           </mc:Choice>
           <mc:Fallback>
             <w:pict>
-              <v:shapetype w14:anchorId="4C08672B" id="_x0000_t32" coordsize="21600,21600" o:spt="32" o:oned="t" path="m,l21600,21600e" filled="f">
-                <v:path arrowok="t" fillok="f" o:connecttype="none"/>
-                <o:lock v:ext="edit" shapetype="t"/>
-              </v:shapetype>
-              <v:shape id="Conector recto de flecha 7" o:spid="_x0000_s1026" type="#_x0000_t32" style="position:absolute;margin-left:283.2pt;margin-top:16.2pt;width:27pt;height:0;z-index:251664384;visibility:visible;mso-wrap-style:square;mso-wrap-distance-left:9pt;mso-wrap-distance-top:0;mso-wrap-distance-right:9pt;mso-wrap-distance-bottom:0;mso-position-horizontal:absolute;mso-position-horizontal-relative:text;mso-position-vertical:absolute;mso-position-vertical-relative:text" o:gfxdata="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" strokecolor="#00b050" strokeweight="3pt">
-                <v:stroke endarrow="block" joinstyle="miter"/>
-              </v:shape>
+              <v:group w14:anchorId="6E77D28E" id="Grupo 12" o:spid="_x0000_s1026" style="position:absolute;margin-left:227.7pt;margin-top:-.3pt;width:154.6pt;height:172.5pt;z-index:251664384" coordsize="19634,21907" o:gfxdata="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">
+                <v:shapetype id="_x0000_t75" coordsize="21600,21600" o:spt="75" o:preferrelative="t" path="m@4@5l@4@11@9@11@9@5xe" filled="f" stroked="f">
+                  <v:stroke joinstyle="miter"/>
+                  <v:formulas>
+                    <v:f eqn="if lineDrawn pixelLineWidth 0"/>
+                    <v:f eqn="sum @0 1 0"/>
+                    <v:f eqn="sum 0 0 @1"/>
+                    <v:f eqn="prod @2 1 2"/>
+                    <v:f eqn="prod @3 21600 pixelWidth"/>
+                    <v:f eqn="prod @3 21600 pixelHeight"/>
+                    <v:f eqn="sum @0 0 1"/>
+                    <v:f eqn="prod @6 1 2"/>
+                    <v:f eqn="prod @7 21600 pixelWidth"/>
+                    <v:f eqn="sum @8 21600 0"/>
+                    <v:f eqn="prod @7 21600 pixelHeight"/>
+                    <v:f eqn="sum @10 21600 0"/>
+                  </v:formulas>
+                  <v:path o:extrusionok="f" gradientshapeok="t" o:connecttype="rect"/>
+                  <o:lock v:ext="edit" aspectratio="t"/>
+                </v:shapetype>
+                <v:shape id="Imagen 2" o:spid="_x0000_s1027" type="#_x0000_t75" style="position:absolute;width:19634;height:21907;visibility:visible;mso-wrap-style:square" o:gfxdata="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">
+                  <v:imagedata r:id="rId6" o:title=""/>
+                </v:shape>
+                <v:shapetype id="_x0000_t32" coordsize="21600,21600" o:spt="32" o:oned="t" path="m,l21600,21600e" filled="f">
+                  <v:path arrowok="t" fillok="f" o:connecttype="none"/>
+                  <o:lock v:ext="edit" shapetype="t"/>
+                </v:shapetype>
+                <v:shape id="Conector recto de flecha 6" o:spid="_x0000_s1028" type="#_x0000_t32" style="position:absolute;left:6286;top:4381;width:0;height:5810;flip:y;visibility:visible;mso-wrap-style:square" o:connectortype="straight" o:gfxdata="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" strokecolor="#00b050" strokeweight="3pt">
+                  <v:stroke endarrow="block" joinstyle="miter"/>
+                </v:shape>
+                <v:shape id="Conector recto de flecha 7" o:spid="_x0000_s1029" type="#_x0000_t32" style="position:absolute;left:7048;top:4953;width:3429;height:0;visibility:visible;mso-wrap-style:square" o:connectortype="straight" o:gfxdata="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" strokecolor="#00b050" strokeweight="3pt">
+                  <v:stroke endarrow="block" joinstyle="miter"/>
+                </v:shape>
+              </v:group>
             </w:pict>
           </mc:Fallback>
         </mc:AlternateContent>
@@ -334,56 +299,170 @@
           <w:noProof/>
         </w:rPr>
         <mc:AlternateContent>
-          <mc:Choice Requires="wps">
+          <mc:Choice Requires="wpg">
             <w:drawing>
-              <wp:anchor distT="0" distB="0" distL="114300" distR="114300" simplePos="0" relativeHeight="251663360" behindDoc="0" locked="0" layoutInCell="1" allowOverlap="1" wp14:anchorId="152CB8E5" wp14:editId="4D6C1B00">
+              <wp:anchor distT="0" distB="0" distL="114300" distR="114300" simplePos="0" relativeHeight="251661312" behindDoc="0" locked="0" layoutInCell="1" allowOverlap="1" wp14:anchorId="1FAE2E08" wp14:editId="185F9A3A">
                 <wp:simplePos x="0" y="0"/>
                 <wp:positionH relativeFrom="column">
-                  <wp:posOffset>3520440</wp:posOffset>
+                  <wp:posOffset>-3810</wp:posOffset>
                 </wp:positionH>
                 <wp:positionV relativeFrom="paragraph">
-                  <wp:posOffset>148590</wp:posOffset>
+                  <wp:posOffset>-3810</wp:posOffset>
                 </wp:positionV>
-                <wp:extent cx="0" cy="581025"/>
-                <wp:effectExtent l="57150" t="38100" r="57150" b="9525"/>
+                <wp:extent cx="2263140" cy="2190750"/>
+                <wp:effectExtent l="0" t="0" r="3810" b="0"/>
                 <wp:wrapNone/>
-                <wp:docPr id="6" name="Conector recto de flecha 6"/>
+                <wp:docPr id="11" name="Grupo 11"/>
                 <wp:cNvGraphicFramePr/>
                 <a:graphic xmlns:a="http://schemas.openxmlformats.org/drawingml/2006/main">
-                  <a:graphicData uri="http://schemas.microsoft.com/office/word/2010/wordprocessingShape">
-                    <wps:wsp>
-                      <wps:cNvCnPr/>
-                      <wps:spPr>
-                        <a:xfrm flipV="1">
+                  <a:graphicData uri="http://schemas.microsoft.com/office/word/2010/wordprocessingGroup">
+                    <wpg:wgp>
+                      <wpg:cNvGrpSpPr/>
+                      <wpg:grpSpPr>
+                        <a:xfrm>
                           <a:off x="0" y="0"/>
-                          <a:ext cx="0" cy="581025"/>
+                          <a:ext cx="2263140" cy="2190750"/>
+                          <a:chOff x="0" y="0"/>
+                          <a:chExt cx="2263140" cy="2190750"/>
                         </a:xfrm>
-                        <a:prstGeom prst="straightConnector1">
-                          <a:avLst/>
-                        </a:prstGeom>
-                        <a:ln w="38100">
-                          <a:solidFill>
-                            <a:srgbClr val="00B050"/>
-                          </a:solidFill>
-                          <a:tailEnd type="triangle"/>
-                        </a:ln>
-                      </wps:spPr>
-                      <wps:style>
-                        <a:lnRef idx="1">
-                          <a:schemeClr val="accent1"/>
-                        </a:lnRef>
-                        <a:fillRef idx="0">
-                          <a:schemeClr val="accent1"/>
-                        </a:fillRef>
-                        <a:effectRef idx="0">
-                          <a:schemeClr val="accent1"/>
-                        </a:effectRef>
-                        <a:fontRef idx="minor">
-                          <a:schemeClr val="tx1"/>
-                        </a:fontRef>
-                      </wps:style>
-                      <wps:bodyPr/>
-                    </wps:wsp>
+                      </wpg:grpSpPr>
+                      <pic:pic xmlns:pic="http://schemas.openxmlformats.org/drawingml/2006/picture">
+                        <pic:nvPicPr>
+                          <pic:cNvPr id="1" name="Imagen 1"/>
+                          <pic:cNvPicPr>
+                            <a:picLocks noChangeAspect="1"/>
+                          </pic:cNvPicPr>
+                        </pic:nvPicPr>
+                        <pic:blipFill>
+                          <a:blip r:embed="rId7">
+                            <a:extLst>
+                              <a:ext uri="{28A0092B-C50C-407E-A947-70E740481C1C}">
+                                <a14:useLocalDpi xmlns:a14="http://schemas.microsoft.com/office/drawing/2010/main" val="0"/>
+                              </a:ext>
+                            </a:extLst>
+                          </a:blip>
+                          <a:srcRect/>
+                          <a:stretch>
+                            <a:fillRect/>
+                          </a:stretch>
+                        </pic:blipFill>
+                        <pic:spPr bwMode="auto">
+                          <a:xfrm>
+                            <a:off x="0" y="0"/>
+                            <a:ext cx="2263140" cy="2190750"/>
+                          </a:xfrm>
+                          <a:prstGeom prst="rect">
+                            <a:avLst/>
+                          </a:prstGeom>
+                          <a:noFill/>
+                          <a:ln>
+                            <a:noFill/>
+                          </a:ln>
+                        </pic:spPr>
+                      </pic:pic>
+                      <wps:wsp>
+                        <wps:cNvPr id="3" name="Conector recto de flecha 3"/>
+                        <wps:cNvCnPr/>
+                        <wps:spPr>
+                          <a:xfrm flipV="1">
+                            <a:off x="1876425" y="933450"/>
+                            <a:ext cx="0" cy="723900"/>
+                          </a:xfrm>
+                          <a:prstGeom prst="straightConnector1">
+                            <a:avLst/>
+                          </a:prstGeom>
+                          <a:ln w="38100">
+                            <a:solidFill>
+                              <a:srgbClr val="00B050"/>
+                            </a:solidFill>
+                            <a:tailEnd type="triangle"/>
+                          </a:ln>
+                        </wps:spPr>
+                        <wps:style>
+                          <a:lnRef idx="1">
+                            <a:schemeClr val="accent1"/>
+                          </a:lnRef>
+                          <a:fillRef idx="0">
+                            <a:schemeClr val="accent1"/>
+                          </a:fillRef>
+                          <a:effectRef idx="0">
+                            <a:schemeClr val="accent1"/>
+                          </a:effectRef>
+                          <a:fontRef idx="minor">
+                            <a:schemeClr val="tx1"/>
+                          </a:fontRef>
+                        </wps:style>
+                        <wps:bodyPr/>
+                      </wps:wsp>
+                      <wps:wsp>
+                        <wps:cNvPr id="4" name="Conector recto de flecha 4"/>
+                        <wps:cNvCnPr/>
+                        <wps:spPr>
+                          <a:xfrm flipH="1">
+                            <a:off x="495300" y="933450"/>
+                            <a:ext cx="1314450" cy="0"/>
+                          </a:xfrm>
+                          <a:prstGeom prst="straightConnector1">
+                            <a:avLst/>
+                          </a:prstGeom>
+                          <a:ln w="38100">
+                            <a:solidFill>
+                              <a:srgbClr val="00B050"/>
+                            </a:solidFill>
+                            <a:tailEnd type="triangle"/>
+                          </a:ln>
+                        </wps:spPr>
+                        <wps:style>
+                          <a:lnRef idx="1">
+                            <a:schemeClr val="accent1"/>
+                          </a:lnRef>
+                          <a:fillRef idx="0">
+                            <a:schemeClr val="accent1"/>
+                          </a:fillRef>
+                          <a:effectRef idx="0">
+                            <a:schemeClr val="accent1"/>
+                          </a:effectRef>
+                          <a:fontRef idx="minor">
+                            <a:schemeClr val="tx1"/>
+                          </a:fontRef>
+                        </wps:style>
+                        <wps:bodyPr/>
+                      </wps:wsp>
+                      <wps:wsp>
+                        <wps:cNvPr id="5" name="Conector recto de flecha 5"/>
+                        <wps:cNvCnPr/>
+                        <wps:spPr>
+                          <a:xfrm flipV="1">
+                            <a:off x="495300" y="495300"/>
+                            <a:ext cx="0" cy="381000"/>
+                          </a:xfrm>
+                          <a:prstGeom prst="straightConnector1">
+                            <a:avLst/>
+                          </a:prstGeom>
+                          <a:ln w="38100">
+                            <a:solidFill>
+                              <a:srgbClr val="00B050"/>
+                            </a:solidFill>
+                            <a:tailEnd type="triangle"/>
+                          </a:ln>
+                        </wps:spPr>
+                        <wps:style>
+                          <a:lnRef idx="1">
+                            <a:schemeClr val="accent1"/>
+                          </a:lnRef>
+                          <a:fillRef idx="0">
+                            <a:schemeClr val="accent1"/>
+                          </a:fillRef>
+                          <a:effectRef idx="0">
+                            <a:schemeClr val="accent1"/>
+                          </a:effectRef>
+                          <a:fontRef idx="minor">
+                            <a:schemeClr val="tx1"/>
+                          </a:fontRef>
+                        </wps:style>
+                        <wps:bodyPr/>
+                      </wps:wsp>
+                    </wpg:wgp>
                   </a:graphicData>
                 </a:graphic>
               </wp:anchor>
@@ -391,219 +470,20 @@
           </mc:Choice>
           <mc:Fallback>
             <w:pict>
-              <v:shape w14:anchorId="4A14556B" id="Conector recto de flecha 6" o:spid="_x0000_s1026" type="#_x0000_t32" style="position:absolute;margin-left:277.2pt;margin-top:11.7pt;width:0;height:45.75pt;flip:y;z-index:251663360;visibility:visible;mso-wrap-style:square;mso-wrap-distance-left:9pt;mso-wrap-distance-top:0;mso-wrap-distance-right:9pt;mso-wrap-distance-bottom:0;mso-position-horizontal:absolute;mso-position-horizontal-relative:text;mso-position-vertical:absolute;mso-position-vertical-relative:text" o:gfxdata="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" strokecolor="#00b050" strokeweight="3pt">
-                <v:stroke endarrow="block" joinstyle="miter"/>
-              </v:shape>
-            </w:pict>
-          </mc:Fallback>
-        </mc:AlternateContent>
-      </w:r>
-      <w:r>
-        <w:rPr>
-          <w:noProof/>
-        </w:rPr>
-        <mc:AlternateContent>
-          <mc:Choice Requires="wps">
-            <w:drawing>
-              <wp:anchor distT="0" distB="0" distL="114300" distR="114300" simplePos="0" relativeHeight="251662336" behindDoc="0" locked="0" layoutInCell="1" allowOverlap="1" wp14:anchorId="1F359E3C" wp14:editId="4754A398">
-                <wp:simplePos x="0" y="0"/>
-                <wp:positionH relativeFrom="column">
-                  <wp:posOffset>491490</wp:posOffset>
-                </wp:positionH>
-                <wp:positionV relativeFrom="paragraph">
-                  <wp:posOffset>205740</wp:posOffset>
-                </wp:positionV>
-                <wp:extent cx="0" cy="381000"/>
-                <wp:effectExtent l="57150" t="38100" r="57150" b="0"/>
-                <wp:wrapNone/>
-                <wp:docPr id="5" name="Conector recto de flecha 5"/>
-                <wp:cNvGraphicFramePr/>
-                <a:graphic xmlns:a="http://schemas.openxmlformats.org/drawingml/2006/main">
-                  <a:graphicData uri="http://schemas.microsoft.com/office/word/2010/wordprocessingShape">
-                    <wps:wsp>
-                      <wps:cNvCnPr/>
-                      <wps:spPr>
-                        <a:xfrm flipV="1">
-                          <a:off x="0" y="0"/>
-                          <a:ext cx="0" cy="381000"/>
-                        </a:xfrm>
-                        <a:prstGeom prst="straightConnector1">
-                          <a:avLst/>
-                        </a:prstGeom>
-                        <a:ln w="38100">
-                          <a:solidFill>
-                            <a:srgbClr val="00B050"/>
-                          </a:solidFill>
-                          <a:tailEnd type="triangle"/>
-                        </a:ln>
-                      </wps:spPr>
-                      <wps:style>
-                        <a:lnRef idx="1">
-                          <a:schemeClr val="accent1"/>
-                        </a:lnRef>
-                        <a:fillRef idx="0">
-                          <a:schemeClr val="accent1"/>
-                        </a:fillRef>
-                        <a:effectRef idx="0">
-                          <a:schemeClr val="accent1"/>
-                        </a:effectRef>
-                        <a:fontRef idx="minor">
-                          <a:schemeClr val="tx1"/>
-                        </a:fontRef>
-                      </wps:style>
-                      <wps:bodyPr/>
-                    </wps:wsp>
-                  </a:graphicData>
-                </a:graphic>
-              </wp:anchor>
-            </w:drawing>
-          </mc:Choice>
-          <mc:Fallback>
-            <w:pict>
-              <v:shape w14:anchorId="33FFBFF9" id="Conector recto de flecha 5" o:spid="_x0000_s1026" type="#_x0000_t32" style="position:absolute;margin-left:38.7pt;margin-top:16.2pt;width:0;height:30pt;flip:y;z-index:251662336;visibility:visible;mso-wrap-style:square;mso-wrap-distance-left:9pt;mso-wrap-distance-top:0;mso-wrap-distance-right:9pt;mso-wrap-distance-bottom:0;mso-position-horizontal:absolute;mso-position-horizontal-relative:text;mso-position-vertical:absolute;mso-position-vertical-relative:text" o:gfxdata="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" strokecolor="#00b050" strokeweight="3pt">
-                <v:stroke endarrow="block" joinstyle="miter"/>
-              </v:shape>
-            </w:pict>
-          </mc:Fallback>
-        </mc:AlternateContent>
-      </w:r>
-    </w:p>
-    <w:p/>
-    <w:p>
-      <w:r>
-        <w:rPr>
-          <w:noProof/>
-        </w:rPr>
-        <mc:AlternateContent>
-          <mc:Choice Requires="wps">
-            <w:drawing>
-              <wp:anchor distT="0" distB="0" distL="114300" distR="114300" simplePos="0" relativeHeight="251661312" behindDoc="0" locked="0" layoutInCell="1" allowOverlap="1" wp14:anchorId="349F59CE" wp14:editId="1514DAD5">
-                <wp:simplePos x="0" y="0"/>
-                <wp:positionH relativeFrom="column">
-                  <wp:posOffset>491490</wp:posOffset>
-                </wp:positionH>
-                <wp:positionV relativeFrom="paragraph">
-                  <wp:posOffset>73025</wp:posOffset>
-                </wp:positionV>
-                <wp:extent cx="1314450" cy="0"/>
-                <wp:effectExtent l="0" t="95250" r="0" b="95250"/>
-                <wp:wrapNone/>
-                <wp:docPr id="4" name="Conector recto de flecha 4"/>
-                <wp:cNvGraphicFramePr/>
-                <a:graphic xmlns:a="http://schemas.openxmlformats.org/drawingml/2006/main">
-                  <a:graphicData uri="http://schemas.microsoft.com/office/word/2010/wordprocessingShape">
-                    <wps:wsp>
-                      <wps:cNvCnPr/>
-                      <wps:spPr>
-                        <a:xfrm flipH="1">
-                          <a:off x="0" y="0"/>
-                          <a:ext cx="1314450" cy="0"/>
-                        </a:xfrm>
-                        <a:prstGeom prst="straightConnector1">
-                          <a:avLst/>
-                        </a:prstGeom>
-                        <a:ln w="38100">
-                          <a:solidFill>
-                            <a:srgbClr val="00B050"/>
-                          </a:solidFill>
-                          <a:tailEnd type="triangle"/>
-                        </a:ln>
-                      </wps:spPr>
-                      <wps:style>
-                        <a:lnRef idx="1">
-                          <a:schemeClr val="accent1"/>
-                        </a:lnRef>
-                        <a:fillRef idx="0">
-                          <a:schemeClr val="accent1"/>
-                        </a:fillRef>
-                        <a:effectRef idx="0">
-                          <a:schemeClr val="accent1"/>
-                        </a:effectRef>
-                        <a:fontRef idx="minor">
-                          <a:schemeClr val="tx1"/>
-                        </a:fontRef>
-                      </wps:style>
-                      <wps:bodyPr/>
-                    </wps:wsp>
-                  </a:graphicData>
-                </a:graphic>
-              </wp:anchor>
-            </w:drawing>
-          </mc:Choice>
-          <mc:Fallback>
-            <w:pict>
-              <v:shape w14:anchorId="2625411E" id="Conector recto de flecha 4" o:spid="_x0000_s1026" type="#_x0000_t32" style="position:absolute;margin-left:38.7pt;margin-top:5.75pt;width:103.5pt;height:0;flip:x;z-index:251661312;visibility:visible;mso-wrap-style:square;mso-wrap-distance-left:9pt;mso-wrap-distance-top:0;mso-wrap-distance-right:9pt;mso-wrap-distance-bottom:0;mso-position-horizontal:absolute;mso-position-horizontal-relative:text;mso-position-vertical:absolute;mso-position-vertical-relative:text" o:gfxdata="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" strokecolor="#00b050" strokeweight="3pt">
-                <v:stroke endarrow="block" joinstyle="miter"/>
-              </v:shape>
-            </w:pict>
-          </mc:Fallback>
-        </mc:AlternateContent>
-      </w:r>
-      <w:r>
-        <w:rPr>
-          <w:noProof/>
-        </w:rPr>
-        <mc:AlternateContent>
-          <mc:Choice Requires="wps">
-            <w:drawing>
-              <wp:anchor distT="0" distB="0" distL="114300" distR="114300" simplePos="0" relativeHeight="251660288" behindDoc="0" locked="0" layoutInCell="1" allowOverlap="1" wp14:anchorId="334E780D" wp14:editId="5C1BE456">
-                <wp:simplePos x="0" y="0"/>
-                <wp:positionH relativeFrom="column">
-                  <wp:posOffset>1872615</wp:posOffset>
-                </wp:positionH>
-                <wp:positionV relativeFrom="paragraph">
-                  <wp:posOffset>73025</wp:posOffset>
-                </wp:positionV>
-                <wp:extent cx="0" cy="723900"/>
-                <wp:effectExtent l="57150" t="38100" r="57150" b="0"/>
-                <wp:wrapNone/>
-                <wp:docPr id="3" name="Conector recto de flecha 3"/>
-                <wp:cNvGraphicFramePr/>
-                <a:graphic xmlns:a="http://schemas.openxmlformats.org/drawingml/2006/main">
-                  <a:graphicData uri="http://schemas.microsoft.com/office/word/2010/wordprocessingShape">
-                    <wps:wsp>
-                      <wps:cNvCnPr/>
-                      <wps:spPr>
-                        <a:xfrm flipV="1">
-                          <a:off x="0" y="0"/>
-                          <a:ext cx="0" cy="723900"/>
-                        </a:xfrm>
-                        <a:prstGeom prst="straightConnector1">
-                          <a:avLst/>
-                        </a:prstGeom>
-                        <a:ln w="38100">
-                          <a:solidFill>
-                            <a:srgbClr val="00B050"/>
-                          </a:solidFill>
-                          <a:tailEnd type="triangle"/>
-                        </a:ln>
-                      </wps:spPr>
-                      <wps:style>
-                        <a:lnRef idx="1">
-                          <a:schemeClr val="accent1"/>
-                        </a:lnRef>
-                        <a:fillRef idx="0">
-                          <a:schemeClr val="accent1"/>
-                        </a:fillRef>
-                        <a:effectRef idx="0">
-                          <a:schemeClr val="accent1"/>
-                        </a:effectRef>
-                        <a:fontRef idx="minor">
-                          <a:schemeClr val="tx1"/>
-                        </a:fontRef>
-                      </wps:style>
-                      <wps:bodyPr/>
-                    </wps:wsp>
-                  </a:graphicData>
-                </a:graphic>
-              </wp:anchor>
-            </w:drawing>
-          </mc:Choice>
-          <mc:Fallback>
-            <w:pict>
-              <v:shape w14:anchorId="4BB4AB7A" id="Conector recto de flecha 3" o:spid="_x0000_s1026" type="#_x0000_t32" style="position:absolute;margin-left:147.45pt;margin-top:5.75pt;width:0;height:57pt;flip:y;z-index:251660288;visibility:visible;mso-wrap-style:square;mso-wrap-distance-left:9pt;mso-wrap-distance-top:0;mso-wrap-distance-right:9pt;mso-wrap-distance-bottom:0;mso-position-horizontal:absolute;mso-position-horizontal-relative:text;mso-position-vertical:absolute;mso-position-vertical-relative:text" o:gfxdata="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" strokecolor="#00b050" strokeweight="3pt">
-                <v:stroke endarrow="block" joinstyle="miter"/>
-              </v:shape>
+              <v:group w14:anchorId="13CB3EEE" id="Grupo 11" o:spid="_x0000_s1026" style="position:absolute;margin-left:-.3pt;margin-top:-.3pt;width:178.2pt;height:172.5pt;z-index:251661312" coordsize="22631,21907" o:gfxdata="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">
+                <v:shape id="Imagen 1" o:spid="_x0000_s1027" type="#_x0000_t75" style="position:absolute;width:22631;height:21907;visibility:visible;mso-wrap-style:square" o:gfxdata="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">
+                  <v:imagedata r:id="rId8" o:title=""/>
+                </v:shape>
+                <v:shape id="Conector recto de flecha 3" o:spid="_x0000_s1028" type="#_x0000_t32" style="position:absolute;left:18764;top:9334;width:0;height:7239;flip:y;visibility:visible;mso-wrap-style:square" o:connectortype="straight" o:gfxdata="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" strokecolor="#00b050" strokeweight="3pt">
+                  <v:stroke endarrow="block" joinstyle="miter"/>
+                </v:shape>
+                <v:shape id="Conector recto de flecha 4" o:spid="_x0000_s1029" type="#_x0000_t32" style="position:absolute;left:4953;top:9334;width:13144;height:0;flip:x;visibility:visible;mso-wrap-style:square" o:connectortype="straight" o:gfxdata="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" strokecolor="#00b050" strokeweight="3pt">
+                  <v:stroke endarrow="block" joinstyle="miter"/>
+                </v:shape>
+                <v:shape id="Conector recto de flecha 5" o:spid="_x0000_s1030" type="#_x0000_t32" style="position:absolute;left:4953;top:4953;width:0;height:3810;flip:y;visibility:visible;mso-wrap-style:square" o:connectortype="straight" o:gfxdata="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" strokecolor="#00b050" strokeweight="3pt">
+                  <v:stroke endarrow="block" joinstyle="miter"/>
+                </v:shape>
+              </v:group>
             </w:pict>
           </mc:Fallback>
         </mc:AlternateContent>
@@ -613,6 +493,9 @@
     <w:p/>
     <w:p/>
     <w:p/>
+    <w:p/>
+    <w:p/>
+    <w:p/>
     <w:p>
       <w:pPr>
         <w:rPr>
@@ -645,21 +528,7 @@
           <w:b/>
           <w:bCs/>
         </w:rPr>
-        <w:t xml:space="preserve">Transparencia </w:t>
-      </w:r>
-      <w:r>
-        <w:rPr>
-          <w:b/>
-          <w:bCs/>
-        </w:rPr>
-        <w:t>4</w:t>
-      </w:r>
-      <w:r>
-        <w:rPr>
-          <w:b/>
-          <w:bCs/>
-        </w:rPr>
-        <w:t>:</w:t>
+        <w:t>Transparencia 4:</w:t>
       </w:r>
     </w:p>
     <w:p>
@@ -751,21 +620,7 @@
           <w:b/>
           <w:bCs/>
         </w:rPr>
-        <w:t xml:space="preserve">Transparencia </w:t>
-      </w:r>
-      <w:r>
-        <w:rPr>
-          <w:b/>
-          <w:bCs/>
-        </w:rPr>
-        <w:t>5</w:t>
-      </w:r>
-      <w:r>
-        <w:rPr>
-          <w:b/>
-          <w:bCs/>
-        </w:rPr>
-        <w:t>:</w:t>
+        <w:t>Transparencia 5:</w:t>
       </w:r>
     </w:p>
     <w:p>
@@ -790,21 +645,7 @@
           <w:b/>
           <w:bCs/>
         </w:rPr>
-        <w:t xml:space="preserve">Transparencia </w:t>
-      </w:r>
-      <w:r>
-        <w:rPr>
-          <w:b/>
-          <w:bCs/>
-        </w:rPr>
-        <w:t>6</w:t>
-      </w:r>
-      <w:r>
-        <w:rPr>
-          <w:b/>
-          <w:bCs/>
-        </w:rPr>
-        <w:t>:</w:t>
+        <w:t>Transparencia 6:</w:t>
       </w:r>
     </w:p>
     <w:p>
@@ -859,7 +700,7 @@
       <w:r>
         <w:t xml:space="preserve"> adicional: Muy cerca de ti se encuentra la puerta del aula 7 y aseos </w:t>
       </w:r>
-      <w:hyperlink r:id="rId7" w:history="1">
+      <w:hyperlink r:id="rId9" w:history="1">
         <w:r>
           <w:rPr>
             <w:rStyle w:val="Hipervnculo"/>
@@ -908,7 +749,7 @@
                     </pic:cNvPicPr>
                   </pic:nvPicPr>
                   <pic:blipFill>
-                    <a:blip r:embed="rId8">
+                    <a:blip r:embed="rId10">
                       <a:extLst>
                         <a:ext uri="{28A0092B-C50C-407E-A947-70E740481C1C}">
                           <a14:useLocalDpi xmlns:a14="http://schemas.microsoft.com/office/drawing/2010/main" val="0"/>
@@ -984,168 +825,7 @@
           <w:i/>
           <w:iCs/>
         </w:rPr>
-        <w:t>L</w:t>
-      </w:r>
-      <w:r>
-        <w:rPr>
-          <w:i/>
-          <w:iCs/>
-        </w:rPr>
-        <w:t>a idea</w:t>
-      </w:r>
-      <w:r>
-        <w:rPr>
-          <w:i/>
-          <w:iCs/>
-        </w:rPr>
-        <w:t xml:space="preserve"> </w:t>
-      </w:r>
-      <w:r>
-        <w:rPr>
-          <w:i/>
-          <w:iCs/>
-        </w:rPr>
-        <w:t xml:space="preserve">inicial era la de realizar una evaluación con usuarios </w:t>
-      </w:r>
-      <w:r>
-        <w:rPr>
-          <w:i/>
-          <w:iCs/>
-        </w:rPr>
-        <w:t>fi</w:t>
-      </w:r>
-      <w:r>
-        <w:rPr>
-          <w:i/>
-          <w:iCs/>
-        </w:rPr>
-        <w:t>nales y, preferiblemente, en la Facultad</w:t>
-      </w:r>
-      <w:r>
-        <w:rPr>
-          <w:i/>
-          <w:iCs/>
-        </w:rPr>
-        <w:t xml:space="preserve"> </w:t>
-      </w:r>
-      <w:r>
-        <w:rPr>
-          <w:i/>
-          <w:iCs/>
-        </w:rPr>
-        <w:t>de Informática de la UCM, pues ese espacio es nuestro caso de estudio inicial.</w:t>
-      </w:r>
-      <w:r>
-        <w:rPr>
-          <w:i/>
-          <w:iCs/>
-        </w:rPr>
-        <w:t xml:space="preserve"> </w:t>
-      </w:r>
-      <w:r>
-        <w:rPr>
-          <w:i/>
-          <w:iCs/>
-        </w:rPr>
-        <w:t>Debido</w:t>
-      </w:r>
-      <w:r>
-        <w:rPr>
-          <w:i/>
-          <w:iCs/>
-        </w:rPr>
-        <w:t xml:space="preserve"> </w:t>
-      </w:r>
-      <w:r>
-        <w:rPr>
-          <w:i/>
-          <w:iCs/>
-        </w:rPr>
-        <w:t>a la crisis sanitaria y el estado de emergencia declarado en marzo de 2020 a causa de la</w:t>
-      </w:r>
-      <w:r>
-        <w:rPr>
-          <w:i/>
-          <w:iCs/>
-        </w:rPr>
-        <w:t xml:space="preserve"> </w:t>
-      </w:r>
-      <w:r>
-        <w:rPr>
-          <w:i/>
-          <w:iCs/>
-        </w:rPr>
-        <w:t>COVID-19, no ha sido posible la ejecución de dicha evaluación. Sin embargo, conseguimos</w:t>
-      </w:r>
-      <w:r>
-        <w:rPr>
-          <w:i/>
-          <w:iCs/>
-        </w:rPr>
-        <w:t xml:space="preserve"> </w:t>
-      </w:r>
-      <w:r>
-        <w:rPr>
-          <w:i/>
-          <w:iCs/>
-        </w:rPr>
-        <w:t>sobreponernos a este contratiempo y poner de mani</w:t>
-      </w:r>
-      <w:r>
-        <w:rPr>
-          <w:i/>
-          <w:iCs/>
-        </w:rPr>
-        <w:t>fi</w:t>
-      </w:r>
-      <w:r>
-        <w:rPr>
-          <w:i/>
-          <w:iCs/>
-        </w:rPr>
-        <w:t xml:space="preserve">esto la </w:t>
-      </w:r>
-      <w:r>
-        <w:rPr>
-          <w:i/>
-          <w:iCs/>
-        </w:rPr>
-        <w:t>fl</w:t>
-      </w:r>
-      <w:r>
-        <w:rPr>
-          <w:i/>
-          <w:iCs/>
-        </w:rPr>
-        <w:t>exibilidad de la aplicación</w:t>
-      </w:r>
-      <w:r>
-        <w:rPr>
-          <w:i/>
-          <w:iCs/>
-        </w:rPr>
-        <w:t xml:space="preserve"> </w:t>
-      </w:r>
-      <w:r>
-        <w:rPr>
-          <w:i/>
-          <w:iCs/>
-        </w:rPr>
-        <w:t>mapeando otro edi</w:t>
-      </w:r>
-      <w:r>
-        <w:rPr>
-          <w:i/>
-          <w:iCs/>
-        </w:rPr>
-        <w:t>fi</w:t>
-      </w:r>
-      <w:r>
-        <w:rPr>
-          <w:i/>
-          <w:iCs/>
-        </w:rPr>
-        <w:t>cio y realizando diversas pruebas sobre él.</w:t>
+        <w:t>La idea inicial era la de realizar una evaluación con usuarios finales y, preferiblemente, en la Facultad de Informática de la UCM, pues ese espacio es nuestro caso de estudio inicial. Debido a la crisis sanitaria y el estado de emergencia declarado en marzo de 2020 a causa de la COVID-19, no ha sido posible la ejecución de dicha evaluación. Sin embargo, conseguimos sobreponernos a este contratiempo y poner de manifiesto la flexibilidad de la aplicación mapeando otro edificio y realizando diversas pruebas sobre él.</w:t>
       </w:r>
       <w:r>
         <w:rPr>
@@ -1222,6 +902,9 @@
     <w:p>
       <w:pPr>
         <w:pStyle w:val="Prrafodelista"/>
+        <w:rPr>
+          <w:color w:val="808080" w:themeColor="background1" w:themeShade="80"/>
+        </w:rPr>
       </w:pPr>
     </w:p>
     <w:p>
@@ -1231,12 +914,14 @@
         <w:rPr>
           <w:b/>
           <w:bCs/>
-        </w:rPr>
-      </w:pPr>
-      <w:r>
-        <w:rPr>
-          <w:b/>
-          <w:bCs/>
+          <w:color w:val="808080" w:themeColor="background1" w:themeShade="80"/>
+        </w:rPr>
+      </w:pPr>
+      <w:r>
+        <w:rPr>
+          <w:b/>
+          <w:bCs/>
+          <w:color w:val="808080" w:themeColor="background1" w:themeShade="80"/>
         </w:rPr>
         <w:t>Transparencia 2: Pruebas de seguimiento de la ruta</w:t>
       </w:r>
@@ -1248,6 +933,7 @@
         <w:rPr>
           <w:b/>
           <w:bCs/>
+          <w:color w:val="808080" w:themeColor="background1" w:themeShade="80"/>
         </w:rPr>
       </w:pPr>
     </w:p>
@@ -1255,8 +941,14 @@
       <w:pPr>
         <w:pStyle w:val="Prrafodelista"/>
         <w:ind w:left="0"/>
-      </w:pPr>
-      <w:r>
+        <w:rPr>
+          <w:color w:val="808080" w:themeColor="background1" w:themeShade="80"/>
+        </w:rPr>
+      </w:pPr>
+      <w:r>
+        <w:rPr>
+          <w:color w:val="808080" w:themeColor="background1" w:themeShade="80"/>
+        </w:rPr>
         <w:t xml:space="preserve">En ellas se asume que el usuario se encuentra durante rodo el recorrido dentro de la ruta establecida. </w:t>
       </w:r>
     </w:p>
@@ -1264,6 +956,9 @@
       <w:pPr>
         <w:pStyle w:val="Prrafodelista"/>
         <w:ind w:left="0"/>
+        <w:rPr>
+          <w:color w:val="808080" w:themeColor="background1" w:themeShade="80"/>
+        </w:rPr>
       </w:pPr>
     </w:p>
     <w:p>
@@ -1273,26 +968,40 @@
         <w:rPr>
           <w:i/>
           <w:iCs/>
-        </w:rPr>
-      </w:pPr>
-      <w:r>
+          <w:color w:val="808080" w:themeColor="background1" w:themeShade="80"/>
+        </w:rPr>
+      </w:pPr>
+      <w:r>
+        <w:rPr>
+          <w:color w:val="808080" w:themeColor="background1" w:themeShade="80"/>
+        </w:rPr>
         <w:t xml:space="preserve">Los casos extremos se simularon </w:t>
       </w:r>
       <w:r>
+        <w:rPr>
+          <w:color w:val="808080" w:themeColor="background1" w:themeShade="80"/>
+        </w:rPr>
         <w:t xml:space="preserve">con la pérdida de un </w:t>
       </w:r>
       <w:proofErr w:type="spellStart"/>
       <w:r>
+        <w:rPr>
+          <w:color w:val="808080" w:themeColor="background1" w:themeShade="80"/>
+        </w:rPr>
         <w:t>beacon</w:t>
       </w:r>
       <w:proofErr w:type="spellEnd"/>
       <w:r>
+        <w:rPr>
+          <w:color w:val="808080" w:themeColor="background1" w:themeShade="80"/>
+        </w:rPr>
         <w:t xml:space="preserve"> (</w:t>
       </w:r>
       <w:r>
         <w:rPr>
           <w:i/>
           <w:iCs/>
+          <w:color w:val="808080" w:themeColor="background1" w:themeShade="80"/>
         </w:rPr>
         <w:t>Como vemos en el siguiente ejemplo)</w:t>
       </w:r>
@@ -1372,7 +1081,7 @@
                     </pic:cNvPicPr>
                   </pic:nvPicPr>
                   <pic:blipFill rotWithShape="1">
-                    <a:blip r:embed="rId9">
+                    <a:blip r:embed="rId11">
                       <a:extLst>
                         <a:ext uri="{28A0092B-C50C-407E-A947-70E740481C1C}">
                           <a14:useLocalDpi xmlns:a14="http://schemas.microsoft.com/office/drawing/2010/main" val="0"/>
@@ -1698,14 +1407,7 @@
           <w:b/>
           <w:bCs/>
         </w:rPr>
-        <w:t xml:space="preserve">: </w:t>
-      </w:r>
-      <w:r>
-        <w:rPr>
-          <w:b/>
-          <w:bCs/>
-        </w:rPr>
-        <w:t>Usuario perdido</w:t>
+        <w:t>: Usuario perdido</w:t>
       </w:r>
     </w:p>
     <w:p>
@@ -1727,6 +1429,7 @@
           <w:bCs/>
         </w:rPr>
       </w:pPr>
+      <w:bookmarkStart w:id="0" w:name="_GoBack"/>
       <w:r>
         <w:rPr>
           <w:b/>
@@ -1751,7 +1454,7 @@
                     </pic:cNvPicPr>
                   </pic:nvPicPr>
                   <pic:blipFill>
-                    <a:blip r:embed="rId10">
+                    <a:blip r:embed="rId12">
                       <a:extLst>
                         <a:ext uri="{28A0092B-C50C-407E-A947-70E740481C1C}">
                           <a14:useLocalDpi xmlns:a14="http://schemas.microsoft.com/office/drawing/2010/main" val="0"/>
@@ -1782,6 +1485,7 @@
           </wp:inline>
         </w:drawing>
       </w:r>
+      <w:bookmarkEnd w:id="0"/>
     </w:p>
     <w:p>
       <w:pPr>
@@ -1861,13 +1565,7 @@
         <w:rPr>
           <w:rFonts w:ascii="F16" w:hAnsi="F16" w:cs="F16"/>
         </w:rPr>
-        <w:t xml:space="preserve">ya expuestas en </w:t>
-      </w:r>
-      <w:r>
-        <w:rPr>
-          <w:rFonts w:ascii="F16" w:hAnsi="F16" w:cs="F16"/>
-        </w:rPr>
-        <w:t>el ejemplo anterior.</w:t>
+        <w:t>ya expuestas en el ejemplo anterior.</w:t>
       </w:r>
     </w:p>
     <w:p>
@@ -2157,13 +1855,7 @@
         <w:rPr>
           <w:rFonts w:ascii="F37" w:hAnsi="F37" w:cs="F37"/>
         </w:rPr>
-        <w:t>El código de la aplicación funciona de la manera esperada</w:t>
-      </w:r>
-      <w:r>
-        <w:rPr>
-          <w:rFonts w:ascii="F37" w:hAnsi="F37" w:cs="F37"/>
-        </w:rPr>
-        <w:t xml:space="preserve"> (</w:t>
+        <w:t>El código de la aplicación funciona de la manera esperada (</w:t>
       </w:r>
       <w:r>
         <w:rPr>
@@ -2190,25 +1882,7 @@
         <w:rPr>
           <w:rFonts w:ascii="F37" w:hAnsi="F37" w:cs="F37"/>
         </w:rPr>
-        <w:t>El mapeo del edi</w:t>
-      </w:r>
-      <w:r>
-        <w:rPr>
-          <w:rFonts w:ascii="F37" w:hAnsi="F37" w:cs="F37"/>
-        </w:rPr>
-        <w:t>fi</w:t>
-      </w:r>
-      <w:r>
-        <w:rPr>
-          <w:rFonts w:ascii="F37" w:hAnsi="F37" w:cs="F37"/>
-        </w:rPr>
-        <w:t>cio juega un papel primordial</w:t>
-      </w:r>
-      <w:r>
-        <w:rPr>
-          <w:rFonts w:ascii="F37" w:hAnsi="F37" w:cs="F37"/>
-        </w:rPr>
-        <w:t>.</w:t>
+        <w:t>El mapeo del edificio juega un papel primordial.</w:t>
       </w:r>
     </w:p>
     <w:p>
@@ -2227,13 +1901,7 @@
         <w:rPr>
           <w:rFonts w:ascii="F37" w:hAnsi="F37" w:cs="F37"/>
         </w:rPr>
-        <w:t>La generalidad de la aplicación</w:t>
-      </w:r>
-      <w:r>
-        <w:rPr>
-          <w:rFonts w:ascii="F37" w:hAnsi="F37" w:cs="F37"/>
-        </w:rPr>
-        <w:t>.</w:t>
+        <w:t>La generalidad de la aplicación.</w:t>
       </w:r>
     </w:p>
     <w:p>
@@ -2361,13 +2029,7 @@
         <w:jc w:val="both"/>
       </w:pPr>
       <w:r>
-        <w:t xml:space="preserve">Implementación </w:t>
-      </w:r>
-      <w:r>
-        <w:t>general</w:t>
-      </w:r>
-      <w:r>
-        <w:t>.</w:t>
+        <w:t>Implementación general.</w:t>
       </w:r>
     </w:p>
     <w:p>
@@ -2474,13 +2136,7 @@
         <w:rPr>
           <w:rFonts w:ascii="F16" w:hAnsi="F16" w:cs="F16"/>
         </w:rPr>
-        <w:t>nformática y evaluación con usuarios finales</w:t>
-      </w:r>
-      <w:r>
-        <w:rPr>
-          <w:rFonts w:ascii="F16" w:hAnsi="F16" w:cs="F16"/>
-        </w:rPr>
-        <w:t>.</w:t>
+        <w:t>nformática y evaluación con usuarios finales.</w:t>
       </w:r>
     </w:p>
     <w:p>
@@ -2607,12 +2263,7 @@
       </w:r>
       <w:proofErr w:type="gramStart"/>
       <w:r>
-        <w:t>serv</w:t>
-      </w:r>
-      <w:bookmarkStart w:id="0" w:name="_GoBack"/>
-      <w:bookmarkEnd w:id="0"/>
-      <w:r>
-        <w:t>er</w:t>
+        <w:t>server</w:t>
       </w:r>
       <w:proofErr w:type="gramEnd"/>
       <w:r>
@@ -2789,10 +2440,7 @@
       </w:r>
       <w:proofErr w:type="spellEnd"/>
       <w:r>
-        <w:t xml:space="preserve"> in</w:t>
-      </w:r>
-      <w:r>
-        <w:t xml:space="preserve"> </w:t>
+        <w:t xml:space="preserve"> in </w:t>
       </w:r>
       <w:proofErr w:type="spellStart"/>
       <w:r>
@@ -3933,6 +3581,7 @@
     <w:lsdException w:name="HTML Sample" w:semiHidden="1" w:unhideWhenUsed="1"/>
     <w:lsdException w:name="HTML Typewriter" w:semiHidden="1" w:unhideWhenUsed="1"/>
     <w:lsdException w:name="HTML Variable" w:semiHidden="1" w:unhideWhenUsed="1"/>
+    <w:lsdException w:name="Normal Table" w:semiHidden="1" w:unhideWhenUsed="1"/>
     <w:lsdException w:name="annotation subject" w:semiHidden="1" w:unhideWhenUsed="1"/>
     <w:lsdException w:name="No List" w:semiHidden="1" w:unhideWhenUsed="1"/>
     <w:lsdException w:name="Outline List 1" w:semiHidden="1" w:unhideWhenUsed="1"/>
@@ -3977,6 +3626,7 @@
     <w:lsdException w:name="Table Professional" w:semiHidden="1" w:unhideWhenUsed="1"/>
     <w:lsdException w:name="Table Subtle 1" w:semiHidden="1" w:unhideWhenUsed="1"/>
     <w:lsdException w:name="Table Subtle 2" w:semiHidden="1" w:unhideWhenUsed="1"/>
+    <w:lsdException w:name="Table Web 1" w:semiHidden="1" w:unhideWhenUsed="1"/>
     <w:lsdException w:name="Table Web 2" w:semiHidden="1" w:unhideWhenUsed="1"/>
     <w:lsdException w:name="Table Web 3" w:semiHidden="1" w:unhideWhenUsed="1"/>
     <w:lsdException w:name="Balloon Text" w:semiHidden="1" w:unhideWhenUsed="1"/>

</xml_diff>

<commit_message>
presentación belén: traspas + guion
</commit_message>
<xml_diff>
--- a/Defensa/transparenciasBelen.docx
+++ b/Defensa/transparenciasBelen.docx
@@ -2,13 +2,2843 @@
 <file path=word/document.xml><?xml version="1.0" encoding="utf-8"?>
 <w:document xmlns:wpc="http://schemas.microsoft.com/office/word/2010/wordprocessingCanvas" xmlns:cx="http://schemas.microsoft.com/office/drawing/2014/chartex" xmlns:cx1="http://schemas.microsoft.com/office/drawing/2015/9/8/chartex" xmlns:cx2="http://schemas.microsoft.com/office/drawing/2015/10/21/chartex" xmlns:cx3="http://schemas.microsoft.com/office/drawing/2016/5/9/chartex" xmlns:cx4="http://schemas.microsoft.com/office/drawing/2016/5/10/chartex" xmlns:cx5="http://schemas.microsoft.com/office/drawing/2016/5/11/chartex" xmlns:cx6="http://schemas.microsoft.com/office/drawing/2016/5/12/chartex" xmlns:cx7="http://schemas.microsoft.com/office/drawing/2016/5/13/chartex" xmlns:cx8="http://schemas.microsoft.com/office/drawing/2016/5/14/chartex" xmlns:mc="http://schemas.openxmlformats.org/markup-compatibility/2006" xmlns:aink="http://schemas.microsoft.com/office/drawing/2016/ink" xmlns:am3d="http://schemas.microsoft.com/office/drawing/2017/model3d" xmlns:o="urn:schemas-microsoft-com:office:office" xmlns:r="http://schemas.openxmlformats.org/officeDocument/2006/relationships" xmlns:m="http://schemas.openxmlformats.org/officeDocument/2006/math" xmlns:v="urn:schemas-microsoft-com:vml" xmlns:wp14="http://schemas.microsoft.com/office/word/2010/wordprocessingDrawing" xmlns:wp="http://schemas.openxmlformats.org/drawingml/2006/wordprocessingDrawing" xmlns:w10="urn:schemas-microsoft-com:office:word" xmlns:w="http://schemas.openxmlformats.org/wordprocessingml/2006/main" xmlns:w14="http://schemas.microsoft.com/office/word/2010/wordml" xmlns:w15="http://schemas.microsoft.com/office/word/2012/wordml" xmlns:w16cid="http://schemas.microsoft.com/office/word/2016/wordml/cid" xmlns:w16se="http://schemas.microsoft.com/office/word/2015/wordml/symex" xmlns:wpg="http://schemas.microsoft.com/office/word/2010/wordprocessingGroup" xmlns:wpi="http://schemas.microsoft.com/office/word/2010/wordprocessingInk" xmlns:wne="http://schemas.microsoft.com/office/word/2006/wordml" xmlns:wps="http://schemas.microsoft.com/office/word/2010/wordprocessingShape" mc:Ignorable="w14 w15 w16se w16cid wp14">
   <w:body>
+    <w:sdt>
+      <w:sdtPr>
+        <w:rPr>
+          <w:rFonts w:asciiTheme="minorHAnsi" w:eastAsiaTheme="minorHAnsi" w:hAnsiTheme="minorHAnsi" w:cstheme="minorBidi"/>
+          <w:color w:val="auto"/>
+          <w:sz w:val="22"/>
+          <w:szCs w:val="22"/>
+          <w:lang w:eastAsia="en-US"/>
+        </w:rPr>
+        <w:id w:val="-115682838"/>
+        <w:docPartObj>
+          <w:docPartGallery w:val="Table of Contents"/>
+          <w:docPartUnique/>
+        </w:docPartObj>
+      </w:sdtPr>
+      <w:sdtEndPr>
+        <w:rPr>
+          <w:b/>
+          <w:bCs/>
+        </w:rPr>
+      </w:sdtEndPr>
+      <w:sdtContent>
+        <w:p>
+          <w:pPr>
+            <w:pStyle w:val="TtuloTDC"/>
+          </w:pPr>
+          <w:r>
+            <w:t>Tabla de contenido</w:t>
+          </w:r>
+        </w:p>
+        <w:p>
+          <w:pPr>
+            <w:pStyle w:val="TDC1"/>
+            <w:tabs>
+              <w:tab w:val="right" w:leader="dot" w:pos="8494"/>
+            </w:tabs>
+            <w:rPr>
+              <w:rFonts w:eastAsiaTheme="minorEastAsia"/>
+              <w:noProof/>
+              <w:lang w:eastAsia="es-ES"/>
+            </w:rPr>
+          </w:pPr>
+          <w:r>
+            <w:fldChar w:fldCharType="begin"/>
+          </w:r>
+          <w:r>
+            <w:instrText xml:space="preserve"> TOC \o "1-3" \h \z \u </w:instrText>
+          </w:r>
+          <w:r>
+            <w:fldChar w:fldCharType="separate"/>
+          </w:r>
+          <w:hyperlink w:anchor="_Toc43484758" w:history="1">
+            <w:r>
+              <w:rPr>
+                <w:rStyle w:val="Hipervnculo"/>
+                <w:noProof/>
+              </w:rPr>
+              <w:t>Guion de la presentación:</w:t>
+            </w:r>
+            <w:r>
+              <w:rPr>
+                <w:noProof/>
+                <w:webHidden/>
+              </w:rPr>
+              <w:tab/>
+            </w:r>
+            <w:r>
+              <w:rPr>
+                <w:noProof/>
+                <w:webHidden/>
+              </w:rPr>
+              <w:fldChar w:fldCharType="begin"/>
+            </w:r>
+            <w:r>
+              <w:rPr>
+                <w:noProof/>
+                <w:webHidden/>
+              </w:rPr>
+              <w:instrText xml:space="preserve"> PAGEREF _Toc43484758 \h </w:instrText>
+            </w:r>
+            <w:r>
+              <w:rPr>
+                <w:noProof/>
+                <w:webHidden/>
+              </w:rPr>
+            </w:r>
+            <w:r>
+              <w:rPr>
+                <w:noProof/>
+                <w:webHidden/>
+              </w:rPr>
+              <w:fldChar w:fldCharType="separate"/>
+            </w:r>
+            <w:r>
+              <w:rPr>
+                <w:noProof/>
+                <w:webHidden/>
+              </w:rPr>
+              <w:t>2</w:t>
+            </w:r>
+            <w:r>
+              <w:rPr>
+                <w:noProof/>
+                <w:webHidden/>
+              </w:rPr>
+              <w:fldChar w:fldCharType="end"/>
+            </w:r>
+          </w:hyperlink>
+        </w:p>
+        <w:p>
+          <w:pPr>
+            <w:pStyle w:val="TDC2"/>
+            <w:tabs>
+              <w:tab w:val="right" w:leader="dot" w:pos="8494"/>
+            </w:tabs>
+            <w:rPr>
+              <w:rFonts w:cstheme="minorBidi"/>
+              <w:noProof/>
+            </w:rPr>
+          </w:pPr>
+          <w:hyperlink w:anchor="_Toc43484759" w:history="1">
+            <w:r>
+              <w:rPr>
+                <w:rStyle w:val="Hipervnculo"/>
+                <w:noProof/>
+              </w:rPr>
+              <w:t>Servidor</w:t>
+            </w:r>
+            <w:r>
+              <w:rPr>
+                <w:noProof/>
+                <w:webHidden/>
+              </w:rPr>
+              <w:tab/>
+            </w:r>
+            <w:r>
+              <w:rPr>
+                <w:noProof/>
+                <w:webHidden/>
+              </w:rPr>
+              <w:fldChar w:fldCharType="begin"/>
+            </w:r>
+            <w:r>
+              <w:rPr>
+                <w:noProof/>
+                <w:webHidden/>
+              </w:rPr>
+              <w:instrText xml:space="preserve"> PAGEREF _Toc43484759 \h </w:instrText>
+            </w:r>
+            <w:r>
+              <w:rPr>
+                <w:noProof/>
+                <w:webHidden/>
+              </w:rPr>
+            </w:r>
+            <w:r>
+              <w:rPr>
+                <w:noProof/>
+                <w:webHidden/>
+              </w:rPr>
+              <w:fldChar w:fldCharType="separate"/>
+            </w:r>
+            <w:r>
+              <w:rPr>
+                <w:noProof/>
+                <w:webHidden/>
+              </w:rPr>
+              <w:t>2</w:t>
+            </w:r>
+            <w:r>
+              <w:rPr>
+                <w:noProof/>
+                <w:webHidden/>
+              </w:rPr>
+              <w:fldChar w:fldCharType="end"/>
+            </w:r>
+          </w:hyperlink>
+        </w:p>
+        <w:p>
+          <w:pPr>
+            <w:pStyle w:val="TDC2"/>
+            <w:tabs>
+              <w:tab w:val="right" w:leader="dot" w:pos="8494"/>
+            </w:tabs>
+            <w:rPr>
+              <w:rFonts w:cstheme="minorBidi"/>
+              <w:noProof/>
+            </w:rPr>
+          </w:pPr>
+          <w:hyperlink w:anchor="_Toc43484760" w:history="1">
+            <w:r>
+              <w:rPr>
+                <w:rStyle w:val="Hipervnculo"/>
+                <w:noProof/>
+              </w:rPr>
+              <w:t>Evaluación</w:t>
+            </w:r>
+            <w:r>
+              <w:rPr>
+                <w:noProof/>
+                <w:webHidden/>
+              </w:rPr>
+              <w:tab/>
+            </w:r>
+            <w:r>
+              <w:rPr>
+                <w:noProof/>
+                <w:webHidden/>
+              </w:rPr>
+              <w:fldChar w:fldCharType="begin"/>
+            </w:r>
+            <w:r>
+              <w:rPr>
+                <w:noProof/>
+                <w:webHidden/>
+              </w:rPr>
+              <w:instrText xml:space="preserve"> PAGEREF _Toc43484760 \h </w:instrText>
+            </w:r>
+            <w:r>
+              <w:rPr>
+                <w:noProof/>
+                <w:webHidden/>
+              </w:rPr>
+            </w:r>
+            <w:r>
+              <w:rPr>
+                <w:noProof/>
+                <w:webHidden/>
+              </w:rPr>
+              <w:fldChar w:fldCharType="separate"/>
+            </w:r>
+            <w:r>
+              <w:rPr>
+                <w:noProof/>
+                <w:webHidden/>
+              </w:rPr>
+              <w:t>5</w:t>
+            </w:r>
+            <w:r>
+              <w:rPr>
+                <w:noProof/>
+                <w:webHidden/>
+              </w:rPr>
+              <w:fldChar w:fldCharType="end"/>
+            </w:r>
+          </w:hyperlink>
+        </w:p>
+        <w:p>
+          <w:pPr>
+            <w:pStyle w:val="TDC2"/>
+            <w:tabs>
+              <w:tab w:val="right" w:leader="dot" w:pos="8494"/>
+            </w:tabs>
+            <w:rPr>
+              <w:rFonts w:cstheme="minorBidi"/>
+              <w:noProof/>
+            </w:rPr>
+          </w:pPr>
+          <w:hyperlink w:anchor="_Toc43484761" w:history="1">
+            <w:r>
+              <w:rPr>
+                <w:rStyle w:val="Hipervnculo"/>
+                <w:noProof/>
+              </w:rPr>
+              <w:t>Conclusiones</w:t>
+            </w:r>
+            <w:r>
+              <w:rPr>
+                <w:noProof/>
+                <w:webHidden/>
+              </w:rPr>
+              <w:tab/>
+            </w:r>
+            <w:r>
+              <w:rPr>
+                <w:noProof/>
+                <w:webHidden/>
+              </w:rPr>
+              <w:fldChar w:fldCharType="begin"/>
+            </w:r>
+            <w:r>
+              <w:rPr>
+                <w:noProof/>
+                <w:webHidden/>
+              </w:rPr>
+              <w:instrText xml:space="preserve"> PAGEREF _Toc43484761 \h </w:instrText>
+            </w:r>
+            <w:r>
+              <w:rPr>
+                <w:noProof/>
+                <w:webHidden/>
+              </w:rPr>
+            </w:r>
+            <w:r>
+              <w:rPr>
+                <w:noProof/>
+                <w:webHidden/>
+              </w:rPr>
+              <w:fldChar w:fldCharType="separate"/>
+            </w:r>
+            <w:r>
+              <w:rPr>
+                <w:noProof/>
+                <w:webHidden/>
+              </w:rPr>
+              <w:t>7</w:t>
+            </w:r>
+            <w:r>
+              <w:rPr>
+                <w:noProof/>
+                <w:webHidden/>
+              </w:rPr>
+              <w:fldChar w:fldCharType="end"/>
+            </w:r>
+          </w:hyperlink>
+        </w:p>
+        <w:p>
+          <w:pPr>
+            <w:pStyle w:val="TDC2"/>
+            <w:tabs>
+              <w:tab w:val="right" w:leader="dot" w:pos="8494"/>
+            </w:tabs>
+            <w:rPr>
+              <w:rFonts w:cstheme="minorBidi"/>
+              <w:noProof/>
+            </w:rPr>
+          </w:pPr>
+          <w:hyperlink w:anchor="_Toc43484762" w:history="1">
+            <w:r>
+              <w:rPr>
+                <w:rStyle w:val="Hipervnculo"/>
+                <w:noProof/>
+              </w:rPr>
+              <w:t>Trabajo individual Belén</w:t>
+            </w:r>
+            <w:r>
+              <w:rPr>
+                <w:noProof/>
+                <w:webHidden/>
+              </w:rPr>
+              <w:tab/>
+            </w:r>
+            <w:r>
+              <w:rPr>
+                <w:noProof/>
+                <w:webHidden/>
+              </w:rPr>
+              <w:fldChar w:fldCharType="begin"/>
+            </w:r>
+            <w:r>
+              <w:rPr>
+                <w:noProof/>
+                <w:webHidden/>
+              </w:rPr>
+              <w:instrText xml:space="preserve"> PAGEREF _Toc43484762 \h </w:instrText>
+            </w:r>
+            <w:r>
+              <w:rPr>
+                <w:noProof/>
+                <w:webHidden/>
+              </w:rPr>
+            </w:r>
+            <w:r>
+              <w:rPr>
+                <w:noProof/>
+                <w:webHidden/>
+              </w:rPr>
+              <w:fldChar w:fldCharType="separate"/>
+            </w:r>
+            <w:r>
+              <w:rPr>
+                <w:noProof/>
+                <w:webHidden/>
+              </w:rPr>
+              <w:t>8</w:t>
+            </w:r>
+            <w:r>
+              <w:rPr>
+                <w:noProof/>
+                <w:webHidden/>
+              </w:rPr>
+              <w:fldChar w:fldCharType="end"/>
+            </w:r>
+          </w:hyperlink>
+        </w:p>
+        <w:p>
+          <w:pPr>
+            <w:pStyle w:val="TDC2"/>
+            <w:tabs>
+              <w:tab w:val="right" w:leader="dot" w:pos="8494"/>
+            </w:tabs>
+            <w:rPr>
+              <w:rFonts w:cstheme="minorBidi"/>
+              <w:noProof/>
+            </w:rPr>
+          </w:pPr>
+          <w:hyperlink w:anchor="_Toc43484763" w:history="1">
+            <w:r>
+              <w:rPr>
+                <w:rStyle w:val="Hipervnculo"/>
+                <w:noProof/>
+              </w:rPr>
+              <w:t>Tiempos</w:t>
+            </w:r>
+            <w:r>
+              <w:rPr>
+                <w:noProof/>
+                <w:webHidden/>
+              </w:rPr>
+              <w:tab/>
+            </w:r>
+            <w:r>
+              <w:rPr>
+                <w:noProof/>
+                <w:webHidden/>
+              </w:rPr>
+              <w:fldChar w:fldCharType="begin"/>
+            </w:r>
+            <w:r>
+              <w:rPr>
+                <w:noProof/>
+                <w:webHidden/>
+              </w:rPr>
+              <w:instrText xml:space="preserve"> PAGEREF _Toc43484763 \h </w:instrText>
+            </w:r>
+            <w:r>
+              <w:rPr>
+                <w:noProof/>
+                <w:webHidden/>
+              </w:rPr>
+            </w:r>
+            <w:r>
+              <w:rPr>
+                <w:noProof/>
+                <w:webHidden/>
+              </w:rPr>
+              <w:fldChar w:fldCharType="separate"/>
+            </w:r>
+            <w:r>
+              <w:rPr>
+                <w:noProof/>
+                <w:webHidden/>
+              </w:rPr>
+              <w:t>8</w:t>
+            </w:r>
+            <w:r>
+              <w:rPr>
+                <w:noProof/>
+                <w:webHidden/>
+              </w:rPr>
+              <w:fldChar w:fldCharType="end"/>
+            </w:r>
+          </w:hyperlink>
+        </w:p>
+        <w:p>
+          <w:pPr>
+            <w:pStyle w:val="TDC1"/>
+            <w:tabs>
+              <w:tab w:val="right" w:leader="dot" w:pos="8494"/>
+            </w:tabs>
+            <w:rPr>
+              <w:rFonts w:eastAsiaTheme="minorEastAsia"/>
+              <w:noProof/>
+              <w:lang w:eastAsia="es-ES"/>
+            </w:rPr>
+          </w:pPr>
+          <w:hyperlink w:anchor="_Toc43484764" w:history="1">
+            <w:r>
+              <w:rPr>
+                <w:rStyle w:val="Hipervnculo"/>
+                <w:noProof/>
+              </w:rPr>
+              <w:t>Notas sobre las transparencias</w:t>
+            </w:r>
+            <w:r>
+              <w:rPr>
+                <w:noProof/>
+                <w:webHidden/>
+              </w:rPr>
+              <w:tab/>
+            </w:r>
+            <w:r>
+              <w:rPr>
+                <w:noProof/>
+                <w:webHidden/>
+              </w:rPr>
+              <w:fldChar w:fldCharType="begin"/>
+            </w:r>
+            <w:r>
+              <w:rPr>
+                <w:noProof/>
+                <w:webHidden/>
+              </w:rPr>
+              <w:instrText xml:space="preserve"> PAGEREF _Toc43484764 \h </w:instrText>
+            </w:r>
+            <w:r>
+              <w:rPr>
+                <w:noProof/>
+                <w:webHidden/>
+              </w:rPr>
+            </w:r>
+            <w:r>
+              <w:rPr>
+                <w:noProof/>
+                <w:webHidden/>
+              </w:rPr>
+              <w:fldChar w:fldCharType="separate"/>
+            </w:r>
+            <w:r>
+              <w:rPr>
+                <w:noProof/>
+                <w:webHidden/>
+              </w:rPr>
+              <w:t>9</w:t>
+            </w:r>
+            <w:r>
+              <w:rPr>
+                <w:noProof/>
+                <w:webHidden/>
+              </w:rPr>
+              <w:fldChar w:fldCharType="end"/>
+            </w:r>
+          </w:hyperlink>
+        </w:p>
+        <w:p>
+          <w:pPr>
+            <w:pStyle w:val="TDC2"/>
+            <w:tabs>
+              <w:tab w:val="right" w:leader="dot" w:pos="8494"/>
+            </w:tabs>
+            <w:rPr>
+              <w:rFonts w:cstheme="minorBidi"/>
+              <w:noProof/>
+            </w:rPr>
+          </w:pPr>
+          <w:hyperlink w:anchor="_Toc43484765" w:history="1">
+            <w:r>
+              <w:rPr>
+                <w:rStyle w:val="Hipervnculo"/>
+                <w:noProof/>
+              </w:rPr>
+              <w:t>Servidor</w:t>
+            </w:r>
+            <w:r>
+              <w:rPr>
+                <w:noProof/>
+                <w:webHidden/>
+              </w:rPr>
+              <w:tab/>
+            </w:r>
+            <w:r>
+              <w:rPr>
+                <w:noProof/>
+                <w:webHidden/>
+              </w:rPr>
+              <w:fldChar w:fldCharType="begin"/>
+            </w:r>
+            <w:r>
+              <w:rPr>
+                <w:noProof/>
+                <w:webHidden/>
+              </w:rPr>
+              <w:instrText xml:space="preserve"> PAGEREF _Toc43484765 \h </w:instrText>
+            </w:r>
+            <w:r>
+              <w:rPr>
+                <w:noProof/>
+                <w:webHidden/>
+              </w:rPr>
+            </w:r>
+            <w:r>
+              <w:rPr>
+                <w:noProof/>
+                <w:webHidden/>
+              </w:rPr>
+              <w:fldChar w:fldCharType="separate"/>
+            </w:r>
+            <w:r>
+              <w:rPr>
+                <w:noProof/>
+                <w:webHidden/>
+              </w:rPr>
+              <w:t>9</w:t>
+            </w:r>
+            <w:r>
+              <w:rPr>
+                <w:noProof/>
+                <w:webHidden/>
+              </w:rPr>
+              <w:fldChar w:fldCharType="end"/>
+            </w:r>
+          </w:hyperlink>
+        </w:p>
+        <w:p>
+          <w:pPr>
+            <w:pStyle w:val="TDC2"/>
+            <w:tabs>
+              <w:tab w:val="right" w:leader="dot" w:pos="8494"/>
+            </w:tabs>
+            <w:rPr>
+              <w:rFonts w:cstheme="minorBidi"/>
+              <w:noProof/>
+            </w:rPr>
+          </w:pPr>
+          <w:hyperlink w:anchor="_Toc43484766" w:history="1">
+            <w:r>
+              <w:rPr>
+                <w:rStyle w:val="Hipervnculo"/>
+                <w:noProof/>
+              </w:rPr>
+              <w:t>Evaluación</w:t>
+            </w:r>
+            <w:r>
+              <w:rPr>
+                <w:noProof/>
+                <w:webHidden/>
+              </w:rPr>
+              <w:tab/>
+            </w:r>
+            <w:r>
+              <w:rPr>
+                <w:noProof/>
+                <w:webHidden/>
+              </w:rPr>
+              <w:fldChar w:fldCharType="begin"/>
+            </w:r>
+            <w:r>
+              <w:rPr>
+                <w:noProof/>
+                <w:webHidden/>
+              </w:rPr>
+              <w:instrText xml:space="preserve"> PAGEREF _Toc43484766 \h </w:instrText>
+            </w:r>
+            <w:r>
+              <w:rPr>
+                <w:noProof/>
+                <w:webHidden/>
+              </w:rPr>
+            </w:r>
+            <w:r>
+              <w:rPr>
+                <w:noProof/>
+                <w:webHidden/>
+              </w:rPr>
+              <w:fldChar w:fldCharType="separate"/>
+            </w:r>
+            <w:r>
+              <w:rPr>
+                <w:noProof/>
+                <w:webHidden/>
+              </w:rPr>
+              <w:t>11</w:t>
+            </w:r>
+            <w:r>
+              <w:rPr>
+                <w:noProof/>
+                <w:webHidden/>
+              </w:rPr>
+              <w:fldChar w:fldCharType="end"/>
+            </w:r>
+          </w:hyperlink>
+        </w:p>
+        <w:p>
+          <w:pPr>
+            <w:pStyle w:val="TDC2"/>
+            <w:tabs>
+              <w:tab w:val="right" w:leader="dot" w:pos="8494"/>
+            </w:tabs>
+            <w:rPr>
+              <w:rFonts w:cstheme="minorBidi"/>
+              <w:noProof/>
+            </w:rPr>
+          </w:pPr>
+          <w:hyperlink w:anchor="_Toc43484767" w:history="1">
+            <w:r>
+              <w:rPr>
+                <w:rStyle w:val="Hipervnculo"/>
+                <w:noProof/>
+              </w:rPr>
+              <w:t>Conclusiones y trabajo futuro</w:t>
+            </w:r>
+            <w:r>
+              <w:rPr>
+                <w:noProof/>
+                <w:webHidden/>
+              </w:rPr>
+              <w:tab/>
+            </w:r>
+            <w:r>
+              <w:rPr>
+                <w:noProof/>
+                <w:webHidden/>
+              </w:rPr>
+              <w:fldChar w:fldCharType="begin"/>
+            </w:r>
+            <w:r>
+              <w:rPr>
+                <w:noProof/>
+                <w:webHidden/>
+              </w:rPr>
+              <w:instrText xml:space="preserve"> PAGEREF _Toc43484767 \h </w:instrText>
+            </w:r>
+            <w:r>
+              <w:rPr>
+                <w:noProof/>
+                <w:webHidden/>
+              </w:rPr>
+            </w:r>
+            <w:r>
+              <w:rPr>
+                <w:noProof/>
+                <w:webHidden/>
+              </w:rPr>
+              <w:fldChar w:fldCharType="separate"/>
+            </w:r>
+            <w:r>
+              <w:rPr>
+                <w:noProof/>
+                <w:webHidden/>
+              </w:rPr>
+              <w:t>14</w:t>
+            </w:r>
+            <w:r>
+              <w:rPr>
+                <w:noProof/>
+                <w:webHidden/>
+              </w:rPr>
+              <w:fldChar w:fldCharType="end"/>
+            </w:r>
+          </w:hyperlink>
+        </w:p>
+        <w:p>
+          <w:pPr>
+            <w:pStyle w:val="TDC2"/>
+            <w:tabs>
+              <w:tab w:val="right" w:leader="dot" w:pos="8494"/>
+            </w:tabs>
+            <w:rPr>
+              <w:rFonts w:cstheme="minorBidi"/>
+              <w:noProof/>
+            </w:rPr>
+          </w:pPr>
+          <w:hyperlink w:anchor="_Toc43484768" w:history="1">
+            <w:r>
+              <w:rPr>
+                <w:rStyle w:val="Hipervnculo"/>
+                <w:noProof/>
+              </w:rPr>
+              <w:t>Trabajo individual Belén</w:t>
+            </w:r>
+            <w:r>
+              <w:rPr>
+                <w:noProof/>
+                <w:webHidden/>
+              </w:rPr>
+              <w:tab/>
+            </w:r>
+            <w:r>
+              <w:rPr>
+                <w:noProof/>
+                <w:webHidden/>
+              </w:rPr>
+              <w:fldChar w:fldCharType="begin"/>
+            </w:r>
+            <w:r>
+              <w:rPr>
+                <w:noProof/>
+                <w:webHidden/>
+              </w:rPr>
+              <w:instrText xml:space="preserve"> PAGEREF _Toc43484768 \h </w:instrText>
+            </w:r>
+            <w:r>
+              <w:rPr>
+                <w:noProof/>
+                <w:webHidden/>
+              </w:rPr>
+            </w:r>
+            <w:r>
+              <w:rPr>
+                <w:noProof/>
+                <w:webHidden/>
+              </w:rPr>
+              <w:fldChar w:fldCharType="separate"/>
+            </w:r>
+            <w:r>
+              <w:rPr>
+                <w:noProof/>
+                <w:webHidden/>
+              </w:rPr>
+              <w:t>14</w:t>
+            </w:r>
+            <w:r>
+              <w:rPr>
+                <w:noProof/>
+                <w:webHidden/>
+              </w:rPr>
+              <w:fldChar w:fldCharType="end"/>
+            </w:r>
+          </w:hyperlink>
+        </w:p>
+        <w:p>
+          <w:r>
+            <w:rPr>
+              <w:b/>
+              <w:bCs/>
+            </w:rPr>
+            <w:fldChar w:fldCharType="end"/>
+          </w:r>
+        </w:p>
+      </w:sdtContent>
+    </w:sdt>
     <w:p>
       <w:pPr>
         <w:pStyle w:val="Ttulo"/>
-      </w:pPr>
+        <w:rPr>
+          <w:color w:val="2F5496" w:themeColor="accent1" w:themeShade="BF"/>
+          <w:spacing w:val="0"/>
+          <w:kern w:val="0"/>
+          <w:sz w:val="32"/>
+          <w:szCs w:val="32"/>
+          <w:lang w:eastAsia="es-ES"/>
+        </w:rPr>
+      </w:pPr>
+    </w:p>
+    <w:p>
+      <w:pPr>
+        <w:pStyle w:val="Ttulo"/>
+        <w:rPr>
+          <w:color w:val="2F5496" w:themeColor="accent1" w:themeShade="BF"/>
+          <w:spacing w:val="0"/>
+          <w:kern w:val="0"/>
+          <w:sz w:val="32"/>
+          <w:szCs w:val="32"/>
+          <w:lang w:eastAsia="es-ES"/>
+        </w:rPr>
+      </w:pPr>
+    </w:p>
+    <w:p>
+      <w:pPr>
+        <w:pStyle w:val="Ttulo"/>
+        <w:rPr>
+          <w:color w:val="2F5496" w:themeColor="accent1" w:themeShade="BF"/>
+          <w:spacing w:val="0"/>
+          <w:kern w:val="0"/>
+          <w:sz w:val="32"/>
+          <w:szCs w:val="32"/>
+          <w:lang w:eastAsia="es-ES"/>
+        </w:rPr>
+      </w:pPr>
+    </w:p>
+    <w:p>
+      <w:pPr>
+        <w:rPr>
+          <w:lang w:eastAsia="es-ES"/>
+        </w:rPr>
+      </w:pPr>
+    </w:p>
+    <w:p>
+      <w:pPr>
+        <w:rPr>
+          <w:lang w:eastAsia="es-ES"/>
+        </w:rPr>
+      </w:pPr>
+      <w:bookmarkStart w:id="0" w:name="_GoBack"/>
+      <w:bookmarkEnd w:id="0"/>
+    </w:p>
+    <w:p>
+      <w:pPr>
+        <w:rPr>
+          <w:lang w:eastAsia="es-ES"/>
+        </w:rPr>
+      </w:pPr>
+    </w:p>
+    <w:p>
+      <w:pPr>
+        <w:rPr>
+          <w:lang w:eastAsia="es-ES"/>
+        </w:rPr>
+      </w:pPr>
+    </w:p>
+    <w:p>
+      <w:pPr>
+        <w:rPr>
+          <w:lang w:eastAsia="es-ES"/>
+        </w:rPr>
+      </w:pPr>
+    </w:p>
+    <w:p>
+      <w:pPr>
+        <w:rPr>
+          <w:lang w:eastAsia="es-ES"/>
+        </w:rPr>
+      </w:pPr>
+    </w:p>
+    <w:p>
+      <w:pPr>
+        <w:rPr>
+          <w:lang w:eastAsia="es-ES"/>
+        </w:rPr>
+      </w:pPr>
+    </w:p>
+    <w:p>
+      <w:pPr>
+        <w:rPr>
+          <w:lang w:eastAsia="es-ES"/>
+        </w:rPr>
+      </w:pPr>
+    </w:p>
+    <w:p>
+      <w:pPr>
+        <w:rPr>
+          <w:lang w:eastAsia="es-ES"/>
+        </w:rPr>
+      </w:pPr>
+    </w:p>
+    <w:p>
+      <w:pPr>
+        <w:rPr>
+          <w:lang w:eastAsia="es-ES"/>
+        </w:rPr>
+      </w:pPr>
+    </w:p>
+    <w:p>
+      <w:pPr>
+        <w:rPr>
+          <w:lang w:eastAsia="es-ES"/>
+        </w:rPr>
+      </w:pPr>
+    </w:p>
+    <w:p>
+      <w:pPr>
+        <w:rPr>
+          <w:lang w:eastAsia="es-ES"/>
+        </w:rPr>
+      </w:pPr>
+    </w:p>
+    <w:p>
+      <w:pPr>
+        <w:rPr>
+          <w:lang w:eastAsia="es-ES"/>
+        </w:rPr>
+      </w:pPr>
+    </w:p>
+    <w:p>
+      <w:pPr>
+        <w:rPr>
+          <w:lang w:eastAsia="es-ES"/>
+        </w:rPr>
+      </w:pPr>
+    </w:p>
+    <w:p>
+      <w:pPr>
+        <w:rPr>
+          <w:lang w:eastAsia="es-ES"/>
+        </w:rPr>
+      </w:pPr>
+    </w:p>
+    <w:p>
+      <w:pPr>
+        <w:pStyle w:val="Ttulo1"/>
+      </w:pPr>
+      <w:bookmarkStart w:id="1" w:name="_Toc43484758"/>
+      <w:r>
+        <w:lastRenderedPageBreak/>
+        <w:t>Guion de la presentación:</w:t>
+      </w:r>
+      <w:bookmarkEnd w:id="1"/>
+      <w:r>
+        <w:t xml:space="preserve"> </w:t>
+      </w:r>
+    </w:p>
+    <w:p>
+      <w:pPr>
+        <w:pStyle w:val="Ttulo2"/>
+      </w:pPr>
+      <w:bookmarkStart w:id="2" w:name="_Toc43484759"/>
+      <w:r>
+        <w:rPr>
+          <w:noProof/>
+        </w:rPr>
+        <w:drawing>
+          <wp:anchor distT="0" distB="0" distL="114300" distR="114300" simplePos="0" relativeHeight="251667456" behindDoc="0" locked="0" layoutInCell="1" allowOverlap="1" wp14:anchorId="7BCC7E43" wp14:editId="6F14C17B">
+            <wp:simplePos x="0" y="0"/>
+            <wp:positionH relativeFrom="column">
+              <wp:posOffset>-3810</wp:posOffset>
+            </wp:positionH>
+            <wp:positionV relativeFrom="paragraph">
+              <wp:posOffset>549910</wp:posOffset>
+            </wp:positionV>
+            <wp:extent cx="5143500" cy="1732280"/>
+            <wp:effectExtent l="0" t="0" r="0" b="1270"/>
+            <wp:wrapSquare wrapText="bothSides"/>
+            <wp:docPr id="14" name="Imagen 14"/>
+            <wp:cNvGraphicFramePr>
+              <a:graphicFrameLocks xmlns:a="http://schemas.openxmlformats.org/drawingml/2006/main" noChangeAspect="1"/>
+            </wp:cNvGraphicFramePr>
+            <a:graphic xmlns:a="http://schemas.openxmlformats.org/drawingml/2006/main">
+              <a:graphicData uri="http://schemas.openxmlformats.org/drawingml/2006/picture">
+                <pic:pic xmlns:pic="http://schemas.openxmlformats.org/drawingml/2006/picture">
+                  <pic:nvPicPr>
+                    <pic:cNvPr id="0" name="Picture 1"/>
+                    <pic:cNvPicPr>
+                      <a:picLocks noChangeAspect="1" noChangeArrowheads="1"/>
+                    </pic:cNvPicPr>
+                  </pic:nvPicPr>
+                  <pic:blipFill rotWithShape="1">
+                    <a:blip r:embed="rId6">
+                      <a:extLst>
+                        <a:ext uri="{28A0092B-C50C-407E-A947-70E740481C1C}">
+                          <a14:useLocalDpi xmlns:a14="http://schemas.microsoft.com/office/drawing/2010/main" val="0"/>
+                        </a:ext>
+                      </a:extLst>
+                    </a:blip>
+                    <a:srcRect t="40236"/>
+                    <a:stretch/>
+                  </pic:blipFill>
+                  <pic:spPr bwMode="auto">
+                    <a:xfrm>
+                      <a:off x="0" y="0"/>
+                      <a:ext cx="5143500" cy="1732280"/>
+                    </a:xfrm>
+                    <a:prstGeom prst="rect">
+                      <a:avLst/>
+                    </a:prstGeom>
+                    <a:noFill/>
+                    <a:ln>
+                      <a:noFill/>
+                    </a:ln>
+                    <a:extLst>
+                      <a:ext uri="{53640926-AAD7-44D8-BBD7-CCE9431645EC}">
+                        <a14:shadowObscured xmlns:a14="http://schemas.microsoft.com/office/drawing/2010/main"/>
+                      </a:ext>
+                    </a:extLst>
+                  </pic:spPr>
+                </pic:pic>
+              </a:graphicData>
+            </a:graphic>
+            <wp14:sizeRelH relativeFrom="margin">
+              <wp14:pctWidth>0</wp14:pctWidth>
+            </wp14:sizeRelH>
+            <wp14:sizeRelV relativeFrom="margin">
+              <wp14:pctHeight>0</wp14:pctHeight>
+            </wp14:sizeRelV>
+          </wp:anchor>
+        </w:drawing>
+      </w:r>
       <w:r>
         <w:t>Servidor</w:t>
       </w:r>
+      <w:bookmarkEnd w:id="2"/>
+    </w:p>
+    <w:p/>
+    <w:p>
+      <w:r>
+        <w:t xml:space="preserve">El servidor constituye la parte del proyecto encargada de generar la información completa a la guía del usuario desde el origen al destino. Esta información está compuesta por: </w:t>
+      </w:r>
+    </w:p>
+    <w:p>
+      <w:pPr>
+        <w:pStyle w:val="Prrafodelista"/>
+        <w:numPr>
+          <w:ilvl w:val="0"/>
+          <w:numId w:val="9"/>
+        </w:numPr>
+      </w:pPr>
+      <w:r>
+        <w:t xml:space="preserve">La lista de </w:t>
+      </w:r>
+      <w:proofErr w:type="spellStart"/>
+      <w:r>
+        <w:t>beacons</w:t>
+      </w:r>
+      <w:proofErr w:type="spellEnd"/>
+      <w:r>
+        <w:t xml:space="preserve"> correspondientes a los cuadrantes de la ruta</w:t>
+      </w:r>
+    </w:p>
+    <w:p>
+      <w:pPr>
+        <w:pStyle w:val="Prrafodelista"/>
+        <w:numPr>
+          <w:ilvl w:val="0"/>
+          <w:numId w:val="9"/>
+        </w:numPr>
+      </w:pPr>
+      <w:r>
+        <w:t>Las instrucciones completas de origen a destino</w:t>
+      </w:r>
+    </w:p>
+    <w:p>
+      <w:pPr>
+        <w:pStyle w:val="Prrafodelista"/>
+        <w:numPr>
+          <w:ilvl w:val="0"/>
+          <w:numId w:val="9"/>
+        </w:numPr>
+      </w:pPr>
+      <w:r>
+        <w:t xml:space="preserve">Para cada cuadrante se tiene información sobre si hay que hacer un giro o no y la dirección </w:t>
+      </w:r>
+      <w:proofErr w:type="gramStart"/>
+      <w:r>
+        <w:t>del mismo</w:t>
+      </w:r>
+      <w:proofErr w:type="gramEnd"/>
+      <w:r>
+        <w:t xml:space="preserve">. </w:t>
+      </w:r>
+    </w:p>
+    <w:p>
+      <w:pPr>
+        <w:pStyle w:val="Prrafodelista"/>
+        <w:numPr>
+          <w:ilvl w:val="0"/>
+          <w:numId w:val="9"/>
+        </w:numPr>
+      </w:pPr>
+      <w:r>
+        <w:t>Información adicional sobre el cuadrante siguiente al que se encuentra el usuario</w:t>
+      </w:r>
+    </w:p>
+    <w:p>
+      <w:pPr>
+        <w:rPr>
+          <w:sz w:val="24"/>
+          <w:szCs w:val="24"/>
+        </w:rPr>
+      </w:pPr>
+      <w:r>
+        <w:rPr>
+          <w:noProof/>
+          <w:sz w:val="24"/>
+          <w:szCs w:val="24"/>
+        </w:rPr>
+        <w:drawing>
+          <wp:anchor distT="0" distB="0" distL="114300" distR="114300" simplePos="0" relativeHeight="251668480" behindDoc="0" locked="0" layoutInCell="1" allowOverlap="1" wp14:anchorId="0A4F7051" wp14:editId="249484CE">
+            <wp:simplePos x="0" y="0"/>
+            <wp:positionH relativeFrom="margin">
+              <wp:posOffset>710252</wp:posOffset>
+            </wp:positionH>
+            <wp:positionV relativeFrom="paragraph">
+              <wp:posOffset>48895</wp:posOffset>
+            </wp:positionV>
+            <wp:extent cx="3981450" cy="2342443"/>
+            <wp:effectExtent l="0" t="0" r="0" b="1270"/>
+            <wp:wrapSquare wrapText="bothSides"/>
+            <wp:docPr id="15" name="Imagen 15"/>
+            <wp:cNvGraphicFramePr>
+              <a:graphicFrameLocks xmlns:a="http://schemas.openxmlformats.org/drawingml/2006/main" noChangeAspect="1"/>
+            </wp:cNvGraphicFramePr>
+            <a:graphic xmlns:a="http://schemas.openxmlformats.org/drawingml/2006/main">
+              <a:graphicData uri="http://schemas.openxmlformats.org/drawingml/2006/picture">
+                <pic:pic xmlns:pic="http://schemas.openxmlformats.org/drawingml/2006/picture">
+                  <pic:nvPicPr>
+                    <pic:cNvPr id="0" name="Picture 1"/>
+                    <pic:cNvPicPr>
+                      <a:picLocks noChangeAspect="1" noChangeArrowheads="1"/>
+                    </pic:cNvPicPr>
+                  </pic:nvPicPr>
+                  <pic:blipFill>
+                    <a:blip r:embed="rId7">
+                      <a:extLst>
+                        <a:ext uri="{28A0092B-C50C-407E-A947-70E740481C1C}">
+                          <a14:useLocalDpi xmlns:a14="http://schemas.microsoft.com/office/drawing/2010/main" val="0"/>
+                        </a:ext>
+                      </a:extLst>
+                    </a:blip>
+                    <a:srcRect/>
+                    <a:stretch>
+                      <a:fillRect/>
+                    </a:stretch>
+                  </pic:blipFill>
+                  <pic:spPr bwMode="auto">
+                    <a:xfrm>
+                      <a:off x="0" y="0"/>
+                      <a:ext cx="3981450" cy="2342443"/>
+                    </a:xfrm>
+                    <a:prstGeom prst="rect">
+                      <a:avLst/>
+                    </a:prstGeom>
+                    <a:noFill/>
+                    <a:ln>
+                      <a:noFill/>
+                    </a:ln>
+                  </pic:spPr>
+                </pic:pic>
+              </a:graphicData>
+            </a:graphic>
+          </wp:anchor>
+        </w:drawing>
+      </w:r>
+    </w:p>
+    <w:p>
+      <w:pPr>
+        <w:rPr>
+          <w:sz w:val="24"/>
+          <w:szCs w:val="24"/>
+        </w:rPr>
+      </w:pPr>
+    </w:p>
+    <w:p>
+      <w:pPr>
+        <w:rPr>
+          <w:sz w:val="24"/>
+          <w:szCs w:val="24"/>
+        </w:rPr>
+      </w:pPr>
+    </w:p>
+    <w:p/>
+    <w:p/>
+    <w:p/>
+    <w:p/>
+    <w:p/>
+    <w:p/>
+    <w:p>
+      <w:r>
+        <w:t xml:space="preserve">A continuación, veremos un ejemplo de la información generada por el servidor para una ruta concreta, con origen en la puerta principal de la Facultad (cuadrante 14) y destino el aula 7 (cuadrante 20), ubicado en la primera planta. </w:t>
+      </w:r>
+    </w:p>
+    <w:p>
+      <w:r>
+        <w:rPr>
+          <w:noProof/>
+        </w:rPr>
+        <w:lastRenderedPageBreak/>
+        <w:drawing>
+          <wp:anchor distT="0" distB="0" distL="114300" distR="114300" simplePos="0" relativeHeight="251669504" behindDoc="0" locked="0" layoutInCell="1" allowOverlap="1" wp14:anchorId="70B7A135" wp14:editId="4FB06E4E">
+            <wp:simplePos x="0" y="0"/>
+            <wp:positionH relativeFrom="margin">
+              <wp:align>center</wp:align>
+            </wp:positionH>
+            <wp:positionV relativeFrom="paragraph">
+              <wp:posOffset>2697</wp:posOffset>
+            </wp:positionV>
+            <wp:extent cx="4702499" cy="2276475"/>
+            <wp:effectExtent l="0" t="0" r="3175" b="0"/>
+            <wp:wrapSquare wrapText="bothSides"/>
+            <wp:docPr id="16" name="Imagen 16"/>
+            <wp:cNvGraphicFramePr>
+              <a:graphicFrameLocks xmlns:a="http://schemas.openxmlformats.org/drawingml/2006/main" noChangeAspect="1"/>
+            </wp:cNvGraphicFramePr>
+            <a:graphic xmlns:a="http://schemas.openxmlformats.org/drawingml/2006/main">
+              <a:graphicData uri="http://schemas.openxmlformats.org/drawingml/2006/picture">
+                <pic:pic xmlns:pic="http://schemas.openxmlformats.org/drawingml/2006/picture">
+                  <pic:nvPicPr>
+                    <pic:cNvPr id="0" name="Picture 2"/>
+                    <pic:cNvPicPr>
+                      <a:picLocks noChangeAspect="1" noChangeArrowheads="1"/>
+                    </pic:cNvPicPr>
+                  </pic:nvPicPr>
+                  <pic:blipFill>
+                    <a:blip r:embed="rId8">
+                      <a:extLst>
+                        <a:ext uri="{28A0092B-C50C-407E-A947-70E740481C1C}">
+                          <a14:useLocalDpi xmlns:a14="http://schemas.microsoft.com/office/drawing/2010/main" val="0"/>
+                        </a:ext>
+                      </a:extLst>
+                    </a:blip>
+                    <a:srcRect/>
+                    <a:stretch>
+                      <a:fillRect/>
+                    </a:stretch>
+                  </pic:blipFill>
+                  <pic:spPr bwMode="auto">
+                    <a:xfrm>
+                      <a:off x="0" y="0"/>
+                      <a:ext cx="4702499" cy="2276475"/>
+                    </a:xfrm>
+                    <a:prstGeom prst="rect">
+                      <a:avLst/>
+                    </a:prstGeom>
+                    <a:noFill/>
+                    <a:ln>
+                      <a:noFill/>
+                    </a:ln>
+                  </pic:spPr>
+                </pic:pic>
+              </a:graphicData>
+            </a:graphic>
+          </wp:anchor>
+        </w:drawing>
+      </w:r>
+    </w:p>
+    <w:p/>
+    <w:p/>
+    <w:p/>
+    <w:p/>
+    <w:p/>
+    <w:p/>
+    <w:p/>
+    <w:p>
+      <w:r>
+        <w:t xml:space="preserve">Lo primero que se genera es la lista de identificadores de los </w:t>
+      </w:r>
+      <w:proofErr w:type="spellStart"/>
+      <w:r>
+        <w:t>beacons</w:t>
+      </w:r>
+      <w:proofErr w:type="spellEnd"/>
+      <w:r>
+        <w:t xml:space="preserve"> correspondientes a los cuadrantes de la ruta, en orden. Como vemos 14, 15, …, hasta finalizar en el 20.</w:t>
+      </w:r>
+    </w:p>
+    <w:p>
+      <w:r>
+        <w:rPr>
+          <w:noProof/>
+        </w:rPr>
+        <w:drawing>
+          <wp:anchor distT="0" distB="0" distL="114300" distR="114300" simplePos="0" relativeHeight="251670528" behindDoc="0" locked="0" layoutInCell="1" allowOverlap="1" wp14:anchorId="3E849082" wp14:editId="7EA8B3D3">
+            <wp:simplePos x="0" y="0"/>
+            <wp:positionH relativeFrom="margin">
+              <wp:posOffset>862241</wp:posOffset>
+            </wp:positionH>
+            <wp:positionV relativeFrom="paragraph">
+              <wp:posOffset>47625</wp:posOffset>
+            </wp:positionV>
+            <wp:extent cx="3676650" cy="2107243"/>
+            <wp:effectExtent l="0" t="0" r="0" b="7620"/>
+            <wp:wrapSquare wrapText="bothSides"/>
+            <wp:docPr id="17" name="Imagen 17"/>
+            <wp:cNvGraphicFramePr>
+              <a:graphicFrameLocks xmlns:a="http://schemas.openxmlformats.org/drawingml/2006/main" noChangeAspect="1"/>
+            </wp:cNvGraphicFramePr>
+            <a:graphic xmlns:a="http://schemas.openxmlformats.org/drawingml/2006/main">
+              <a:graphicData uri="http://schemas.openxmlformats.org/drawingml/2006/picture">
+                <pic:pic xmlns:pic="http://schemas.openxmlformats.org/drawingml/2006/picture">
+                  <pic:nvPicPr>
+                    <pic:cNvPr id="0" name="Picture 3"/>
+                    <pic:cNvPicPr>
+                      <a:picLocks noChangeAspect="1" noChangeArrowheads="1"/>
+                    </pic:cNvPicPr>
+                  </pic:nvPicPr>
+                  <pic:blipFill>
+                    <a:blip r:embed="rId9">
+                      <a:extLst>
+                        <a:ext uri="{28A0092B-C50C-407E-A947-70E740481C1C}">
+                          <a14:useLocalDpi xmlns:a14="http://schemas.microsoft.com/office/drawing/2010/main" val="0"/>
+                        </a:ext>
+                      </a:extLst>
+                    </a:blip>
+                    <a:srcRect/>
+                    <a:stretch>
+                      <a:fillRect/>
+                    </a:stretch>
+                  </pic:blipFill>
+                  <pic:spPr bwMode="auto">
+                    <a:xfrm>
+                      <a:off x="0" y="0"/>
+                      <a:ext cx="3676650" cy="2107243"/>
+                    </a:xfrm>
+                    <a:prstGeom prst="rect">
+                      <a:avLst/>
+                    </a:prstGeom>
+                    <a:noFill/>
+                    <a:ln>
+                      <a:noFill/>
+                    </a:ln>
+                  </pic:spPr>
+                </pic:pic>
+              </a:graphicData>
+            </a:graphic>
+            <wp14:sizeRelH relativeFrom="page">
+              <wp14:pctWidth>0</wp14:pctWidth>
+            </wp14:sizeRelH>
+            <wp14:sizeRelV relativeFrom="page">
+              <wp14:pctHeight>0</wp14:pctHeight>
+            </wp14:sizeRelV>
+          </wp:anchor>
+        </w:drawing>
+      </w:r>
+    </w:p>
+    <w:p/>
+    <w:p/>
+    <w:p/>
+    <w:p/>
+    <w:p/>
+    <w:p/>
+    <w:p/>
+    <w:p>
+      <w:r>
+        <w:t>Después se generan las instrucciones completas de la ruta. En la transparencia hemos destacado la información añadida con respecto a trabajos previos y adaptada a personas con discapacidad visual. Entre esta información se encuentra:</w:t>
+      </w:r>
+    </w:p>
+    <w:p>
+      <w:pPr>
+        <w:pStyle w:val="Prrafodelista"/>
+        <w:numPr>
+          <w:ilvl w:val="0"/>
+          <w:numId w:val="10"/>
+        </w:numPr>
+      </w:pPr>
+      <w:r>
+        <w:t>La disminución del número de metros que es necesario recorrer hasta realizar un cambio de dirección.</w:t>
+      </w:r>
+    </w:p>
+    <w:p>
+      <w:pPr>
+        <w:pStyle w:val="Prrafodelista"/>
+        <w:numPr>
+          <w:ilvl w:val="0"/>
+          <w:numId w:val="10"/>
+        </w:numPr>
+      </w:pPr>
+      <w:r>
+        <w:t>Instrucciones teniendo en cuenta la nueva ubicación del usuario tras utilizar el ascensor (mirando hacia la puerta)</w:t>
+      </w:r>
+    </w:p>
+    <w:p>
+      <w:pPr>
+        <w:pStyle w:val="Prrafodelista"/>
+        <w:numPr>
+          <w:ilvl w:val="0"/>
+          <w:numId w:val="10"/>
+        </w:numPr>
+      </w:pPr>
+      <w:r>
+        <w:rPr>
+          <w:noProof/>
+        </w:rPr>
+        <w:drawing>
+          <wp:anchor distT="0" distB="0" distL="114300" distR="114300" simplePos="0" relativeHeight="251671552" behindDoc="0" locked="0" layoutInCell="1" allowOverlap="1" wp14:anchorId="2907955F" wp14:editId="0317D491">
+            <wp:simplePos x="0" y="0"/>
+            <wp:positionH relativeFrom="margin">
+              <wp:posOffset>937895</wp:posOffset>
+            </wp:positionH>
+            <wp:positionV relativeFrom="paragraph">
+              <wp:posOffset>260985</wp:posOffset>
+            </wp:positionV>
+            <wp:extent cx="3457575" cy="1740535"/>
+            <wp:effectExtent l="0" t="0" r="9525" b="0"/>
+            <wp:wrapSquare wrapText="bothSides"/>
+            <wp:docPr id="18" name="Imagen 18"/>
+            <wp:cNvGraphicFramePr>
+              <a:graphicFrameLocks xmlns:a="http://schemas.openxmlformats.org/drawingml/2006/main" noChangeAspect="1"/>
+            </wp:cNvGraphicFramePr>
+            <a:graphic xmlns:a="http://schemas.openxmlformats.org/drawingml/2006/main">
+              <a:graphicData uri="http://schemas.openxmlformats.org/drawingml/2006/picture">
+                <pic:pic xmlns:pic="http://schemas.openxmlformats.org/drawingml/2006/picture">
+                  <pic:nvPicPr>
+                    <pic:cNvPr id="0" name="Picture 4"/>
+                    <pic:cNvPicPr>
+                      <a:picLocks noChangeAspect="1" noChangeArrowheads="1"/>
+                    </pic:cNvPicPr>
+                  </pic:nvPicPr>
+                  <pic:blipFill>
+                    <a:blip r:embed="rId10">
+                      <a:extLst>
+                        <a:ext uri="{28A0092B-C50C-407E-A947-70E740481C1C}">
+                          <a14:useLocalDpi xmlns:a14="http://schemas.microsoft.com/office/drawing/2010/main" val="0"/>
+                        </a:ext>
+                      </a:extLst>
+                    </a:blip>
+                    <a:srcRect/>
+                    <a:stretch>
+                      <a:fillRect/>
+                    </a:stretch>
+                  </pic:blipFill>
+                  <pic:spPr bwMode="auto">
+                    <a:xfrm>
+                      <a:off x="0" y="0"/>
+                      <a:ext cx="3457575" cy="1740535"/>
+                    </a:xfrm>
+                    <a:prstGeom prst="rect">
+                      <a:avLst/>
+                    </a:prstGeom>
+                    <a:noFill/>
+                    <a:ln>
+                      <a:noFill/>
+                    </a:ln>
+                  </pic:spPr>
+                </pic:pic>
+              </a:graphicData>
+            </a:graphic>
+            <wp14:sizeRelH relativeFrom="margin">
+              <wp14:pctWidth>0</wp14:pctWidth>
+            </wp14:sizeRelH>
+            <wp14:sizeRelV relativeFrom="margin">
+              <wp14:pctHeight>0</wp14:pctHeight>
+            </wp14:sizeRelV>
+          </wp:anchor>
+        </w:drawing>
+      </w:r>
+      <w:r>
+        <w:t>La indicación de puntos de interés como los ascensores o el destino.</w:t>
+      </w:r>
+    </w:p>
+    <w:p/>
+    <w:p/>
+    <w:p/>
+    <w:p/>
+    <w:p/>
+    <w:p/>
+    <w:p>
+      <w:r>
+        <w:t>Información sobre en qué cuadrantes hay que cambiar de dirección y la dirección correspondiente.</w:t>
+      </w:r>
+    </w:p>
+    <w:p>
+      <w:r>
+        <w:rPr>
+          <w:noProof/>
+        </w:rPr>
+        <w:lastRenderedPageBreak/>
+        <w:drawing>
+          <wp:anchor distT="0" distB="0" distL="114300" distR="114300" simplePos="0" relativeHeight="251672576" behindDoc="0" locked="0" layoutInCell="1" allowOverlap="1" wp14:anchorId="732D54BF" wp14:editId="2D190E29">
+            <wp:simplePos x="0" y="0"/>
+            <wp:positionH relativeFrom="margin">
+              <wp:align>center</wp:align>
+            </wp:positionH>
+            <wp:positionV relativeFrom="paragraph">
+              <wp:posOffset>100330</wp:posOffset>
+            </wp:positionV>
+            <wp:extent cx="3514090" cy="2032668"/>
+            <wp:effectExtent l="0" t="0" r="0" b="5715"/>
+            <wp:wrapSquare wrapText="bothSides"/>
+            <wp:docPr id="19" name="Imagen 19"/>
+            <wp:cNvGraphicFramePr>
+              <a:graphicFrameLocks xmlns:a="http://schemas.openxmlformats.org/drawingml/2006/main" noChangeAspect="1"/>
+            </wp:cNvGraphicFramePr>
+            <a:graphic xmlns:a="http://schemas.openxmlformats.org/drawingml/2006/main">
+              <a:graphicData uri="http://schemas.openxmlformats.org/drawingml/2006/picture">
+                <pic:pic xmlns:pic="http://schemas.openxmlformats.org/drawingml/2006/picture">
+                  <pic:nvPicPr>
+                    <pic:cNvPr id="0" name="Picture 5"/>
+                    <pic:cNvPicPr>
+                      <a:picLocks noChangeAspect="1" noChangeArrowheads="1"/>
+                    </pic:cNvPicPr>
+                  </pic:nvPicPr>
+                  <pic:blipFill>
+                    <a:blip r:embed="rId11" cstate="print">
+                      <a:extLst>
+                        <a:ext uri="{28A0092B-C50C-407E-A947-70E740481C1C}">
+                          <a14:useLocalDpi xmlns:a14="http://schemas.microsoft.com/office/drawing/2010/main" val="0"/>
+                        </a:ext>
+                      </a:extLst>
+                    </a:blip>
+                    <a:srcRect/>
+                    <a:stretch>
+                      <a:fillRect/>
+                    </a:stretch>
+                  </pic:blipFill>
+                  <pic:spPr bwMode="auto">
+                    <a:xfrm>
+                      <a:off x="0" y="0"/>
+                      <a:ext cx="3514090" cy="2032668"/>
+                    </a:xfrm>
+                    <a:prstGeom prst="rect">
+                      <a:avLst/>
+                    </a:prstGeom>
+                    <a:noFill/>
+                    <a:ln>
+                      <a:noFill/>
+                    </a:ln>
+                  </pic:spPr>
+                </pic:pic>
+              </a:graphicData>
+            </a:graphic>
+          </wp:anchor>
+        </w:drawing>
+      </w:r>
+    </w:p>
+    <w:p/>
+    <w:p/>
+    <w:p/>
+    <w:p/>
+    <w:p/>
+    <w:p/>
+    <w:p/>
+    <w:p>
+      <w:r>
+        <w:t>Por último, se añade la información adicional correspondiente al siguiente cuadrante. Por ejemplo, en el cuadrante de la puerta principal nos indica secretaría.</w:t>
+      </w:r>
+    </w:p>
+    <w:p>
+      <w:r>
+        <w:rPr>
+          <w:noProof/>
+        </w:rPr>
+        <w:drawing>
+          <wp:anchor distT="0" distB="0" distL="114300" distR="114300" simplePos="0" relativeHeight="251673600" behindDoc="0" locked="0" layoutInCell="1" allowOverlap="1" wp14:anchorId="35410E97" wp14:editId="1BD98C93">
+            <wp:simplePos x="0" y="0"/>
+            <wp:positionH relativeFrom="margin">
+              <wp:posOffset>528320</wp:posOffset>
+            </wp:positionH>
+            <wp:positionV relativeFrom="paragraph">
+              <wp:posOffset>127000</wp:posOffset>
+            </wp:positionV>
+            <wp:extent cx="4000500" cy="1933575"/>
+            <wp:effectExtent l="0" t="0" r="0" b="9525"/>
+            <wp:wrapSquare wrapText="bothSides"/>
+            <wp:docPr id="20" name="Imagen 20"/>
+            <wp:cNvGraphicFramePr>
+              <a:graphicFrameLocks xmlns:a="http://schemas.openxmlformats.org/drawingml/2006/main" noChangeAspect="1"/>
+            </wp:cNvGraphicFramePr>
+            <a:graphic xmlns:a="http://schemas.openxmlformats.org/drawingml/2006/main">
+              <a:graphicData uri="http://schemas.openxmlformats.org/drawingml/2006/picture">
+                <pic:pic xmlns:pic="http://schemas.openxmlformats.org/drawingml/2006/picture">
+                  <pic:nvPicPr>
+                    <pic:cNvPr id="0" name="Picture 6"/>
+                    <pic:cNvPicPr>
+                      <a:picLocks noChangeAspect="1" noChangeArrowheads="1"/>
+                    </pic:cNvPicPr>
+                  </pic:nvPicPr>
+                  <pic:blipFill>
+                    <a:blip r:embed="rId12" cstate="print">
+                      <a:extLst>
+                        <a:ext uri="{28A0092B-C50C-407E-A947-70E740481C1C}">
+                          <a14:useLocalDpi xmlns:a14="http://schemas.microsoft.com/office/drawing/2010/main" val="0"/>
+                        </a:ext>
+                      </a:extLst>
+                    </a:blip>
+                    <a:srcRect/>
+                    <a:stretch>
+                      <a:fillRect/>
+                    </a:stretch>
+                  </pic:blipFill>
+                  <pic:spPr bwMode="auto">
+                    <a:xfrm>
+                      <a:off x="0" y="0"/>
+                      <a:ext cx="4000500" cy="1933575"/>
+                    </a:xfrm>
+                    <a:prstGeom prst="rect">
+                      <a:avLst/>
+                    </a:prstGeom>
+                    <a:noFill/>
+                    <a:ln>
+                      <a:noFill/>
+                    </a:ln>
+                  </pic:spPr>
+                </pic:pic>
+              </a:graphicData>
+            </a:graphic>
+            <wp14:sizeRelH relativeFrom="margin">
+              <wp14:pctWidth>0</wp14:pctWidth>
+            </wp14:sizeRelH>
+            <wp14:sizeRelV relativeFrom="margin">
+              <wp14:pctHeight>0</wp14:pctHeight>
+            </wp14:sizeRelV>
+          </wp:anchor>
+        </w:drawing>
+      </w:r>
+    </w:p>
+    <w:p/>
+    <w:p/>
+    <w:p/>
+    <w:p/>
+    <w:p/>
+    <w:p/>
+    <w:p/>
+    <w:p>
+      <w:r>
+        <w:t>El funcionamiento del servidor es el siguiente:</w:t>
+      </w:r>
+    </w:p>
+    <w:p>
+      <w:pPr>
+        <w:pStyle w:val="Prrafodelista"/>
+        <w:numPr>
+          <w:ilvl w:val="0"/>
+          <w:numId w:val="11"/>
+        </w:numPr>
+      </w:pPr>
+      <w:r>
+        <w:t xml:space="preserve">El servidor está esperando el mensaje del cliente con el </w:t>
+      </w:r>
+      <w:proofErr w:type="spellStart"/>
+      <w:r>
+        <w:t>beacon</w:t>
+      </w:r>
+      <w:proofErr w:type="spellEnd"/>
+      <w:r>
+        <w:t xml:space="preserve"> más cercano y el nombre del destino.</w:t>
+      </w:r>
+    </w:p>
+    <w:p>
+      <w:pPr>
+        <w:pStyle w:val="Prrafodelista"/>
+        <w:numPr>
+          <w:ilvl w:val="0"/>
+          <w:numId w:val="11"/>
+        </w:numPr>
+      </w:pPr>
+      <w:r>
+        <w:t xml:space="preserve">Una vez recibido identifica los cuadrantes origen y destino correspondientes. </w:t>
+      </w:r>
+    </w:p>
+    <w:p>
+      <w:pPr>
+        <w:pStyle w:val="Prrafodelista"/>
+        <w:numPr>
+          <w:ilvl w:val="0"/>
+          <w:numId w:val="11"/>
+        </w:numPr>
+      </w:pPr>
+      <w:r>
+        <w:t xml:space="preserve">Establece la lista de cuadrantes de la ruta adaptada mediante el algoritmo de </w:t>
+      </w:r>
+      <w:r>
+        <w:t>Dijkstra</w:t>
+      </w:r>
+      <w:r>
+        <w:t xml:space="preserve">. </w:t>
+      </w:r>
+    </w:p>
+    <w:p>
+      <w:pPr>
+        <w:pStyle w:val="Prrafodelista"/>
+        <w:numPr>
+          <w:ilvl w:val="0"/>
+          <w:numId w:val="11"/>
+        </w:numPr>
+      </w:pPr>
+      <w:r>
+        <w:t xml:space="preserve">Genera la información simulando el camino del usuario mediante un bucle que recorre esta lista. </w:t>
+      </w:r>
+    </w:p>
+    <w:p>
+      <w:pPr>
+        <w:pStyle w:val="Prrafodelista"/>
+        <w:numPr>
+          <w:ilvl w:val="0"/>
+          <w:numId w:val="11"/>
+        </w:numPr>
+      </w:pPr>
+      <w:r>
+        <w:t>Contesta al cliente con dicha información.</w:t>
+      </w:r>
+    </w:p>
+    <w:p/>
+    <w:p/>
+    <w:p/>
+    <w:p/>
+    <w:p/>
+    <w:p/>
+    <w:p/>
+    <w:p/>
+    <w:p>
+      <w:pPr>
+        <w:pStyle w:val="Ttulo2"/>
+      </w:pPr>
+      <w:bookmarkStart w:id="3" w:name="_Toc43484760"/>
+      <w:r>
+        <w:t>Evaluación</w:t>
+      </w:r>
+      <w:bookmarkEnd w:id="3"/>
+    </w:p>
+    <w:p/>
+    <w:p>
+      <w:r>
+        <w:rPr>
+          <w:noProof/>
+        </w:rPr>
+        <w:drawing>
+          <wp:anchor distT="0" distB="0" distL="114300" distR="114300" simplePos="0" relativeHeight="251674624" behindDoc="0" locked="0" layoutInCell="1" allowOverlap="1" wp14:anchorId="03F2B574" wp14:editId="1127D2A6">
+            <wp:simplePos x="0" y="0"/>
+            <wp:positionH relativeFrom="margin">
+              <wp:align>center</wp:align>
+            </wp:positionH>
+            <wp:positionV relativeFrom="paragraph">
+              <wp:posOffset>4445</wp:posOffset>
+            </wp:positionV>
+            <wp:extent cx="4333875" cy="1607975"/>
+            <wp:effectExtent l="0" t="0" r="0" b="0"/>
+            <wp:wrapSquare wrapText="bothSides"/>
+            <wp:docPr id="21" name="Imagen 21"/>
+            <wp:cNvGraphicFramePr>
+              <a:graphicFrameLocks xmlns:a="http://schemas.openxmlformats.org/drawingml/2006/main" noChangeAspect="1"/>
+            </wp:cNvGraphicFramePr>
+            <a:graphic xmlns:a="http://schemas.openxmlformats.org/drawingml/2006/main">
+              <a:graphicData uri="http://schemas.openxmlformats.org/drawingml/2006/picture">
+                <pic:pic xmlns:pic="http://schemas.openxmlformats.org/drawingml/2006/picture">
+                  <pic:nvPicPr>
+                    <pic:cNvPr id="0" name="Picture 7"/>
+                    <pic:cNvPicPr>
+                      <a:picLocks noChangeAspect="1" noChangeArrowheads="1"/>
+                    </pic:cNvPicPr>
+                  </pic:nvPicPr>
+                  <pic:blipFill>
+                    <a:blip r:embed="rId13">
+                      <a:extLst>
+                        <a:ext uri="{28A0092B-C50C-407E-A947-70E740481C1C}">
+                          <a14:useLocalDpi xmlns:a14="http://schemas.microsoft.com/office/drawing/2010/main" val="0"/>
+                        </a:ext>
+                      </a:extLst>
+                    </a:blip>
+                    <a:srcRect/>
+                    <a:stretch>
+                      <a:fillRect/>
+                    </a:stretch>
+                  </pic:blipFill>
+                  <pic:spPr bwMode="auto">
+                    <a:xfrm>
+                      <a:off x="0" y="0"/>
+                      <a:ext cx="4333875" cy="1607975"/>
+                    </a:xfrm>
+                    <a:prstGeom prst="rect">
+                      <a:avLst/>
+                    </a:prstGeom>
+                    <a:noFill/>
+                    <a:ln>
+                      <a:noFill/>
+                    </a:ln>
+                  </pic:spPr>
+                </pic:pic>
+              </a:graphicData>
+            </a:graphic>
+          </wp:anchor>
+        </w:drawing>
+      </w:r>
+    </w:p>
+    <w:p/>
+    <w:p/>
+    <w:p/>
+    <w:p/>
+    <w:p/>
+    <w:p>
+      <w:r>
+        <w:t xml:space="preserve">El plan de evaluación inicial tenía como objetivo validar el diseño e implementación de la aplicación con usuarios finales. Debido al confinamiento no fue posible, ni tampoco realizar pruebas en la Facultad. Es por ello </w:t>
+      </w:r>
+      <w:proofErr w:type="gramStart"/>
+      <w:r>
+        <w:t>que</w:t>
+      </w:r>
+      <w:proofErr w:type="gramEnd"/>
+      <w:r>
+        <w:t xml:space="preserve"> se adaptaron tanto los objetivos de la evaluación como su lugar de realización, que fue mi propia casa. </w:t>
+      </w:r>
+    </w:p>
+    <w:p>
+      <w:r>
+        <w:rPr>
+          <w:noProof/>
+        </w:rPr>
+        <w:drawing>
+          <wp:anchor distT="0" distB="0" distL="114300" distR="114300" simplePos="0" relativeHeight="251675648" behindDoc="0" locked="0" layoutInCell="1" allowOverlap="1" wp14:anchorId="3FC8E3ED" wp14:editId="18DCC8BA">
+            <wp:simplePos x="0" y="0"/>
+            <wp:positionH relativeFrom="margin">
+              <wp:posOffset>675640</wp:posOffset>
+            </wp:positionH>
+            <wp:positionV relativeFrom="paragraph">
+              <wp:posOffset>119380</wp:posOffset>
+            </wp:positionV>
+            <wp:extent cx="4048125" cy="1902476"/>
+            <wp:effectExtent l="0" t="0" r="0" b="2540"/>
+            <wp:wrapSquare wrapText="bothSides"/>
+            <wp:docPr id="22" name="Imagen 22"/>
+            <wp:cNvGraphicFramePr>
+              <a:graphicFrameLocks xmlns:a="http://schemas.openxmlformats.org/drawingml/2006/main" noChangeAspect="1"/>
+            </wp:cNvGraphicFramePr>
+            <a:graphic xmlns:a="http://schemas.openxmlformats.org/drawingml/2006/main">
+              <a:graphicData uri="http://schemas.openxmlformats.org/drawingml/2006/picture">
+                <pic:pic xmlns:pic="http://schemas.openxmlformats.org/drawingml/2006/picture">
+                  <pic:nvPicPr>
+                    <pic:cNvPr id="0" name="Picture 8"/>
+                    <pic:cNvPicPr>
+                      <a:picLocks noChangeAspect="1" noChangeArrowheads="1"/>
+                    </pic:cNvPicPr>
+                  </pic:nvPicPr>
+                  <pic:blipFill>
+                    <a:blip r:embed="rId14">
+                      <a:extLst>
+                        <a:ext uri="{28A0092B-C50C-407E-A947-70E740481C1C}">
+                          <a14:useLocalDpi xmlns:a14="http://schemas.microsoft.com/office/drawing/2010/main" val="0"/>
+                        </a:ext>
+                      </a:extLst>
+                    </a:blip>
+                    <a:srcRect/>
+                    <a:stretch>
+                      <a:fillRect/>
+                    </a:stretch>
+                  </pic:blipFill>
+                  <pic:spPr bwMode="auto">
+                    <a:xfrm>
+                      <a:off x="0" y="0"/>
+                      <a:ext cx="4048125" cy="1902476"/>
+                    </a:xfrm>
+                    <a:prstGeom prst="rect">
+                      <a:avLst/>
+                    </a:prstGeom>
+                    <a:noFill/>
+                    <a:ln>
+                      <a:noFill/>
+                    </a:ln>
+                  </pic:spPr>
+                </pic:pic>
+              </a:graphicData>
+            </a:graphic>
+          </wp:anchor>
+        </w:drawing>
+      </w:r>
+    </w:p>
+    <w:p/>
+    <w:p/>
+    <w:p/>
+    <w:p/>
+    <w:p/>
+    <w:p/>
+    <w:p/>
+    <w:p>
+      <w:r>
+        <w:t xml:space="preserve">Para llevar a cabo la evaluación, se realizaron unas 18 pruebas diseñadas para comprobar el correcto comportamiento de la guía y de las distintas funcionalidades de la aplicación. </w:t>
+      </w:r>
+    </w:p>
+    <w:p>
+      <w:r>
+        <w:t>Las pruebas se dividen en dos grupos:</w:t>
+      </w:r>
+    </w:p>
+    <w:p>
+      <w:pPr>
+        <w:pStyle w:val="Prrafodelista"/>
+        <w:numPr>
+          <w:ilvl w:val="0"/>
+          <w:numId w:val="12"/>
+        </w:numPr>
+      </w:pPr>
+      <w:r>
+        <w:t>Seguimiento de la ruta</w:t>
+      </w:r>
+    </w:p>
+    <w:p>
+      <w:pPr>
+        <w:pStyle w:val="Prrafodelista"/>
+        <w:numPr>
+          <w:ilvl w:val="0"/>
+          <w:numId w:val="12"/>
+        </w:numPr>
+      </w:pPr>
+      <w:r>
+        <w:t>Usuario perdido</w:t>
+      </w:r>
+    </w:p>
+    <w:p/>
+    <w:p>
+      <w:r>
+        <w:rPr>
+          <w:noProof/>
+        </w:rPr>
+        <w:lastRenderedPageBreak/>
+        <w:drawing>
+          <wp:anchor distT="0" distB="0" distL="114300" distR="114300" simplePos="0" relativeHeight="251676672" behindDoc="0" locked="0" layoutInCell="1" allowOverlap="1" wp14:anchorId="690D41F0" wp14:editId="3CA78122">
+            <wp:simplePos x="0" y="0"/>
+            <wp:positionH relativeFrom="margin">
+              <wp:align>center</wp:align>
+            </wp:positionH>
+            <wp:positionV relativeFrom="paragraph">
+              <wp:posOffset>4445</wp:posOffset>
+            </wp:positionV>
+            <wp:extent cx="4543425" cy="2207494"/>
+            <wp:effectExtent l="0" t="0" r="0" b="2540"/>
+            <wp:wrapSquare wrapText="bothSides"/>
+            <wp:docPr id="23" name="Imagen 23"/>
+            <wp:cNvGraphicFramePr>
+              <a:graphicFrameLocks xmlns:a="http://schemas.openxmlformats.org/drawingml/2006/main" noChangeAspect="1"/>
+            </wp:cNvGraphicFramePr>
+            <a:graphic xmlns:a="http://schemas.openxmlformats.org/drawingml/2006/main">
+              <a:graphicData uri="http://schemas.openxmlformats.org/drawingml/2006/picture">
+                <pic:pic xmlns:pic="http://schemas.openxmlformats.org/drawingml/2006/picture">
+                  <pic:nvPicPr>
+                    <pic:cNvPr id="0" name="Picture 9"/>
+                    <pic:cNvPicPr>
+                      <a:picLocks noChangeAspect="1" noChangeArrowheads="1"/>
+                    </pic:cNvPicPr>
+                  </pic:nvPicPr>
+                  <pic:blipFill>
+                    <a:blip r:embed="rId15">
+                      <a:extLst>
+                        <a:ext uri="{28A0092B-C50C-407E-A947-70E740481C1C}">
+                          <a14:useLocalDpi xmlns:a14="http://schemas.microsoft.com/office/drawing/2010/main" val="0"/>
+                        </a:ext>
+                      </a:extLst>
+                    </a:blip>
+                    <a:srcRect/>
+                    <a:stretch>
+                      <a:fillRect/>
+                    </a:stretch>
+                  </pic:blipFill>
+                  <pic:spPr bwMode="auto">
+                    <a:xfrm>
+                      <a:off x="0" y="0"/>
+                      <a:ext cx="4543425" cy="2207494"/>
+                    </a:xfrm>
+                    <a:prstGeom prst="rect">
+                      <a:avLst/>
+                    </a:prstGeom>
+                    <a:noFill/>
+                    <a:ln>
+                      <a:noFill/>
+                    </a:ln>
+                  </pic:spPr>
+                </pic:pic>
+              </a:graphicData>
+            </a:graphic>
+            <wp14:sizeRelH relativeFrom="page">
+              <wp14:pctWidth>0</wp14:pctWidth>
+            </wp14:sizeRelH>
+            <wp14:sizeRelV relativeFrom="page">
+              <wp14:pctHeight>0</wp14:pctHeight>
+            </wp14:sizeRelV>
+          </wp:anchor>
+        </w:drawing>
+      </w:r>
+    </w:p>
+    <w:p/>
+    <w:p/>
+    <w:p/>
+    <w:p/>
+    <w:p/>
+    <w:p/>
+    <w:p/>
+    <w:p>
+      <w:r>
+        <w:t xml:space="preserve">En las pruebas de seguimiento de la ruta se asume que el usuario no se sale del recorrido. Como caso extremo simulamos en varias ocasiones la pérdida de un </w:t>
+      </w:r>
+      <w:proofErr w:type="spellStart"/>
+      <w:r>
+        <w:t>beacon</w:t>
+      </w:r>
+      <w:proofErr w:type="spellEnd"/>
+      <w:r>
+        <w:t xml:space="preserve">. En el ejemplo que vemos en pantalla, el beacon4. Sin embargo, se asume que el usuario continúa la ruta por el cuadrante 9, la aplicación es capaz de detectar este “salto” de cuadrante y continuar la ruta establecida, no se notifica al usuario puesto que este no se ha perdido. </w:t>
+      </w:r>
+    </w:p>
+    <w:p>
+      <w:r>
+        <w:rPr>
+          <w:noProof/>
+        </w:rPr>
+        <w:drawing>
+          <wp:anchor distT="0" distB="0" distL="114300" distR="114300" simplePos="0" relativeHeight="251677696" behindDoc="0" locked="0" layoutInCell="1" allowOverlap="1" wp14:anchorId="0111D33E" wp14:editId="23E1957E">
+            <wp:simplePos x="0" y="0"/>
+            <wp:positionH relativeFrom="margin">
+              <wp:posOffset>615315</wp:posOffset>
+            </wp:positionH>
+            <wp:positionV relativeFrom="paragraph">
+              <wp:posOffset>59690</wp:posOffset>
+            </wp:positionV>
+            <wp:extent cx="4171950" cy="2040890"/>
+            <wp:effectExtent l="0" t="0" r="0" b="0"/>
+            <wp:wrapSquare wrapText="bothSides"/>
+            <wp:docPr id="25" name="Imagen 25"/>
+            <wp:cNvGraphicFramePr>
+              <a:graphicFrameLocks xmlns:a="http://schemas.openxmlformats.org/drawingml/2006/main" noChangeAspect="1"/>
+            </wp:cNvGraphicFramePr>
+            <a:graphic xmlns:a="http://schemas.openxmlformats.org/drawingml/2006/main">
+              <a:graphicData uri="http://schemas.openxmlformats.org/drawingml/2006/picture">
+                <pic:pic xmlns:pic="http://schemas.openxmlformats.org/drawingml/2006/picture">
+                  <pic:nvPicPr>
+                    <pic:cNvPr id="0" name="Picture 10"/>
+                    <pic:cNvPicPr>
+                      <a:picLocks noChangeAspect="1" noChangeArrowheads="1"/>
+                    </pic:cNvPicPr>
+                  </pic:nvPicPr>
+                  <pic:blipFill>
+                    <a:blip r:embed="rId16">
+                      <a:extLst>
+                        <a:ext uri="{28A0092B-C50C-407E-A947-70E740481C1C}">
+                          <a14:useLocalDpi xmlns:a14="http://schemas.microsoft.com/office/drawing/2010/main" val="0"/>
+                        </a:ext>
+                      </a:extLst>
+                    </a:blip>
+                    <a:srcRect/>
+                    <a:stretch>
+                      <a:fillRect/>
+                    </a:stretch>
+                  </pic:blipFill>
+                  <pic:spPr bwMode="auto">
+                    <a:xfrm>
+                      <a:off x="0" y="0"/>
+                      <a:ext cx="4171950" cy="2040890"/>
+                    </a:xfrm>
+                    <a:prstGeom prst="rect">
+                      <a:avLst/>
+                    </a:prstGeom>
+                    <a:noFill/>
+                    <a:ln>
+                      <a:noFill/>
+                    </a:ln>
+                  </pic:spPr>
+                </pic:pic>
+              </a:graphicData>
+            </a:graphic>
+            <wp14:sizeRelH relativeFrom="margin">
+              <wp14:pctWidth>0</wp14:pctWidth>
+            </wp14:sizeRelH>
+            <wp14:sizeRelV relativeFrom="margin">
+              <wp14:pctHeight>0</wp14:pctHeight>
+            </wp14:sizeRelV>
+          </wp:anchor>
+        </w:drawing>
+      </w:r>
+    </w:p>
+    <w:p/>
+    <w:p/>
+    <w:p/>
+    <w:p/>
+    <w:p/>
+    <w:p/>
+    <w:p/>
+    <w:p>
+      <w:r>
+        <w:t xml:space="preserve">En las pruebas de usuario perdido se fuerza a que el usuario salga de la ruta. Este ejemplo es similar al anterior, con la diferencia de que se continúa por el cuadrante 5. En este momento, la aplicación es capaz de identificar que el usuario se ha salido de la ruta y le proporciona indicaciones para que llegue al destino desde el punto en el que se encuentra. </w:t>
+      </w:r>
+    </w:p>
+    <w:p/>
+    <w:p/>
+    <w:p>
+      <w:r>
+        <w:rPr>
+          <w:noProof/>
+        </w:rPr>
+        <w:lastRenderedPageBreak/>
+        <w:drawing>
+          <wp:anchor distT="0" distB="0" distL="114300" distR="114300" simplePos="0" relativeHeight="251678720" behindDoc="0" locked="0" layoutInCell="1" allowOverlap="1" wp14:anchorId="2030BD72" wp14:editId="08E08603">
+            <wp:simplePos x="0" y="0"/>
+            <wp:positionH relativeFrom="margin">
+              <wp:align>center</wp:align>
+            </wp:positionH>
+            <wp:positionV relativeFrom="paragraph">
+              <wp:posOffset>1905</wp:posOffset>
+            </wp:positionV>
+            <wp:extent cx="3962400" cy="1925194"/>
+            <wp:effectExtent l="0" t="0" r="0" b="0"/>
+            <wp:wrapSquare wrapText="bothSides"/>
+            <wp:docPr id="26" name="Imagen 26"/>
+            <wp:cNvGraphicFramePr>
+              <a:graphicFrameLocks xmlns:a="http://schemas.openxmlformats.org/drawingml/2006/main" noChangeAspect="1"/>
+            </wp:cNvGraphicFramePr>
+            <a:graphic xmlns:a="http://schemas.openxmlformats.org/drawingml/2006/main">
+              <a:graphicData uri="http://schemas.openxmlformats.org/drawingml/2006/picture">
+                <pic:pic xmlns:pic="http://schemas.openxmlformats.org/drawingml/2006/picture">
+                  <pic:nvPicPr>
+                    <pic:cNvPr id="0" name="Picture 11"/>
+                    <pic:cNvPicPr>
+                      <a:picLocks noChangeAspect="1" noChangeArrowheads="1"/>
+                    </pic:cNvPicPr>
+                  </pic:nvPicPr>
+                  <pic:blipFill>
+                    <a:blip r:embed="rId17">
+                      <a:extLst>
+                        <a:ext uri="{28A0092B-C50C-407E-A947-70E740481C1C}">
+                          <a14:useLocalDpi xmlns:a14="http://schemas.microsoft.com/office/drawing/2010/main" val="0"/>
+                        </a:ext>
+                      </a:extLst>
+                    </a:blip>
+                    <a:srcRect/>
+                    <a:stretch>
+                      <a:fillRect/>
+                    </a:stretch>
+                  </pic:blipFill>
+                  <pic:spPr bwMode="auto">
+                    <a:xfrm>
+                      <a:off x="0" y="0"/>
+                      <a:ext cx="3962400" cy="1925194"/>
+                    </a:xfrm>
+                    <a:prstGeom prst="rect">
+                      <a:avLst/>
+                    </a:prstGeom>
+                    <a:noFill/>
+                    <a:ln>
+                      <a:noFill/>
+                    </a:ln>
+                  </pic:spPr>
+                </pic:pic>
+              </a:graphicData>
+            </a:graphic>
+          </wp:anchor>
+        </w:drawing>
+      </w:r>
+      <w:r>
+        <w:t xml:space="preserve"> </w:t>
+      </w:r>
+    </w:p>
+    <w:p/>
+    <w:p/>
+    <w:p/>
+    <w:p/>
+    <w:p/>
+    <w:p/>
+    <w:p>
+      <w:r>
+        <w:t xml:space="preserve">Además del correcto funcionamiento del código, tras la evaluación observamos la importancia de la estructura del edificio y el mapeo en cuestiones de ubicación de los </w:t>
+      </w:r>
+      <w:proofErr w:type="spellStart"/>
+      <w:r>
+        <w:t>beacons</w:t>
+      </w:r>
+      <w:proofErr w:type="spellEnd"/>
+      <w:r>
+        <w:t xml:space="preserve"> y generación de instrucciones y la gran ventaja que supone la implementación general de la aplicación (para usarla en otro edificio basta con hacer el mapeo </w:t>
+      </w:r>
+      <w:proofErr w:type="gramStart"/>
+      <w:r>
+        <w:t>del mismo</w:t>
+      </w:r>
+      <w:proofErr w:type="gramEnd"/>
+      <w:r>
+        <w:t xml:space="preserve">) y el anticipar al usuario determinados puntos de interés u obstáculos, evitando así una sensación de desorientación. </w:t>
+      </w:r>
+    </w:p>
+    <w:p>
+      <w:pPr>
+        <w:pStyle w:val="Ttulo2"/>
+      </w:pPr>
+      <w:bookmarkStart w:id="4" w:name="_Toc43484761"/>
+      <w:r>
+        <w:t>Conclusiones</w:t>
+      </w:r>
+      <w:bookmarkEnd w:id="4"/>
+    </w:p>
+    <w:p>
+      <w:r>
+        <w:rPr>
+          <w:noProof/>
+        </w:rPr>
+        <w:drawing>
+          <wp:anchor distT="0" distB="0" distL="114300" distR="114300" simplePos="0" relativeHeight="251679744" behindDoc="0" locked="0" layoutInCell="1" allowOverlap="1" wp14:anchorId="2881D6C7" wp14:editId="18195C89">
+            <wp:simplePos x="0" y="0"/>
+            <wp:positionH relativeFrom="margin">
+              <wp:align>center</wp:align>
+            </wp:positionH>
+            <wp:positionV relativeFrom="paragraph">
+              <wp:posOffset>127000</wp:posOffset>
+            </wp:positionV>
+            <wp:extent cx="3409950" cy="1319398"/>
+            <wp:effectExtent l="0" t="0" r="0" b="0"/>
+            <wp:wrapSquare wrapText="bothSides"/>
+            <wp:docPr id="28" name="Imagen 28"/>
+            <wp:cNvGraphicFramePr>
+              <a:graphicFrameLocks xmlns:a="http://schemas.openxmlformats.org/drawingml/2006/main" noChangeAspect="1"/>
+            </wp:cNvGraphicFramePr>
+            <a:graphic xmlns:a="http://schemas.openxmlformats.org/drawingml/2006/main">
+              <a:graphicData uri="http://schemas.openxmlformats.org/drawingml/2006/picture">
+                <pic:pic xmlns:pic="http://schemas.openxmlformats.org/drawingml/2006/picture">
+                  <pic:nvPicPr>
+                    <pic:cNvPr id="0" name="Picture 13"/>
+                    <pic:cNvPicPr>
+                      <a:picLocks noChangeAspect="1" noChangeArrowheads="1"/>
+                    </pic:cNvPicPr>
+                  </pic:nvPicPr>
+                  <pic:blipFill>
+                    <a:blip r:embed="rId18" cstate="print">
+                      <a:extLst>
+                        <a:ext uri="{28A0092B-C50C-407E-A947-70E740481C1C}">
+                          <a14:useLocalDpi xmlns:a14="http://schemas.microsoft.com/office/drawing/2010/main" val="0"/>
+                        </a:ext>
+                      </a:extLst>
+                    </a:blip>
+                    <a:srcRect/>
+                    <a:stretch>
+                      <a:fillRect/>
+                    </a:stretch>
+                  </pic:blipFill>
+                  <pic:spPr bwMode="auto">
+                    <a:xfrm>
+                      <a:off x="0" y="0"/>
+                      <a:ext cx="3409950" cy="1319398"/>
+                    </a:xfrm>
+                    <a:prstGeom prst="rect">
+                      <a:avLst/>
+                    </a:prstGeom>
+                    <a:noFill/>
+                    <a:ln>
+                      <a:noFill/>
+                    </a:ln>
+                  </pic:spPr>
+                </pic:pic>
+              </a:graphicData>
+            </a:graphic>
+          </wp:anchor>
+        </w:drawing>
+      </w:r>
+    </w:p>
+    <w:p/>
+    <w:p/>
+    <w:p/>
+    <w:p/>
+    <w:p/>
+    <w:p>
+      <w:pPr>
+        <w:rPr>
+          <w:b/>
+          <w:bCs/>
+        </w:rPr>
+      </w:pPr>
+      <w:r>
+        <w:rPr>
+          <w:b/>
+          <w:bCs/>
+        </w:rPr>
+        <w:t>(Se me hace un poco raro tener las dos conclusiones seguidas)</w:t>
+      </w:r>
+    </w:p>
+    <w:p>
+      <w:pPr>
+        <w:rPr>
+          <w:b/>
+          <w:bCs/>
+        </w:rPr>
+      </w:pPr>
+      <w:r>
+        <w:t xml:space="preserve">En cuanto a las </w:t>
+      </w:r>
+      <w:proofErr w:type="gramStart"/>
+      <w:r>
+        <w:t>conclusiones finales</w:t>
+      </w:r>
+      <w:proofErr w:type="gramEnd"/>
+      <w:r>
+        <w:t xml:space="preserve"> del proyecto, destacamos que se resuelve el problema de la navegación por interiores mediante el uso de balizas Bluetooth, con una guía adaptada a personas con discapacidad visual. ¿</w:t>
+      </w:r>
+      <w:r>
+        <w:rPr>
+          <w:b/>
+          <w:bCs/>
+        </w:rPr>
+        <w:t>Vuelvo a decir lo de la implementación general?</w:t>
+      </w:r>
+    </w:p>
+    <w:p>
+      <w:pPr>
+        <w:rPr>
+          <w:b/>
+          <w:bCs/>
+        </w:rPr>
+      </w:pPr>
+      <w:r>
+        <w:rPr>
+          <w:b/>
+          <w:bCs/>
+          <w:noProof/>
+        </w:rPr>
+        <w:drawing>
+          <wp:anchor distT="0" distB="0" distL="114300" distR="114300" simplePos="0" relativeHeight="251680768" behindDoc="0" locked="0" layoutInCell="1" allowOverlap="1" wp14:anchorId="1FFFB380" wp14:editId="2F95E86A">
+            <wp:simplePos x="0" y="0"/>
+            <wp:positionH relativeFrom="margin">
+              <wp:align>center</wp:align>
+            </wp:positionH>
+            <wp:positionV relativeFrom="paragraph">
+              <wp:posOffset>-1905</wp:posOffset>
+            </wp:positionV>
+            <wp:extent cx="3963859" cy="1314450"/>
+            <wp:effectExtent l="0" t="0" r="0" b="0"/>
+            <wp:wrapSquare wrapText="bothSides"/>
+            <wp:docPr id="29" name="Imagen 29"/>
+            <wp:cNvGraphicFramePr>
+              <a:graphicFrameLocks xmlns:a="http://schemas.openxmlformats.org/drawingml/2006/main" noChangeAspect="1"/>
+            </wp:cNvGraphicFramePr>
+            <a:graphic xmlns:a="http://schemas.openxmlformats.org/drawingml/2006/main">
+              <a:graphicData uri="http://schemas.openxmlformats.org/drawingml/2006/picture">
+                <pic:pic xmlns:pic="http://schemas.openxmlformats.org/drawingml/2006/picture">
+                  <pic:nvPicPr>
+                    <pic:cNvPr id="0" name="Picture 14"/>
+                    <pic:cNvPicPr>
+                      <a:picLocks noChangeAspect="1" noChangeArrowheads="1"/>
+                    </pic:cNvPicPr>
+                  </pic:nvPicPr>
+                  <pic:blipFill>
+                    <a:blip r:embed="rId19">
+                      <a:extLst>
+                        <a:ext uri="{28A0092B-C50C-407E-A947-70E740481C1C}">
+                          <a14:useLocalDpi xmlns:a14="http://schemas.microsoft.com/office/drawing/2010/main" val="0"/>
+                        </a:ext>
+                      </a:extLst>
+                    </a:blip>
+                    <a:srcRect/>
+                    <a:stretch>
+                      <a:fillRect/>
+                    </a:stretch>
+                  </pic:blipFill>
+                  <pic:spPr bwMode="auto">
+                    <a:xfrm>
+                      <a:off x="0" y="0"/>
+                      <a:ext cx="3963859" cy="1314450"/>
+                    </a:xfrm>
+                    <a:prstGeom prst="rect">
+                      <a:avLst/>
+                    </a:prstGeom>
+                    <a:noFill/>
+                    <a:ln>
+                      <a:noFill/>
+                    </a:ln>
+                  </pic:spPr>
+                </pic:pic>
+              </a:graphicData>
+            </a:graphic>
+          </wp:anchor>
+        </w:drawing>
+      </w:r>
+    </w:p>
+    <w:p>
+      <w:pPr>
+        <w:rPr>
+          <w:b/>
+          <w:bCs/>
+        </w:rPr>
+      </w:pPr>
+    </w:p>
+    <w:p>
+      <w:pPr>
+        <w:rPr>
+          <w:b/>
+          <w:bCs/>
+        </w:rPr>
+      </w:pPr>
+    </w:p>
+    <w:p>
+      <w:pPr>
+        <w:rPr>
+          <w:b/>
+          <w:bCs/>
+        </w:rPr>
+      </w:pPr>
+    </w:p>
+    <w:p>
+      <w:pPr>
+        <w:rPr>
+          <w:b/>
+          <w:bCs/>
+        </w:rPr>
+      </w:pPr>
+    </w:p>
+    <w:p>
+      <w:r>
+        <w:t xml:space="preserve">Como trabajo futuro se proponen los dos grandes puntos que no se han podido realizar debido a la situación sanitaria, como son la instalación de </w:t>
+      </w:r>
+      <w:proofErr w:type="spellStart"/>
+      <w:r>
+        <w:t>beacons</w:t>
+      </w:r>
+      <w:proofErr w:type="spellEnd"/>
+      <w:r>
+        <w:t xml:space="preserve"> en la Facultad y el despliegue de </w:t>
+      </w:r>
+      <w:proofErr w:type="gramStart"/>
+      <w:r>
+        <w:t>la misma</w:t>
+      </w:r>
+      <w:proofErr w:type="gramEnd"/>
+      <w:r>
+        <w:t xml:space="preserve"> en el edificio y una evaluación con usuarios finales. </w:t>
+      </w:r>
+    </w:p>
+    <w:p>
+      <w:pPr>
+        <w:rPr>
+          <w:lang w:eastAsia="es-ES"/>
+        </w:rPr>
+      </w:pPr>
+    </w:p>
+    <w:p>
+      <w:pPr>
+        <w:rPr>
+          <w:lang w:eastAsia="es-ES"/>
+        </w:rPr>
+      </w:pPr>
+    </w:p>
+    <w:p>
+      <w:pPr>
+        <w:rPr>
+          <w:lang w:eastAsia="es-ES"/>
+        </w:rPr>
+      </w:pPr>
+    </w:p>
+    <w:p>
+      <w:pPr>
+        <w:pStyle w:val="Ttulo2"/>
+        <w:rPr>
+          <w:lang w:eastAsia="es-ES"/>
+        </w:rPr>
+      </w:pPr>
+      <w:bookmarkStart w:id="5" w:name="_Toc43484762"/>
+      <w:r>
+        <w:rPr>
+          <w:lang w:eastAsia="es-ES"/>
+        </w:rPr>
+        <w:lastRenderedPageBreak/>
+        <w:t>Trabajo individual Belén</w:t>
+      </w:r>
+      <w:bookmarkEnd w:id="5"/>
+    </w:p>
+    <w:p>
+      <w:pPr>
+        <w:pStyle w:val="Ttulo"/>
+      </w:pPr>
+      <w:r>
+        <w:rPr>
+          <w:noProof/>
+          <w:lang w:eastAsia="es-ES"/>
+        </w:rPr>
+        <w:drawing>
+          <wp:inline distT="0" distB="0" distL="0" distR="0" wp14:anchorId="2FB13794" wp14:editId="33E1512D">
+            <wp:extent cx="5400040" cy="2057400"/>
+            <wp:effectExtent l="0" t="0" r="0" b="0"/>
+            <wp:docPr id="31" name="Imagen 31"/>
+            <wp:cNvGraphicFramePr>
+              <a:graphicFrameLocks xmlns:a="http://schemas.openxmlformats.org/drawingml/2006/main" noChangeAspect="1"/>
+            </wp:cNvGraphicFramePr>
+            <a:graphic xmlns:a="http://schemas.openxmlformats.org/drawingml/2006/main">
+              <a:graphicData uri="http://schemas.openxmlformats.org/drawingml/2006/picture">
+                <pic:pic xmlns:pic="http://schemas.openxmlformats.org/drawingml/2006/picture">
+                  <pic:nvPicPr>
+                    <pic:cNvPr id="0" name="Picture 16"/>
+                    <pic:cNvPicPr>
+                      <a:picLocks noChangeAspect="1" noChangeArrowheads="1"/>
+                    </pic:cNvPicPr>
+                  </pic:nvPicPr>
+                  <pic:blipFill>
+                    <a:blip r:embed="rId20">
+                      <a:extLst>
+                        <a:ext uri="{28A0092B-C50C-407E-A947-70E740481C1C}">
+                          <a14:useLocalDpi xmlns:a14="http://schemas.microsoft.com/office/drawing/2010/main" val="0"/>
+                        </a:ext>
+                      </a:extLst>
+                    </a:blip>
+                    <a:srcRect/>
+                    <a:stretch>
+                      <a:fillRect/>
+                    </a:stretch>
+                  </pic:blipFill>
+                  <pic:spPr bwMode="auto">
+                    <a:xfrm>
+                      <a:off x="0" y="0"/>
+                      <a:ext cx="5400040" cy="2057400"/>
+                    </a:xfrm>
+                    <a:prstGeom prst="rect">
+                      <a:avLst/>
+                    </a:prstGeom>
+                    <a:noFill/>
+                    <a:ln>
+                      <a:noFill/>
+                    </a:ln>
+                  </pic:spPr>
+                </pic:pic>
+              </a:graphicData>
+            </a:graphic>
+          </wp:inline>
+        </w:drawing>
+      </w:r>
+    </w:p>
+    <w:p>
+      <w:pPr>
+        <w:rPr>
+          <w:lang w:val="en-GB"/>
+        </w:rPr>
+      </w:pPr>
+      <w:r>
+        <w:rPr>
+          <w:lang w:val="en-GB"/>
+        </w:rPr>
+        <w:t xml:space="preserve">My contribution to the project </w:t>
+      </w:r>
+      <w:r>
+        <w:rPr>
+          <w:lang w:val="en-GB"/>
+        </w:rPr>
+        <w:t xml:space="preserve">consisted on the research, in terms of adaptability, on how to use beacons within an Android application. </w:t>
+      </w:r>
+      <w:r>
+        <w:rPr>
+          <w:lang w:val="en-GB"/>
+        </w:rPr>
+        <w:t>This involved the implementation of applications that allow us to measure the viability of the project and its subsequent development</w:t>
+      </w:r>
+      <w:r>
+        <w:rPr>
+          <w:lang w:val="en-GB"/>
+        </w:rPr>
+        <w:t xml:space="preserve">. </w:t>
+      </w:r>
+    </w:p>
+    <w:p>
+      <w:pPr>
+        <w:rPr>
+          <w:lang w:val="en-GB"/>
+        </w:rPr>
+      </w:pPr>
+      <w:r>
+        <w:rPr>
+          <w:lang w:val="en-GB"/>
+        </w:rPr>
+        <w:t>In addition, I did all the code needed to make the server work, including the generation</w:t>
+      </w:r>
+      <w:r>
+        <w:rPr>
+          <w:lang w:val="en-GB"/>
+        </w:rPr>
+        <w:t xml:space="preserve"> and </w:t>
+      </w:r>
+      <w:r>
+        <w:rPr>
+          <w:lang w:val="en-GB"/>
+        </w:rPr>
+        <w:t>adaptation</w:t>
+      </w:r>
+      <w:r>
+        <w:rPr>
+          <w:lang w:val="en-GB"/>
+        </w:rPr>
+        <w:t xml:space="preserve"> of the instructions. </w:t>
+      </w:r>
+    </w:p>
+    <w:p>
+      <w:pPr>
+        <w:rPr>
+          <w:lang w:val="en-GB"/>
+        </w:rPr>
+      </w:pPr>
+      <w:r>
+        <w:rPr>
+          <w:lang w:val="en-GB"/>
+        </w:rPr>
+        <w:t xml:space="preserve">Finally, I </w:t>
+      </w:r>
+      <w:r>
+        <w:rPr>
+          <w:lang w:val="en-GB"/>
+        </w:rPr>
+        <w:t>did</w:t>
+      </w:r>
+      <w:r>
+        <w:rPr>
+          <w:lang w:val="en-GB"/>
+        </w:rPr>
+        <w:t xml:space="preserve"> and designed the evaluation of the application</w:t>
+      </w:r>
+      <w:r>
+        <w:rPr>
+          <w:lang w:val="en-GB"/>
+        </w:rPr>
+        <w:t>.</w:t>
+      </w:r>
+    </w:p>
+    <w:p>
+      <w:pPr>
+        <w:pStyle w:val="Ttulo"/>
+      </w:pPr>
+    </w:p>
+    <w:p>
+      <w:pPr>
+        <w:pStyle w:val="Ttulo2"/>
+      </w:pPr>
+      <w:bookmarkStart w:id="6" w:name="_Toc43484763"/>
+      <w:r>
+        <w:t>Tiempos</w:t>
+      </w:r>
+      <w:bookmarkEnd w:id="6"/>
+    </w:p>
+    <w:p/>
+    <w:p>
+      <w:r>
+        <w:t xml:space="preserve">Servidor 2 </w:t>
+      </w:r>
+      <w:proofErr w:type="spellStart"/>
+      <w:r>
+        <w:t>mins</w:t>
+      </w:r>
+      <w:proofErr w:type="spellEnd"/>
+      <w:r>
+        <w:t xml:space="preserve"> </w:t>
+      </w:r>
+    </w:p>
+    <w:p>
+      <w:r>
+        <w:t xml:space="preserve">Evaluación 2 </w:t>
+      </w:r>
+      <w:proofErr w:type="spellStart"/>
+      <w:r>
+        <w:t>mins</w:t>
+      </w:r>
+      <w:proofErr w:type="spellEnd"/>
+    </w:p>
+    <w:p>
+      <w:r>
+        <w:t>Conclusiones 30s</w:t>
+      </w:r>
+    </w:p>
+    <w:p>
+      <w:r>
+        <w:t xml:space="preserve">Trabajo individual 30s </w:t>
+      </w:r>
+    </w:p>
+    <w:p>
+      <w:r>
+        <w:t xml:space="preserve">*Todos muy </w:t>
+      </w:r>
+      <w:proofErr w:type="spellStart"/>
+      <w:r>
+        <w:t>justitios</w:t>
+      </w:r>
+      <w:proofErr w:type="spellEnd"/>
+      <w:r>
+        <w:t xml:space="preserve"> por exceso. En el servidor y la evaluación, sobre todo. </w:t>
+      </w:r>
+    </w:p>
+    <w:p>
+      <w:pPr>
+        <w:pStyle w:val="Ttulo"/>
+      </w:pPr>
+    </w:p>
+    <w:p>
+      <w:pPr>
+        <w:pStyle w:val="Ttulo"/>
+      </w:pPr>
+    </w:p>
+    <w:p>
+      <w:pPr>
+        <w:pStyle w:val="Ttulo"/>
+      </w:pPr>
+    </w:p>
+    <w:p>
+      <w:pPr>
+        <w:pStyle w:val="Ttulo"/>
+      </w:pPr>
+    </w:p>
+    <w:p>
+      <w:pPr>
+        <w:pStyle w:val="Ttulo"/>
+      </w:pPr>
+    </w:p>
+    <w:p>
+      <w:pPr>
+        <w:pStyle w:val="Ttulo"/>
+      </w:pPr>
+    </w:p>
+    <w:p>
+      <w:pPr>
+        <w:pStyle w:val="Ttulo"/>
+      </w:pPr>
+    </w:p>
+    <w:p>
+      <w:pPr>
+        <w:pStyle w:val="Ttulo"/>
+      </w:pPr>
+    </w:p>
+    <w:p>
+      <w:pPr>
+        <w:pStyle w:val="Ttulo"/>
+      </w:pPr>
+    </w:p>
+    <w:p>
+      <w:pPr>
+        <w:pStyle w:val="Ttulo"/>
+      </w:pPr>
+    </w:p>
+    <w:p>
+      <w:pPr>
+        <w:pStyle w:val="Ttulo"/>
+      </w:pPr>
+      <w:r>
+        <w:rPr>
+          <w:b/>
+          <w:bCs/>
+          <w:noProof/>
+        </w:rPr>
+        <mc:AlternateContent>
+          <mc:Choice Requires="wps">
+            <w:drawing>
+              <wp:anchor distT="0" distB="0" distL="114300" distR="114300" simplePos="0" relativeHeight="251682816" behindDoc="0" locked="0" layoutInCell="1" allowOverlap="1" wp14:anchorId="3D84D5CC" wp14:editId="2C0AD245">
+                <wp:simplePos x="0" y="0"/>
+                <wp:positionH relativeFrom="column">
+                  <wp:posOffset>0</wp:posOffset>
+                </wp:positionH>
+                <wp:positionV relativeFrom="paragraph">
+                  <wp:posOffset>457200</wp:posOffset>
+                </wp:positionV>
+                <wp:extent cx="5695950" cy="0"/>
+                <wp:effectExtent l="0" t="19050" r="38100" b="38100"/>
+                <wp:wrapSquare wrapText="bothSides"/>
+                <wp:docPr id="13" name="Conector recto 13"/>
+                <wp:cNvGraphicFramePr/>
+                <a:graphic xmlns:a="http://schemas.openxmlformats.org/drawingml/2006/main">
+                  <a:graphicData uri="http://schemas.microsoft.com/office/word/2010/wordprocessingShape">
+                    <wps:wsp>
+                      <wps:cNvCnPr/>
+                      <wps:spPr>
+                        <a:xfrm>
+                          <a:off x="0" y="0"/>
+                          <a:ext cx="5695950" cy="0"/>
+                        </a:xfrm>
+                        <a:prstGeom prst="line">
+                          <a:avLst/>
+                        </a:prstGeom>
+                        <a:ln w="57150"/>
+                      </wps:spPr>
+                      <wps:style>
+                        <a:lnRef idx="1">
+                          <a:schemeClr val="accent1"/>
+                        </a:lnRef>
+                        <a:fillRef idx="0">
+                          <a:schemeClr val="accent1"/>
+                        </a:fillRef>
+                        <a:effectRef idx="0">
+                          <a:schemeClr val="accent1"/>
+                        </a:effectRef>
+                        <a:fontRef idx="minor">
+                          <a:schemeClr val="tx1"/>
+                        </a:fontRef>
+                      </wps:style>
+                      <wps:bodyPr/>
+                    </wps:wsp>
+                  </a:graphicData>
+                </a:graphic>
+              </wp:anchor>
+            </w:drawing>
+          </mc:Choice>
+          <mc:Fallback>
+            <w:pict>
+              <v:line w14:anchorId="2EFDE2CD" id="Conector recto 13" o:spid="_x0000_s1026" style="position:absolute;z-index:251682816;visibility:visible;mso-wrap-style:square;mso-wrap-distance-left:9pt;mso-wrap-distance-top:0;mso-wrap-distance-right:9pt;mso-wrap-distance-bottom:0;mso-position-horizontal:absolute;mso-position-horizontal-relative:text;mso-position-vertical:absolute;mso-position-vertical-relative:text" from="0,36pt" to="448.5pt,36pt" o:gfxdata="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" strokecolor="#4472c4 [3204]" strokeweight="4.5pt">
+                <v:stroke joinstyle="miter"/>
+                <w10:wrap type="square"/>
+              </v:line>
+            </w:pict>
+          </mc:Fallback>
+        </mc:AlternateContent>
+      </w:r>
+    </w:p>
+    <w:p>
+      <w:pPr>
+        <w:pStyle w:val="Ttulo1"/>
+      </w:pPr>
+      <w:bookmarkStart w:id="7" w:name="_Toc43484764"/>
+      <w:r>
+        <w:t>Notas sobre las transparencias</w:t>
+      </w:r>
+      <w:bookmarkEnd w:id="7"/>
+    </w:p>
+    <w:p>
+      <w:pPr>
+        <w:pStyle w:val="Ttulo2"/>
+      </w:pPr>
+      <w:bookmarkStart w:id="8" w:name="_Toc43484765"/>
+      <w:r>
+        <w:t>Servidor</w:t>
+      </w:r>
+      <w:bookmarkEnd w:id="8"/>
     </w:p>
     <w:p>
       <w:pPr>
@@ -154,7 +2984,7 @@
                           </pic:cNvPicPr>
                         </pic:nvPicPr>
                         <pic:blipFill>
-                          <a:blip r:embed="rId5">
+                          <a:blip r:embed="rId21">
                             <a:extLst>
                               <a:ext uri="{28A0092B-C50C-407E-A947-70E740481C1C}">
                                 <a14:useLocalDpi xmlns:a14="http://schemas.microsoft.com/office/drawing/2010/main" val="0"/>
@@ -277,7 +3107,7 @@
                   <o:lock v:ext="edit" aspectratio="t"/>
                 </v:shapetype>
                 <v:shape id="Imagen 2" o:spid="_x0000_s1027" type="#_x0000_t75" style="position:absolute;width:19634;height:21907;visibility:visible;mso-wrap-style:square" o:gfxdata="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">
-                  <v:imagedata r:id="rId6" o:title=""/>
+                  <v:imagedata r:id="rId22" o:title=""/>
                 </v:shape>
                 <v:shapetype id="_x0000_t32" coordsize="21600,21600" o:spt="32" o:oned="t" path="m,l21600,21600e" filled="f">
                   <v:path arrowok="t" fillok="f" o:connecttype="none"/>
@@ -334,7 +3164,7 @@
                           </pic:cNvPicPr>
                         </pic:nvPicPr>
                         <pic:blipFill>
-                          <a:blip r:embed="rId7">
+                          <a:blip r:embed="rId23">
                             <a:extLst>
                               <a:ext uri="{28A0092B-C50C-407E-A947-70E740481C1C}">
                                 <a14:useLocalDpi xmlns:a14="http://schemas.microsoft.com/office/drawing/2010/main" val="0"/>
@@ -472,7 +3302,7 @@
             <w:pict>
               <v:group w14:anchorId="13CB3EEE" id="Grupo 11" o:spid="_x0000_s1026" style="position:absolute;margin-left:-.3pt;margin-top:-.3pt;width:178.2pt;height:172.5pt;z-index:251661312" coordsize="22631,21907" o:gfxdata="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">
                 <v:shape id="Imagen 1" o:spid="_x0000_s1027" type="#_x0000_t75" style="position:absolute;width:22631;height:21907;visibility:visible;mso-wrap-style:square" o:gfxdata="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">
-                  <v:imagedata r:id="rId8" o:title=""/>
+                  <v:imagedata r:id="rId24" o:title=""/>
                 </v:shape>
                 <v:shape id="Conector recto de flecha 3" o:spid="_x0000_s1028" type="#_x0000_t32" style="position:absolute;left:18764;top:9334;width:0;height:7239;flip:y;visibility:visible;mso-wrap-style:square" o:connectortype="straight" o:gfxdata="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" strokecolor="#00b050" strokeweight="3pt">
                   <v:stroke endarrow="block" joinstyle="miter"/>
@@ -581,7 +3411,11 @@
       </w:r>
       <w:proofErr w:type="spellEnd"/>
       <w:r>
-        <w:t xml:space="preserve"> ascensor está a la derecha. Sube a la planta 1.@Gira a la derecha y avanza 5.0 metros. Espera la siguiente </w:t>
+        <w:t xml:space="preserve"> ascensor está a la derecha. Sube a la planta 1.@Gira a la </w:t>
+      </w:r>
+      <w:r>
+        <w:lastRenderedPageBreak/>
+        <w:t xml:space="preserve">derecha y avanza 5.0 metros. Espera la siguiente </w:t>
       </w:r>
       <w:proofErr w:type="spellStart"/>
       <w:r>
@@ -700,7 +3534,7 @@
       <w:r>
         <w:t xml:space="preserve"> adicional: Muy cerca de ti se encuentra la puerta del aula 7 y aseos </w:t>
       </w:r>
-      <w:hyperlink r:id="rId9" w:history="1">
+      <w:hyperlink r:id="rId25" w:history="1">
         <w:r>
           <w:rPr>
             <w:rStyle w:val="Hipervnculo"/>
@@ -715,7 +3549,6 @@
           <w:b/>
           <w:bCs/>
         </w:rPr>
-        <w:lastRenderedPageBreak/>
         <w:t xml:space="preserve">Transparencia 7: </w:t>
       </w:r>
       <w:r>
@@ -731,6 +3564,7 @@
         <w:rPr>
           <w:noProof/>
         </w:rPr>
+        <w:lastRenderedPageBreak/>
         <w:drawing>
           <wp:inline distT="0" distB="0" distL="0" distR="0" wp14:anchorId="07768BB5" wp14:editId="03DDAA92">
             <wp:extent cx="5400040" cy="6125845"/>
@@ -749,7 +3583,7 @@
                     </pic:cNvPicPr>
                   </pic:nvPicPr>
                   <pic:blipFill>
-                    <a:blip r:embed="rId10">
+                    <a:blip r:embed="rId26">
                       <a:extLst>
                         <a:ext uri="{28A0092B-C50C-407E-A947-70E740481C1C}">
                           <a14:useLocalDpi xmlns:a14="http://schemas.microsoft.com/office/drawing/2010/main" val="0"/>
@@ -782,13 +3616,17 @@
       </w:r>
     </w:p>
     <w:p/>
-    <w:p>
-      <w:pPr>
-        <w:pStyle w:val="Ttulo"/>
-      </w:pPr>
+    <w:p/>
+    <w:p/>
+    <w:p>
+      <w:pPr>
+        <w:pStyle w:val="Ttulo2"/>
+      </w:pPr>
+      <w:bookmarkStart w:id="9" w:name="_Toc43484766"/>
       <w:r>
         <w:t>Evaluación</w:t>
       </w:r>
+      <w:bookmarkEnd w:id="9"/>
     </w:p>
     <w:p>
       <w:pPr>
@@ -1081,7 +3919,7 @@
                     </pic:cNvPicPr>
                   </pic:nvPicPr>
                   <pic:blipFill rotWithShape="1">
-                    <a:blip r:embed="rId11">
+                    <a:blip r:embed="rId27">
                       <a:extLst>
                         <a:ext uri="{28A0092B-C50C-407E-A947-70E740481C1C}">
                           <a14:useLocalDpi xmlns:a14="http://schemas.microsoft.com/office/drawing/2010/main" val="0"/>
@@ -1429,7 +4267,6 @@
           <w:bCs/>
         </w:rPr>
       </w:pPr>
-      <w:bookmarkStart w:id="0" w:name="_GoBack"/>
       <w:r>
         <w:rPr>
           <w:b/>
@@ -1454,7 +4291,7 @@
                     </pic:cNvPicPr>
                   </pic:nvPicPr>
                   <pic:blipFill>
-                    <a:blip r:embed="rId12">
+                    <a:blip r:embed="rId28">
                       <a:extLst>
                         <a:ext uri="{28A0092B-C50C-407E-A947-70E740481C1C}">
                           <a14:useLocalDpi xmlns:a14="http://schemas.microsoft.com/office/drawing/2010/main" val="0"/>
@@ -1485,7 +4322,6 @@
           </wp:inline>
         </w:drawing>
       </w:r>
-      <w:bookmarkEnd w:id="0"/>
     </w:p>
     <w:p>
       <w:pPr>
@@ -1963,12 +4799,14 @@
     </w:p>
     <w:p>
       <w:pPr>
-        <w:pStyle w:val="Ttulo"/>
-      </w:pPr>
+        <w:pStyle w:val="Ttulo2"/>
+      </w:pPr>
+      <w:bookmarkStart w:id="10" w:name="_Toc43484767"/>
       <w:r>
         <w:lastRenderedPageBreak/>
         <w:t>Conclusiones y trabajo futuro</w:t>
       </w:r>
+      <w:bookmarkEnd w:id="10"/>
     </w:p>
     <w:p/>
     <w:p>
@@ -2165,11 +5003,16 @@
     </w:p>
     <w:p>
       <w:pPr>
-        <w:pStyle w:val="Ttulo"/>
-      </w:pPr>
+        <w:pStyle w:val="Ttulo2"/>
+      </w:pPr>
+      <w:bookmarkStart w:id="11" w:name="_Toc43484768"/>
       <w:r>
         <w:t>Trabajo individual</w:t>
       </w:r>
+      <w:r>
+        <w:t xml:space="preserve"> Belén</w:t>
+      </w:r>
+      <w:bookmarkEnd w:id="11"/>
     </w:p>
     <w:p/>
     <w:p>
@@ -2380,7 +5223,7 @@
       </w:r>
       <w:proofErr w:type="spellStart"/>
       <w:r>
-        <w:t>way</w:t>
+        <w:t>how</w:t>
       </w:r>
       <w:proofErr w:type="spellEnd"/>
       <w:r>
@@ -2388,11 +5231,14 @@
       </w:r>
       <w:proofErr w:type="spellStart"/>
       <w:r>
-        <w:t>of</w:t>
+        <w:t>to</w:t>
       </w:r>
       <w:proofErr w:type="spellEnd"/>
       <w:r>
-        <w:t xml:space="preserve"> use </w:t>
+        <w:t xml:space="preserve"> </w:t>
+      </w:r>
+      <w:r>
+        <w:t xml:space="preserve">use </w:t>
       </w:r>
       <w:proofErr w:type="spellStart"/>
       <w:r>
@@ -2515,6 +5361,43 @@
           <w:bCs/>
         </w:rPr>
       </w:pPr>
+    </w:p>
+    <w:p>
+      <w:pPr>
+        <w:rPr>
+          <w:b/>
+          <w:bCs/>
+        </w:rPr>
+      </w:pPr>
+    </w:p>
+    <w:p>
+      <w:pPr>
+        <w:rPr>
+          <w:b/>
+          <w:bCs/>
+        </w:rPr>
+      </w:pPr>
+    </w:p>
+    <w:p>
+      <w:pPr>
+        <w:rPr>
+          <w:b/>
+          <w:bCs/>
+        </w:rPr>
+      </w:pPr>
+    </w:p>
+    <w:p>
+      <w:pPr>
+        <w:rPr>
+          <w:b/>
+          <w:bCs/>
+        </w:rPr>
+      </w:pPr>
+    </w:p>
+    <w:p>
+      <w:r>
+        <w:t xml:space="preserve"> </w:t>
+      </w:r>
     </w:p>
     <w:sectPr>
       <w:pgSz w:w="11906" w:h="16838"/>
@@ -2642,6 +5525,119 @@
     </w:lvl>
   </w:abstractNum>
   <w:abstractNum w:abstractNumId="1" w15:restartNumberingAfterBreak="0">
+    <w:nsid w:val="11046E39"/>
+    <w:multiLevelType w:val="hybridMultilevel"/>
+    <w:tmpl w:val="8FE0003E"/>
+    <w:lvl w:ilvl="0" w:tplc="0C0A0001">
+      <w:start w:val="1"/>
+      <w:numFmt w:val="bullet"/>
+      <w:lvlText w:val=""/>
+      <w:lvlJc w:val="left"/>
+      <w:pPr>
+        <w:ind w:left="720" w:hanging="360"/>
+      </w:pPr>
+      <w:rPr>
+        <w:rFonts w:ascii="Symbol" w:hAnsi="Symbol" w:hint="default"/>
+      </w:rPr>
+    </w:lvl>
+    <w:lvl w:ilvl="1" w:tplc="0C0A0003" w:tentative="1">
+      <w:start w:val="1"/>
+      <w:numFmt w:val="bullet"/>
+      <w:lvlText w:val="o"/>
+      <w:lvlJc w:val="left"/>
+      <w:pPr>
+        <w:ind w:left="1440" w:hanging="360"/>
+      </w:pPr>
+      <w:rPr>
+        <w:rFonts w:ascii="Courier New" w:hAnsi="Courier New" w:cs="Courier New" w:hint="default"/>
+      </w:rPr>
+    </w:lvl>
+    <w:lvl w:ilvl="2" w:tplc="0C0A0005" w:tentative="1">
+      <w:start w:val="1"/>
+      <w:numFmt w:val="bullet"/>
+      <w:lvlText w:val=""/>
+      <w:lvlJc w:val="left"/>
+      <w:pPr>
+        <w:ind w:left="2160" w:hanging="360"/>
+      </w:pPr>
+      <w:rPr>
+        <w:rFonts w:ascii="Wingdings" w:hAnsi="Wingdings" w:hint="default"/>
+      </w:rPr>
+    </w:lvl>
+    <w:lvl w:ilvl="3" w:tplc="0C0A0001" w:tentative="1">
+      <w:start w:val="1"/>
+      <w:numFmt w:val="bullet"/>
+      <w:lvlText w:val=""/>
+      <w:lvlJc w:val="left"/>
+      <w:pPr>
+        <w:ind w:left="2880" w:hanging="360"/>
+      </w:pPr>
+      <w:rPr>
+        <w:rFonts w:ascii="Symbol" w:hAnsi="Symbol" w:hint="default"/>
+      </w:rPr>
+    </w:lvl>
+    <w:lvl w:ilvl="4" w:tplc="0C0A0003" w:tentative="1">
+      <w:start w:val="1"/>
+      <w:numFmt w:val="bullet"/>
+      <w:lvlText w:val="o"/>
+      <w:lvlJc w:val="left"/>
+      <w:pPr>
+        <w:ind w:left="3600" w:hanging="360"/>
+      </w:pPr>
+      <w:rPr>
+        <w:rFonts w:ascii="Courier New" w:hAnsi="Courier New" w:cs="Courier New" w:hint="default"/>
+      </w:rPr>
+    </w:lvl>
+    <w:lvl w:ilvl="5" w:tplc="0C0A0005" w:tentative="1">
+      <w:start w:val="1"/>
+      <w:numFmt w:val="bullet"/>
+      <w:lvlText w:val=""/>
+      <w:lvlJc w:val="left"/>
+      <w:pPr>
+        <w:ind w:left="4320" w:hanging="360"/>
+      </w:pPr>
+      <w:rPr>
+        <w:rFonts w:ascii="Wingdings" w:hAnsi="Wingdings" w:hint="default"/>
+      </w:rPr>
+    </w:lvl>
+    <w:lvl w:ilvl="6" w:tplc="0C0A0001" w:tentative="1">
+      <w:start w:val="1"/>
+      <w:numFmt w:val="bullet"/>
+      <w:lvlText w:val=""/>
+      <w:lvlJc w:val="left"/>
+      <w:pPr>
+        <w:ind w:left="5040" w:hanging="360"/>
+      </w:pPr>
+      <w:rPr>
+        <w:rFonts w:ascii="Symbol" w:hAnsi="Symbol" w:hint="default"/>
+      </w:rPr>
+    </w:lvl>
+    <w:lvl w:ilvl="7" w:tplc="0C0A0003" w:tentative="1">
+      <w:start w:val="1"/>
+      <w:numFmt w:val="bullet"/>
+      <w:lvlText w:val="o"/>
+      <w:lvlJc w:val="left"/>
+      <w:pPr>
+        <w:ind w:left="5760" w:hanging="360"/>
+      </w:pPr>
+      <w:rPr>
+        <w:rFonts w:ascii="Courier New" w:hAnsi="Courier New" w:cs="Courier New" w:hint="default"/>
+      </w:rPr>
+    </w:lvl>
+    <w:lvl w:ilvl="8" w:tplc="0C0A0005" w:tentative="1">
+      <w:start w:val="1"/>
+      <w:numFmt w:val="bullet"/>
+      <w:lvlText w:val=""/>
+      <w:lvlJc w:val="left"/>
+      <w:pPr>
+        <w:ind w:left="6480" w:hanging="360"/>
+      </w:pPr>
+      <w:rPr>
+        <w:rFonts w:ascii="Wingdings" w:hAnsi="Wingdings" w:hint="default"/>
+      </w:rPr>
+    </w:lvl>
+  </w:abstractNum>
+  <w:abstractNum w:abstractNumId="2" w15:restartNumberingAfterBreak="0">
     <w:nsid w:val="142D3CB8"/>
     <w:multiLevelType w:val="hybridMultilevel"/>
     <w:tmpl w:val="35FE981A"/>
@@ -2754,7 +5750,7 @@
       </w:rPr>
     </w:lvl>
   </w:abstractNum>
-  <w:abstractNum w:abstractNumId="2" w15:restartNumberingAfterBreak="0">
+  <w:abstractNum w:abstractNumId="3" w15:restartNumberingAfterBreak="0">
     <w:nsid w:val="1B233F16"/>
     <w:multiLevelType w:val="hybridMultilevel"/>
     <w:tmpl w:val="D6A0338E"/>
@@ -2867,7 +5863,120 @@
       </w:rPr>
     </w:lvl>
   </w:abstractNum>
-  <w:abstractNum w:abstractNumId="3" w15:restartNumberingAfterBreak="0">
+  <w:abstractNum w:abstractNumId="4" w15:restartNumberingAfterBreak="0">
+    <w:nsid w:val="1E3466BC"/>
+    <w:multiLevelType w:val="hybridMultilevel"/>
+    <w:tmpl w:val="F5DEEA96"/>
+    <w:lvl w:ilvl="0" w:tplc="0C0A0001">
+      <w:start w:val="1"/>
+      <w:numFmt w:val="bullet"/>
+      <w:lvlText w:val=""/>
+      <w:lvlJc w:val="left"/>
+      <w:pPr>
+        <w:ind w:left="720" w:hanging="360"/>
+      </w:pPr>
+      <w:rPr>
+        <w:rFonts w:ascii="Symbol" w:hAnsi="Symbol" w:hint="default"/>
+      </w:rPr>
+    </w:lvl>
+    <w:lvl w:ilvl="1" w:tplc="0C0A0003" w:tentative="1">
+      <w:start w:val="1"/>
+      <w:numFmt w:val="bullet"/>
+      <w:lvlText w:val="o"/>
+      <w:lvlJc w:val="left"/>
+      <w:pPr>
+        <w:ind w:left="1440" w:hanging="360"/>
+      </w:pPr>
+      <w:rPr>
+        <w:rFonts w:ascii="Courier New" w:hAnsi="Courier New" w:cs="Courier New" w:hint="default"/>
+      </w:rPr>
+    </w:lvl>
+    <w:lvl w:ilvl="2" w:tplc="0C0A0005" w:tentative="1">
+      <w:start w:val="1"/>
+      <w:numFmt w:val="bullet"/>
+      <w:lvlText w:val=""/>
+      <w:lvlJc w:val="left"/>
+      <w:pPr>
+        <w:ind w:left="2160" w:hanging="360"/>
+      </w:pPr>
+      <w:rPr>
+        <w:rFonts w:ascii="Wingdings" w:hAnsi="Wingdings" w:hint="default"/>
+      </w:rPr>
+    </w:lvl>
+    <w:lvl w:ilvl="3" w:tplc="0C0A0001" w:tentative="1">
+      <w:start w:val="1"/>
+      <w:numFmt w:val="bullet"/>
+      <w:lvlText w:val=""/>
+      <w:lvlJc w:val="left"/>
+      <w:pPr>
+        <w:ind w:left="2880" w:hanging="360"/>
+      </w:pPr>
+      <w:rPr>
+        <w:rFonts w:ascii="Symbol" w:hAnsi="Symbol" w:hint="default"/>
+      </w:rPr>
+    </w:lvl>
+    <w:lvl w:ilvl="4" w:tplc="0C0A0003" w:tentative="1">
+      <w:start w:val="1"/>
+      <w:numFmt w:val="bullet"/>
+      <w:lvlText w:val="o"/>
+      <w:lvlJc w:val="left"/>
+      <w:pPr>
+        <w:ind w:left="3600" w:hanging="360"/>
+      </w:pPr>
+      <w:rPr>
+        <w:rFonts w:ascii="Courier New" w:hAnsi="Courier New" w:cs="Courier New" w:hint="default"/>
+      </w:rPr>
+    </w:lvl>
+    <w:lvl w:ilvl="5" w:tplc="0C0A0005" w:tentative="1">
+      <w:start w:val="1"/>
+      <w:numFmt w:val="bullet"/>
+      <w:lvlText w:val=""/>
+      <w:lvlJc w:val="left"/>
+      <w:pPr>
+        <w:ind w:left="4320" w:hanging="360"/>
+      </w:pPr>
+      <w:rPr>
+        <w:rFonts w:ascii="Wingdings" w:hAnsi="Wingdings" w:hint="default"/>
+      </w:rPr>
+    </w:lvl>
+    <w:lvl w:ilvl="6" w:tplc="0C0A0001" w:tentative="1">
+      <w:start w:val="1"/>
+      <w:numFmt w:val="bullet"/>
+      <w:lvlText w:val=""/>
+      <w:lvlJc w:val="left"/>
+      <w:pPr>
+        <w:ind w:left="5040" w:hanging="360"/>
+      </w:pPr>
+      <w:rPr>
+        <w:rFonts w:ascii="Symbol" w:hAnsi="Symbol" w:hint="default"/>
+      </w:rPr>
+    </w:lvl>
+    <w:lvl w:ilvl="7" w:tplc="0C0A0003" w:tentative="1">
+      <w:start w:val="1"/>
+      <w:numFmt w:val="bullet"/>
+      <w:lvlText w:val="o"/>
+      <w:lvlJc w:val="left"/>
+      <w:pPr>
+        <w:ind w:left="5760" w:hanging="360"/>
+      </w:pPr>
+      <w:rPr>
+        <w:rFonts w:ascii="Courier New" w:hAnsi="Courier New" w:cs="Courier New" w:hint="default"/>
+      </w:rPr>
+    </w:lvl>
+    <w:lvl w:ilvl="8" w:tplc="0C0A0005" w:tentative="1">
+      <w:start w:val="1"/>
+      <w:numFmt w:val="bullet"/>
+      <w:lvlText w:val=""/>
+      <w:lvlJc w:val="left"/>
+      <w:pPr>
+        <w:ind w:left="6480" w:hanging="360"/>
+      </w:pPr>
+      <w:rPr>
+        <w:rFonts w:ascii="Wingdings" w:hAnsi="Wingdings" w:hint="default"/>
+      </w:rPr>
+    </w:lvl>
+  </w:abstractNum>
+  <w:abstractNum w:abstractNumId="5" w15:restartNumberingAfterBreak="0">
     <w:nsid w:val="3CDA3AA1"/>
     <w:multiLevelType w:val="hybridMultilevel"/>
     <w:tmpl w:val="CB5629DE"/>
@@ -2980,7 +6089,120 @@
       </w:rPr>
     </w:lvl>
   </w:abstractNum>
-  <w:abstractNum w:abstractNumId="4" w15:restartNumberingAfterBreak="0">
+  <w:abstractNum w:abstractNumId="6" w15:restartNumberingAfterBreak="0">
+    <w:nsid w:val="42950E78"/>
+    <w:multiLevelType w:val="hybridMultilevel"/>
+    <w:tmpl w:val="83467608"/>
+    <w:lvl w:ilvl="0" w:tplc="0C0A0001">
+      <w:start w:val="1"/>
+      <w:numFmt w:val="bullet"/>
+      <w:lvlText w:val=""/>
+      <w:lvlJc w:val="left"/>
+      <w:pPr>
+        <w:ind w:left="720" w:hanging="360"/>
+      </w:pPr>
+      <w:rPr>
+        <w:rFonts w:ascii="Symbol" w:hAnsi="Symbol" w:hint="default"/>
+      </w:rPr>
+    </w:lvl>
+    <w:lvl w:ilvl="1" w:tplc="0C0A0003" w:tentative="1">
+      <w:start w:val="1"/>
+      <w:numFmt w:val="bullet"/>
+      <w:lvlText w:val="o"/>
+      <w:lvlJc w:val="left"/>
+      <w:pPr>
+        <w:ind w:left="1440" w:hanging="360"/>
+      </w:pPr>
+      <w:rPr>
+        <w:rFonts w:ascii="Courier New" w:hAnsi="Courier New" w:cs="Courier New" w:hint="default"/>
+      </w:rPr>
+    </w:lvl>
+    <w:lvl w:ilvl="2" w:tplc="0C0A0005" w:tentative="1">
+      <w:start w:val="1"/>
+      <w:numFmt w:val="bullet"/>
+      <w:lvlText w:val=""/>
+      <w:lvlJc w:val="left"/>
+      <w:pPr>
+        <w:ind w:left="2160" w:hanging="360"/>
+      </w:pPr>
+      <w:rPr>
+        <w:rFonts w:ascii="Wingdings" w:hAnsi="Wingdings" w:hint="default"/>
+      </w:rPr>
+    </w:lvl>
+    <w:lvl w:ilvl="3" w:tplc="0C0A0001" w:tentative="1">
+      <w:start w:val="1"/>
+      <w:numFmt w:val="bullet"/>
+      <w:lvlText w:val=""/>
+      <w:lvlJc w:val="left"/>
+      <w:pPr>
+        <w:ind w:left="2880" w:hanging="360"/>
+      </w:pPr>
+      <w:rPr>
+        <w:rFonts w:ascii="Symbol" w:hAnsi="Symbol" w:hint="default"/>
+      </w:rPr>
+    </w:lvl>
+    <w:lvl w:ilvl="4" w:tplc="0C0A0003" w:tentative="1">
+      <w:start w:val="1"/>
+      <w:numFmt w:val="bullet"/>
+      <w:lvlText w:val="o"/>
+      <w:lvlJc w:val="left"/>
+      <w:pPr>
+        <w:ind w:left="3600" w:hanging="360"/>
+      </w:pPr>
+      <w:rPr>
+        <w:rFonts w:ascii="Courier New" w:hAnsi="Courier New" w:cs="Courier New" w:hint="default"/>
+      </w:rPr>
+    </w:lvl>
+    <w:lvl w:ilvl="5" w:tplc="0C0A0005" w:tentative="1">
+      <w:start w:val="1"/>
+      <w:numFmt w:val="bullet"/>
+      <w:lvlText w:val=""/>
+      <w:lvlJc w:val="left"/>
+      <w:pPr>
+        <w:ind w:left="4320" w:hanging="360"/>
+      </w:pPr>
+      <w:rPr>
+        <w:rFonts w:ascii="Wingdings" w:hAnsi="Wingdings" w:hint="default"/>
+      </w:rPr>
+    </w:lvl>
+    <w:lvl w:ilvl="6" w:tplc="0C0A0001" w:tentative="1">
+      <w:start w:val="1"/>
+      <w:numFmt w:val="bullet"/>
+      <w:lvlText w:val=""/>
+      <w:lvlJc w:val="left"/>
+      <w:pPr>
+        <w:ind w:left="5040" w:hanging="360"/>
+      </w:pPr>
+      <w:rPr>
+        <w:rFonts w:ascii="Symbol" w:hAnsi="Symbol" w:hint="default"/>
+      </w:rPr>
+    </w:lvl>
+    <w:lvl w:ilvl="7" w:tplc="0C0A0003" w:tentative="1">
+      <w:start w:val="1"/>
+      <w:numFmt w:val="bullet"/>
+      <w:lvlText w:val="o"/>
+      <w:lvlJc w:val="left"/>
+      <w:pPr>
+        <w:ind w:left="5760" w:hanging="360"/>
+      </w:pPr>
+      <w:rPr>
+        <w:rFonts w:ascii="Courier New" w:hAnsi="Courier New" w:cs="Courier New" w:hint="default"/>
+      </w:rPr>
+    </w:lvl>
+    <w:lvl w:ilvl="8" w:tplc="0C0A0005" w:tentative="1">
+      <w:start w:val="1"/>
+      <w:numFmt w:val="bullet"/>
+      <w:lvlText w:val=""/>
+      <w:lvlJc w:val="left"/>
+      <w:pPr>
+        <w:ind w:left="6480" w:hanging="360"/>
+      </w:pPr>
+      <w:rPr>
+        <w:rFonts w:ascii="Wingdings" w:hAnsi="Wingdings" w:hint="default"/>
+      </w:rPr>
+    </w:lvl>
+  </w:abstractNum>
+  <w:abstractNum w:abstractNumId="7" w15:restartNumberingAfterBreak="0">
     <w:nsid w:val="42BB4DF4"/>
     <w:multiLevelType w:val="hybridMultilevel"/>
     <w:tmpl w:val="4036B094"/>
@@ -3092,7 +6314,7 @@
       </w:rPr>
     </w:lvl>
   </w:abstractNum>
-  <w:abstractNum w:abstractNumId="5" w15:restartNumberingAfterBreak="0">
+  <w:abstractNum w:abstractNumId="8" w15:restartNumberingAfterBreak="0">
     <w:nsid w:val="450519F5"/>
     <w:multiLevelType w:val="hybridMultilevel"/>
     <w:tmpl w:val="E730B4BA"/>
@@ -3205,7 +6427,120 @@
       </w:rPr>
     </w:lvl>
   </w:abstractNum>
-  <w:abstractNum w:abstractNumId="6" w15:restartNumberingAfterBreak="0">
+  <w:abstractNum w:abstractNumId="9" w15:restartNumberingAfterBreak="0">
+    <w:nsid w:val="46A43BE9"/>
+    <w:multiLevelType w:val="hybridMultilevel"/>
+    <w:tmpl w:val="CC5A15A4"/>
+    <w:lvl w:ilvl="0" w:tplc="0C0A0001">
+      <w:start w:val="1"/>
+      <w:numFmt w:val="bullet"/>
+      <w:lvlText w:val=""/>
+      <w:lvlJc w:val="left"/>
+      <w:pPr>
+        <w:ind w:left="720" w:hanging="360"/>
+      </w:pPr>
+      <w:rPr>
+        <w:rFonts w:ascii="Symbol" w:hAnsi="Symbol" w:hint="default"/>
+      </w:rPr>
+    </w:lvl>
+    <w:lvl w:ilvl="1" w:tplc="0C0A0003" w:tentative="1">
+      <w:start w:val="1"/>
+      <w:numFmt w:val="bullet"/>
+      <w:lvlText w:val="o"/>
+      <w:lvlJc w:val="left"/>
+      <w:pPr>
+        <w:ind w:left="1440" w:hanging="360"/>
+      </w:pPr>
+      <w:rPr>
+        <w:rFonts w:ascii="Courier New" w:hAnsi="Courier New" w:cs="Courier New" w:hint="default"/>
+      </w:rPr>
+    </w:lvl>
+    <w:lvl w:ilvl="2" w:tplc="0C0A0005" w:tentative="1">
+      <w:start w:val="1"/>
+      <w:numFmt w:val="bullet"/>
+      <w:lvlText w:val=""/>
+      <w:lvlJc w:val="left"/>
+      <w:pPr>
+        <w:ind w:left="2160" w:hanging="360"/>
+      </w:pPr>
+      <w:rPr>
+        <w:rFonts w:ascii="Wingdings" w:hAnsi="Wingdings" w:hint="default"/>
+      </w:rPr>
+    </w:lvl>
+    <w:lvl w:ilvl="3" w:tplc="0C0A0001" w:tentative="1">
+      <w:start w:val="1"/>
+      <w:numFmt w:val="bullet"/>
+      <w:lvlText w:val=""/>
+      <w:lvlJc w:val="left"/>
+      <w:pPr>
+        <w:ind w:left="2880" w:hanging="360"/>
+      </w:pPr>
+      <w:rPr>
+        <w:rFonts w:ascii="Symbol" w:hAnsi="Symbol" w:hint="default"/>
+      </w:rPr>
+    </w:lvl>
+    <w:lvl w:ilvl="4" w:tplc="0C0A0003" w:tentative="1">
+      <w:start w:val="1"/>
+      <w:numFmt w:val="bullet"/>
+      <w:lvlText w:val="o"/>
+      <w:lvlJc w:val="left"/>
+      <w:pPr>
+        <w:ind w:left="3600" w:hanging="360"/>
+      </w:pPr>
+      <w:rPr>
+        <w:rFonts w:ascii="Courier New" w:hAnsi="Courier New" w:cs="Courier New" w:hint="default"/>
+      </w:rPr>
+    </w:lvl>
+    <w:lvl w:ilvl="5" w:tplc="0C0A0005" w:tentative="1">
+      <w:start w:val="1"/>
+      <w:numFmt w:val="bullet"/>
+      <w:lvlText w:val=""/>
+      <w:lvlJc w:val="left"/>
+      <w:pPr>
+        <w:ind w:left="4320" w:hanging="360"/>
+      </w:pPr>
+      <w:rPr>
+        <w:rFonts w:ascii="Wingdings" w:hAnsi="Wingdings" w:hint="default"/>
+      </w:rPr>
+    </w:lvl>
+    <w:lvl w:ilvl="6" w:tplc="0C0A0001" w:tentative="1">
+      <w:start w:val="1"/>
+      <w:numFmt w:val="bullet"/>
+      <w:lvlText w:val=""/>
+      <w:lvlJc w:val="left"/>
+      <w:pPr>
+        <w:ind w:left="5040" w:hanging="360"/>
+      </w:pPr>
+      <w:rPr>
+        <w:rFonts w:ascii="Symbol" w:hAnsi="Symbol" w:hint="default"/>
+      </w:rPr>
+    </w:lvl>
+    <w:lvl w:ilvl="7" w:tplc="0C0A0003" w:tentative="1">
+      <w:start w:val="1"/>
+      <w:numFmt w:val="bullet"/>
+      <w:lvlText w:val="o"/>
+      <w:lvlJc w:val="left"/>
+      <w:pPr>
+        <w:ind w:left="5760" w:hanging="360"/>
+      </w:pPr>
+      <w:rPr>
+        <w:rFonts w:ascii="Courier New" w:hAnsi="Courier New" w:cs="Courier New" w:hint="default"/>
+      </w:rPr>
+    </w:lvl>
+    <w:lvl w:ilvl="8" w:tplc="0C0A0005" w:tentative="1">
+      <w:start w:val="1"/>
+      <w:numFmt w:val="bullet"/>
+      <w:lvlText w:val=""/>
+      <w:lvlJc w:val="left"/>
+      <w:pPr>
+        <w:ind w:left="6480" w:hanging="360"/>
+      </w:pPr>
+      <w:rPr>
+        <w:rFonts w:ascii="Wingdings" w:hAnsi="Wingdings" w:hint="default"/>
+      </w:rPr>
+    </w:lvl>
+  </w:abstractNum>
+  <w:abstractNum w:abstractNumId="10" w15:restartNumberingAfterBreak="0">
     <w:nsid w:val="7CF9257B"/>
     <w:multiLevelType w:val="hybridMultilevel"/>
     <w:tmpl w:val="543C0156"/>
@@ -3318,7 +6653,7 @@
       </w:rPr>
     </w:lvl>
   </w:abstractNum>
-  <w:abstractNum w:abstractNumId="7" w15:restartNumberingAfterBreak="0">
+  <w:abstractNum w:abstractNumId="11" w15:restartNumberingAfterBreak="0">
     <w:nsid w:val="7FEE2CE4"/>
     <w:multiLevelType w:val="hybridMultilevel"/>
     <w:tmpl w:val="654C7D6E"/>
@@ -3432,28 +6767,40 @@
     </w:lvl>
   </w:abstractNum>
   <w:num w:numId="1">
-    <w:abstractNumId w:val="1"/>
+    <w:abstractNumId w:val="2"/>
   </w:num>
   <w:num w:numId="2">
-    <w:abstractNumId w:val="7"/>
+    <w:abstractNumId w:val="11"/>
   </w:num>
   <w:num w:numId="3">
     <w:abstractNumId w:val="0"/>
   </w:num>
   <w:num w:numId="4">
+    <w:abstractNumId w:val="8"/>
+  </w:num>
+  <w:num w:numId="5">
+    <w:abstractNumId w:val="3"/>
+  </w:num>
+  <w:num w:numId="6">
     <w:abstractNumId w:val="5"/>
   </w:num>
-  <w:num w:numId="5">
-    <w:abstractNumId w:val="2"/>
+  <w:num w:numId="7">
+    <w:abstractNumId w:val="10"/>
   </w:num>
-  <w:num w:numId="6">
-    <w:abstractNumId w:val="3"/>
+  <w:num w:numId="8">
+    <w:abstractNumId w:val="7"/>
   </w:num>
-  <w:num w:numId="7">
+  <w:num w:numId="9">
+    <w:abstractNumId w:val="9"/>
+  </w:num>
+  <w:num w:numId="10">
+    <w:abstractNumId w:val="4"/>
+  </w:num>
+  <w:num w:numId="11">
     <w:abstractNumId w:val="6"/>
   </w:num>
-  <w:num w:numId="8">
-    <w:abstractNumId w:val="4"/>
+  <w:num w:numId="12">
+    <w:abstractNumId w:val="1"/>
   </w:num>
 </w:numbering>
 </file>
@@ -3858,6 +7205,49 @@
     <w:name w:val="Normal"/>
     <w:qFormat/>
   </w:style>
+  <w:style w:type="paragraph" w:styleId="Ttulo1">
+    <w:name w:val="heading 1"/>
+    <w:basedOn w:val="Normal"/>
+    <w:next w:val="Normal"/>
+    <w:link w:val="Ttulo1Car"/>
+    <w:uiPriority w:val="9"/>
+    <w:qFormat/>
+    <w:rsid w:val="00DB4B2D"/>
+    <w:pPr>
+      <w:keepNext/>
+      <w:keepLines/>
+      <w:spacing w:before="240" w:after="0"/>
+      <w:outlineLvl w:val="0"/>
+    </w:pPr>
+    <w:rPr>
+      <w:rFonts w:asciiTheme="majorHAnsi" w:eastAsiaTheme="majorEastAsia" w:hAnsiTheme="majorHAnsi" w:cstheme="majorBidi"/>
+      <w:color w:val="2F5496" w:themeColor="accent1" w:themeShade="BF"/>
+      <w:sz w:val="32"/>
+      <w:szCs w:val="32"/>
+    </w:rPr>
+  </w:style>
+  <w:style w:type="paragraph" w:styleId="Ttulo2">
+    <w:name w:val="heading 2"/>
+    <w:basedOn w:val="Normal"/>
+    <w:next w:val="Normal"/>
+    <w:link w:val="Ttulo2Car"/>
+    <w:uiPriority w:val="9"/>
+    <w:unhideWhenUsed/>
+    <w:qFormat/>
+    <w:rsid w:val="00441C62"/>
+    <w:pPr>
+      <w:keepNext/>
+      <w:keepLines/>
+      <w:spacing w:before="40" w:after="0"/>
+      <w:outlineLvl w:val="1"/>
+    </w:pPr>
+    <w:rPr>
+      <w:rFonts w:asciiTheme="majorHAnsi" w:eastAsiaTheme="majorEastAsia" w:hAnsiTheme="majorHAnsi" w:cstheme="majorBidi"/>
+      <w:color w:val="2F5496" w:themeColor="accent1" w:themeShade="BF"/>
+      <w:sz w:val="26"/>
+      <w:szCs w:val="26"/>
+    </w:rPr>
+  </w:style>
   <w:style w:type="character" w:default="1" w:styleId="Fuentedeprrafopredeter">
     <w:name w:val="Default Paragraph Font"/>
     <w:uiPriority w:val="1"/>
@@ -3951,6 +7341,93 @@
     <w:rPr>
       <w:color w:val="605E5C"/>
       <w:shd w:val="clear" w:color="auto" w:fill="E1DFDD"/>
+    </w:rPr>
+  </w:style>
+  <w:style w:type="character" w:customStyle="1" w:styleId="Ttulo1Car">
+    <w:name w:val="Título 1 Car"/>
+    <w:basedOn w:val="Fuentedeprrafopredeter"/>
+    <w:link w:val="Ttulo1"/>
+    <w:uiPriority w:val="9"/>
+    <w:rsid w:val="00DB4B2D"/>
+    <w:rPr>
+      <w:rFonts w:asciiTheme="majorHAnsi" w:eastAsiaTheme="majorEastAsia" w:hAnsiTheme="majorHAnsi" w:cstheme="majorBidi"/>
+      <w:color w:val="2F5496" w:themeColor="accent1" w:themeShade="BF"/>
+      <w:sz w:val="32"/>
+      <w:szCs w:val="32"/>
+    </w:rPr>
+  </w:style>
+  <w:style w:type="paragraph" w:styleId="TtuloTDC">
+    <w:name w:val="TOC Heading"/>
+    <w:basedOn w:val="Ttulo1"/>
+    <w:next w:val="Normal"/>
+    <w:uiPriority w:val="39"/>
+    <w:unhideWhenUsed/>
+    <w:qFormat/>
+    <w:rsid w:val="00DB4B2D"/>
+    <w:pPr>
+      <w:outlineLvl w:val="9"/>
+    </w:pPr>
+    <w:rPr>
+      <w:lang w:eastAsia="es-ES"/>
+    </w:rPr>
+  </w:style>
+  <w:style w:type="paragraph" w:styleId="TDC1">
+    <w:name w:val="toc 1"/>
+    <w:basedOn w:val="Normal"/>
+    <w:next w:val="Normal"/>
+    <w:autoRedefine/>
+    <w:uiPriority w:val="39"/>
+    <w:unhideWhenUsed/>
+    <w:rsid w:val="00DB4B2D"/>
+    <w:pPr>
+      <w:spacing w:after="100"/>
+    </w:pPr>
+  </w:style>
+  <w:style w:type="paragraph" w:styleId="TDC2">
+    <w:name w:val="toc 2"/>
+    <w:basedOn w:val="Normal"/>
+    <w:next w:val="Normal"/>
+    <w:autoRedefine/>
+    <w:uiPriority w:val="39"/>
+    <w:unhideWhenUsed/>
+    <w:rsid w:val="00DB4B2D"/>
+    <w:pPr>
+      <w:spacing w:after="100"/>
+      <w:ind w:left="220"/>
+    </w:pPr>
+    <w:rPr>
+      <w:rFonts w:eastAsiaTheme="minorEastAsia" w:cs="Times New Roman"/>
+      <w:lang w:eastAsia="es-ES"/>
+    </w:rPr>
+  </w:style>
+  <w:style w:type="paragraph" w:styleId="TDC3">
+    <w:name w:val="toc 3"/>
+    <w:basedOn w:val="Normal"/>
+    <w:next w:val="Normal"/>
+    <w:autoRedefine/>
+    <w:uiPriority w:val="39"/>
+    <w:unhideWhenUsed/>
+    <w:rsid w:val="00DB4B2D"/>
+    <w:pPr>
+      <w:spacing w:after="100"/>
+      <w:ind w:left="440"/>
+    </w:pPr>
+    <w:rPr>
+      <w:rFonts w:eastAsiaTheme="minorEastAsia" w:cs="Times New Roman"/>
+      <w:lang w:eastAsia="es-ES"/>
+    </w:rPr>
+  </w:style>
+  <w:style w:type="character" w:customStyle="1" w:styleId="Ttulo2Car">
+    <w:name w:val="Título 2 Car"/>
+    <w:basedOn w:val="Fuentedeprrafopredeter"/>
+    <w:link w:val="Ttulo2"/>
+    <w:uiPriority w:val="9"/>
+    <w:rsid w:val="00441C62"/>
+    <w:rPr>
+      <w:rFonts w:asciiTheme="majorHAnsi" w:eastAsiaTheme="majorEastAsia" w:hAnsiTheme="majorHAnsi" w:cstheme="majorBidi"/>
+      <w:color w:val="2F5496" w:themeColor="accent1" w:themeShade="BF"/>
+      <w:sz w:val="26"/>
+      <w:szCs w:val="26"/>
     </w:rPr>
   </w:style>
 </w:styles>
@@ -4215,4 +7692,16 @@
     </a:ext>
   </a:extLst>
 </a:theme>
+</file>
+
+<file path=customXml/item1.xml><?xml version="1.0" encoding="utf-8"?>
+<b:Sources xmlns:b="http://schemas.openxmlformats.org/officeDocument/2006/bibliography" xmlns="http://schemas.openxmlformats.org/officeDocument/2006/bibliography" SelectedStyle="\APASixthEditionOfficeOnline.xsl" StyleName="APA" Version="6"/>
+</file>
+
+<file path=customXml/itemProps1.xml><?xml version="1.0" encoding="utf-8"?>
+<ds:datastoreItem xmlns:ds="http://schemas.openxmlformats.org/officeDocument/2006/customXml" ds:itemID="{B5EB9587-A9BE-46EA-95F3-8DE7A5FA13FA}">
+  <ds:schemaRefs>
+    <ds:schemaRef ds:uri="http://schemas.openxmlformats.org/officeDocument/2006/bibliography"/>
+  </ds:schemaRefs>
+</ds:datastoreItem>
 </file>
</xml_diff>

<commit_message>
cambios en el guion Belen
</commit_message>
<xml_diff>
--- a/Defensa/transparenciasBelen.docx
+++ b/Defensa/transparenciasBelen.docx
@@ -977,22 +977,28 @@
       </w:pPr>
       <w:bookmarkStart w:id="1" w:name="_Toc43484759"/>
       <w:r>
+        <w:t>Servidor</w:t>
+      </w:r>
+      <w:bookmarkEnd w:id="1"/>
+    </w:p>
+    <w:p>
+      <w:r>
         <w:rPr>
           <w:noProof/>
         </w:rPr>
         <w:drawing>
-          <wp:anchor distT="0" distB="0" distL="114300" distR="114300" simplePos="0" relativeHeight="251667456" behindDoc="0" locked="0" layoutInCell="1" allowOverlap="1" wp14:anchorId="7BCC7E43" wp14:editId="6F14C17B">
+          <wp:anchor distT="0" distB="0" distL="114300" distR="114300" simplePos="0" relativeHeight="251683840" behindDoc="0" locked="0" layoutInCell="1" allowOverlap="1" wp14:anchorId="6304981D" wp14:editId="7FA50426">
             <wp:simplePos x="0" y="0"/>
             <wp:positionH relativeFrom="column">
-              <wp:posOffset>-3810</wp:posOffset>
+              <wp:posOffset>367665</wp:posOffset>
             </wp:positionH>
             <wp:positionV relativeFrom="paragraph">
-              <wp:posOffset>549910</wp:posOffset>
+              <wp:posOffset>132715</wp:posOffset>
             </wp:positionV>
-            <wp:extent cx="5143500" cy="1732280"/>
-            <wp:effectExtent l="0" t="0" r="0" b="1270"/>
+            <wp:extent cx="4238625" cy="2478772"/>
+            <wp:effectExtent l="0" t="0" r="0" b="0"/>
             <wp:wrapSquare wrapText="bothSides"/>
-            <wp:docPr id="14" name="Imagen 14"/>
+            <wp:docPr id="24" name="Imagen 24"/>
             <wp:cNvGraphicFramePr>
               <a:graphicFrameLocks xmlns:a="http://schemas.openxmlformats.org/drawingml/2006/main" noChangeAspect="1"/>
             </wp:cNvGraphicFramePr>
@@ -1005,7 +1011,7 @@
                       <a:picLocks noChangeAspect="1" noChangeArrowheads="1"/>
                     </pic:cNvPicPr>
                   </pic:nvPicPr>
-                  <pic:blipFill rotWithShape="1">
+                  <pic:blipFill>
                     <a:blip r:embed="rId6">
                       <a:extLst>
                         <a:ext uri="{28A0092B-C50C-407E-A947-70E740481C1C}">
@@ -1013,13 +1019,15 @@
                         </a:ext>
                       </a:extLst>
                     </a:blip>
-                    <a:srcRect t="40236"/>
-                    <a:stretch/>
+                    <a:srcRect/>
+                    <a:stretch>
+                      <a:fillRect/>
+                    </a:stretch>
                   </pic:blipFill>
                   <pic:spPr bwMode="auto">
                     <a:xfrm>
                       <a:off x="0" y="0"/>
-                      <a:ext cx="5143500" cy="1732280"/>
+                      <a:ext cx="4238625" cy="2478772"/>
                     </a:xfrm>
                     <a:prstGeom prst="rect">
                       <a:avLst/>
@@ -1028,29 +1036,22 @@
                     <a:ln>
                       <a:noFill/>
                     </a:ln>
-                    <a:extLst>
-                      <a:ext uri="{53640926-AAD7-44D8-BBD7-CCE9431645EC}">
-                        <a14:shadowObscured xmlns:a14="http://schemas.microsoft.com/office/drawing/2010/main"/>
-                      </a:ext>
-                    </a:extLst>
                   </pic:spPr>
                 </pic:pic>
               </a:graphicData>
             </a:graphic>
-            <wp14:sizeRelH relativeFrom="margin">
-              <wp14:pctWidth>0</wp14:pctWidth>
-            </wp14:sizeRelH>
-            <wp14:sizeRelV relativeFrom="margin">
-              <wp14:pctHeight>0</wp14:pctHeight>
-            </wp14:sizeRelV>
           </wp:anchor>
         </w:drawing>
       </w:r>
-      <w:r>
-        <w:t>Servidor</w:t>
-      </w:r>
-      <w:bookmarkEnd w:id="1"/>
-    </w:p>
+    </w:p>
+    <w:p/>
+    <w:p/>
+    <w:p/>
+    <w:p/>
+    <w:p/>
+    <w:p/>
+    <w:p/>
+    <w:p/>
     <w:p/>
     <w:p>
       <w:r>
@@ -1135,18 +1136,18 @@
           <w:szCs w:val="24"/>
         </w:rPr>
         <w:drawing>
-          <wp:anchor distT="0" distB="0" distL="114300" distR="114300" simplePos="0" relativeHeight="251668480" behindDoc="0" locked="0" layoutInCell="1" allowOverlap="1" wp14:anchorId="0A4F7051" wp14:editId="249484CE">
+          <wp:anchor distT="0" distB="0" distL="114300" distR="114300" simplePos="0" relativeHeight="251684864" behindDoc="0" locked="0" layoutInCell="1" allowOverlap="1" wp14:anchorId="75683207" wp14:editId="176B3962">
             <wp:simplePos x="0" y="0"/>
-            <wp:positionH relativeFrom="margin">
-              <wp:posOffset>710252</wp:posOffset>
+            <wp:positionH relativeFrom="column">
+              <wp:posOffset>920115</wp:posOffset>
             </wp:positionH>
             <wp:positionV relativeFrom="paragraph">
-              <wp:posOffset>48895</wp:posOffset>
+              <wp:posOffset>79375</wp:posOffset>
             </wp:positionV>
-            <wp:extent cx="3981450" cy="2342443"/>
-            <wp:effectExtent l="0" t="0" r="0" b="1270"/>
+            <wp:extent cx="3638550" cy="2085340"/>
+            <wp:effectExtent l="0" t="0" r="0" b="0"/>
             <wp:wrapSquare wrapText="bothSides"/>
-            <wp:docPr id="15" name="Imagen 15"/>
+            <wp:docPr id="27" name="Imagen 27"/>
             <wp:cNvGraphicFramePr>
               <a:graphicFrameLocks xmlns:a="http://schemas.openxmlformats.org/drawingml/2006/main" noChangeAspect="1"/>
             </wp:cNvGraphicFramePr>
@@ -1154,7 +1155,7 @@
               <a:graphicData uri="http://schemas.openxmlformats.org/drawingml/2006/picture">
                 <pic:pic xmlns:pic="http://schemas.openxmlformats.org/drawingml/2006/picture">
                   <pic:nvPicPr>
-                    <pic:cNvPr id="0" name="Picture 1"/>
+                    <pic:cNvPr id="0" name="Picture 2"/>
                     <pic:cNvPicPr>
                       <a:picLocks noChangeAspect="1" noChangeArrowheads="1"/>
                     </pic:cNvPicPr>
@@ -1175,7 +1176,7 @@
                   <pic:spPr bwMode="auto">
                     <a:xfrm>
                       <a:off x="0" y="0"/>
-                      <a:ext cx="3981450" cy="2342443"/>
+                      <a:ext cx="3638550" cy="2085340"/>
                     </a:xfrm>
                     <a:prstGeom prst="rect">
                       <a:avLst/>
@@ -1188,6 +1189,12 @@
                 </pic:pic>
               </a:graphicData>
             </a:graphic>
+            <wp14:sizeRelH relativeFrom="margin">
+              <wp14:pctWidth>0</wp14:pctWidth>
+            </wp14:sizeRelH>
+            <wp14:sizeRelV relativeFrom="margin">
+              <wp14:pctHeight>0</wp14:pctHeight>
+            </wp14:sizeRelV>
           </wp:anchor>
         </w:drawing>
       </w:r>
@@ -1219,25 +1226,27 @@
         <w:t xml:space="preserve">A continuación, veremos un ejemplo de la información generada por el servidor para una ruta concreta, con origen en la puerta principal de la Facultad (cuadrante 14) y destino el aula 7 (cuadrante 20), ubicado en la primera planta. </w:t>
       </w:r>
     </w:p>
+    <w:p/>
+    <w:p/>
+    <w:p/>
     <w:p>
       <w:r>
         <w:rPr>
           <w:noProof/>
         </w:rPr>
-        <w:lastRenderedPageBreak/>
         <w:drawing>
-          <wp:anchor distT="0" distB="0" distL="114300" distR="114300" simplePos="0" relativeHeight="251669504" behindDoc="0" locked="0" layoutInCell="1" allowOverlap="1" wp14:anchorId="70B7A135" wp14:editId="4FB06E4E">
+          <wp:anchor distT="0" distB="0" distL="114300" distR="114300" simplePos="0" relativeHeight="251685888" behindDoc="0" locked="0" layoutInCell="1" allowOverlap="1" wp14:anchorId="7950A352" wp14:editId="1D833D19">
             <wp:simplePos x="0" y="0"/>
-            <wp:positionH relativeFrom="margin">
-              <wp:align>center</wp:align>
+            <wp:positionH relativeFrom="column">
+              <wp:posOffset>853440</wp:posOffset>
             </wp:positionH>
             <wp:positionV relativeFrom="paragraph">
-              <wp:posOffset>2697</wp:posOffset>
+              <wp:posOffset>147955</wp:posOffset>
             </wp:positionV>
-            <wp:extent cx="4702499" cy="2276475"/>
-            <wp:effectExtent l="0" t="0" r="3175" b="0"/>
+            <wp:extent cx="3686175" cy="2002155"/>
+            <wp:effectExtent l="0" t="0" r="9525" b="0"/>
             <wp:wrapSquare wrapText="bothSides"/>
-            <wp:docPr id="16" name="Imagen 16"/>
+            <wp:docPr id="30" name="Imagen 30"/>
             <wp:cNvGraphicFramePr>
               <a:graphicFrameLocks xmlns:a="http://schemas.openxmlformats.org/drawingml/2006/main" noChangeAspect="1"/>
             </wp:cNvGraphicFramePr>
@@ -1245,13 +1254,13 @@
               <a:graphicData uri="http://schemas.openxmlformats.org/drawingml/2006/picture">
                 <pic:pic xmlns:pic="http://schemas.openxmlformats.org/drawingml/2006/picture">
                   <pic:nvPicPr>
-                    <pic:cNvPr id="0" name="Picture 2"/>
+                    <pic:cNvPr id="0" name="Picture 3"/>
                     <pic:cNvPicPr>
                       <a:picLocks noChangeAspect="1" noChangeArrowheads="1"/>
                     </pic:cNvPicPr>
                   </pic:nvPicPr>
                   <pic:blipFill>
-                    <a:blip r:embed="rId8">
+                    <a:blip r:embed="rId8" cstate="print">
                       <a:extLst>
                         <a:ext uri="{28A0092B-C50C-407E-A947-70E740481C1C}">
                           <a14:useLocalDpi xmlns:a14="http://schemas.microsoft.com/office/drawing/2010/main" val="0"/>
@@ -1266,7 +1275,7 @@
                   <pic:spPr bwMode="auto">
                     <a:xfrm>
                       <a:off x="0" y="0"/>
-                      <a:ext cx="4702499" cy="2276475"/>
+                      <a:ext cx="3686175" cy="2002155"/>
                     </a:xfrm>
                     <a:prstGeom prst="rect">
                       <a:avLst/>
@@ -1279,6 +1288,12 @@
                 </pic:pic>
               </a:graphicData>
             </a:graphic>
+            <wp14:sizeRelH relativeFrom="margin">
+              <wp14:pctWidth>0</wp14:pctWidth>
+            </wp14:sizeRelH>
+            <wp14:sizeRelV relativeFrom="margin">
+              <wp14:pctHeight>0</wp14:pctHeight>
+            </wp14:sizeRelV>
           </wp:anchor>
         </w:drawing>
       </w:r>
@@ -1305,22 +1320,68 @@
     </w:p>
     <w:p>
       <w:r>
+        <w:t>Después se generan las instrucciones completas de la ruta. En la transparencia hemos destacado la información añadida con respecto a trabajos previos y adaptada a personas con discapacidad visual. Entre esta información se encuentra:</w:t>
+      </w:r>
+    </w:p>
+    <w:p>
+      <w:pPr>
+        <w:pStyle w:val="Prrafodelista"/>
+        <w:numPr>
+          <w:ilvl w:val="0"/>
+          <w:numId w:val="10"/>
+        </w:numPr>
+      </w:pPr>
+      <w:r>
+        <w:t>La disminución del número de metros que es necesario recorrer hasta realizar un cambio de dirección.</w:t>
+      </w:r>
+    </w:p>
+    <w:p>
+      <w:pPr>
+        <w:pStyle w:val="Prrafodelista"/>
+        <w:numPr>
+          <w:ilvl w:val="0"/>
+          <w:numId w:val="10"/>
+        </w:numPr>
+      </w:pPr>
+      <w:r>
+        <w:t>Instrucciones teniendo en cuenta la nueva ubicación del usuario tras utilizar el ascensor (mirando hacia la puerta)</w:t>
+      </w:r>
+    </w:p>
+    <w:p>
+      <w:pPr>
+        <w:pStyle w:val="Prrafodelista"/>
+        <w:numPr>
+          <w:ilvl w:val="0"/>
+          <w:numId w:val="10"/>
+        </w:numPr>
+      </w:pPr>
+      <w:r>
+        <w:t>La indicación de puntos de interés como los ascensores o el destino.</w:t>
+      </w:r>
+    </w:p>
+    <w:p>
+      <w:r>
+        <w:t>Información sobre en qué cuadrantes hay que cambiar de dirección y la dirección correspondiente.</w:t>
+      </w:r>
+    </w:p>
+    <w:p>
+      <w:r>
         <w:rPr>
           <w:noProof/>
         </w:rPr>
         <w:drawing>
-          <wp:anchor distT="0" distB="0" distL="114300" distR="114300" simplePos="0" relativeHeight="251670528" behindDoc="0" locked="0" layoutInCell="1" allowOverlap="1" wp14:anchorId="3E849082" wp14:editId="7EA8B3D3">
+          <wp:anchor distT="0" distB="0" distL="114300" distR="114300" simplePos="0" relativeHeight="251686912" behindDoc="0" locked="0" layoutInCell="1" allowOverlap="1" wp14:anchorId="46484B83" wp14:editId="553004FD">
             <wp:simplePos x="0" y="0"/>
-            <wp:positionH relativeFrom="margin">
-              <wp:posOffset>862241</wp:posOffset>
+            <wp:positionH relativeFrom="column">
+              <wp:posOffset>701040</wp:posOffset>
             </wp:positionH>
             <wp:positionV relativeFrom="paragraph">
-              <wp:posOffset>47625</wp:posOffset>
+              <wp:posOffset>112395</wp:posOffset>
             </wp:positionV>
-            <wp:extent cx="3676650" cy="2107243"/>
-            <wp:effectExtent l="0" t="0" r="0" b="7620"/>
+            <wp:extent cx="4019550" cy="2286000"/>
+            <wp:effectExtent l="0" t="0" r="0" b="0"/>
             <wp:wrapSquare wrapText="bothSides"/>
-            <wp:docPr id="17" name="Imagen 17"/>
+            <wp:docPr id="32" name="Imagen 32"/>
             <wp:cNvGraphicFramePr>
               <a:graphicFrameLocks xmlns:a="http://schemas.openxmlformats.org/drawingml/2006/main" noChangeAspect="1"/>
             </wp:cNvGraphicFramePr>
@@ -1328,7 +1389,7 @@
               <a:graphicData uri="http://schemas.openxmlformats.org/drawingml/2006/picture">
                 <pic:pic xmlns:pic="http://schemas.openxmlformats.org/drawingml/2006/picture">
                   <pic:nvPicPr>
-                    <pic:cNvPr id="0" name="Picture 3"/>
+                    <pic:cNvPr id="0" name="Picture 4"/>
                     <pic:cNvPicPr>
                       <a:picLocks noChangeAspect="1" noChangeArrowheads="1"/>
                     </pic:cNvPicPr>
@@ -1349,119 +1410,7 @@
                   <pic:spPr bwMode="auto">
                     <a:xfrm>
                       <a:off x="0" y="0"/>
-                      <a:ext cx="3676650" cy="2107243"/>
-                    </a:xfrm>
-                    <a:prstGeom prst="rect">
-                      <a:avLst/>
-                    </a:prstGeom>
-                    <a:noFill/>
-                    <a:ln>
-                      <a:noFill/>
-                    </a:ln>
-                  </pic:spPr>
-                </pic:pic>
-              </a:graphicData>
-            </a:graphic>
-            <wp14:sizeRelH relativeFrom="page">
-              <wp14:pctWidth>0</wp14:pctWidth>
-            </wp14:sizeRelH>
-            <wp14:sizeRelV relativeFrom="page">
-              <wp14:pctHeight>0</wp14:pctHeight>
-            </wp14:sizeRelV>
-          </wp:anchor>
-        </w:drawing>
-      </w:r>
-    </w:p>
-    <w:p/>
-    <w:p/>
-    <w:p/>
-    <w:p/>
-    <w:p/>
-    <w:p/>
-    <w:p/>
-    <w:p>
-      <w:r>
-        <w:t>Después se generan las instrucciones completas de la ruta. En la transparencia hemos destacado la información añadida con respecto a trabajos previos y adaptada a personas con discapacidad visual. Entre esta información se encuentra:</w:t>
-      </w:r>
-    </w:p>
-    <w:p>
-      <w:pPr>
-        <w:pStyle w:val="Prrafodelista"/>
-        <w:numPr>
-          <w:ilvl w:val="0"/>
-          <w:numId w:val="10"/>
-        </w:numPr>
-      </w:pPr>
-      <w:r>
-        <w:t>La disminución del número de metros que es necesario recorrer hasta realizar un cambio de dirección.</w:t>
-      </w:r>
-    </w:p>
-    <w:p>
-      <w:pPr>
-        <w:pStyle w:val="Prrafodelista"/>
-        <w:numPr>
-          <w:ilvl w:val="0"/>
-          <w:numId w:val="10"/>
-        </w:numPr>
-      </w:pPr>
-      <w:r>
-        <w:t>Instrucciones teniendo en cuenta la nueva ubicación del usuario tras utilizar el ascensor (mirando hacia la puerta)</w:t>
-      </w:r>
-    </w:p>
-    <w:p>
-      <w:pPr>
-        <w:pStyle w:val="Prrafodelista"/>
-        <w:numPr>
-          <w:ilvl w:val="0"/>
-          <w:numId w:val="10"/>
-        </w:numPr>
-      </w:pPr>
-      <w:r>
-        <w:rPr>
-          <w:noProof/>
-        </w:rPr>
-        <w:drawing>
-          <wp:anchor distT="0" distB="0" distL="114300" distR="114300" simplePos="0" relativeHeight="251671552" behindDoc="0" locked="0" layoutInCell="1" allowOverlap="1" wp14:anchorId="2907955F" wp14:editId="0317D491">
-            <wp:simplePos x="0" y="0"/>
-            <wp:positionH relativeFrom="margin">
-              <wp:posOffset>937895</wp:posOffset>
-            </wp:positionH>
-            <wp:positionV relativeFrom="paragraph">
-              <wp:posOffset>260985</wp:posOffset>
-            </wp:positionV>
-            <wp:extent cx="3457575" cy="1740535"/>
-            <wp:effectExtent l="0" t="0" r="9525" b="0"/>
-            <wp:wrapSquare wrapText="bothSides"/>
-            <wp:docPr id="18" name="Imagen 18"/>
-            <wp:cNvGraphicFramePr>
-              <a:graphicFrameLocks xmlns:a="http://schemas.openxmlformats.org/drawingml/2006/main" noChangeAspect="1"/>
-            </wp:cNvGraphicFramePr>
-            <a:graphic xmlns:a="http://schemas.openxmlformats.org/drawingml/2006/main">
-              <a:graphicData uri="http://schemas.openxmlformats.org/drawingml/2006/picture">
-                <pic:pic xmlns:pic="http://schemas.openxmlformats.org/drawingml/2006/picture">
-                  <pic:nvPicPr>
-                    <pic:cNvPr id="0" name="Picture 4"/>
-                    <pic:cNvPicPr>
-                      <a:picLocks noChangeAspect="1" noChangeArrowheads="1"/>
-                    </pic:cNvPicPr>
-                  </pic:nvPicPr>
-                  <pic:blipFill>
-                    <a:blip r:embed="rId10">
-                      <a:extLst>
-                        <a:ext uri="{28A0092B-C50C-407E-A947-70E740481C1C}">
-                          <a14:useLocalDpi xmlns:a14="http://schemas.microsoft.com/office/drawing/2010/main" val="0"/>
-                        </a:ext>
-                      </a:extLst>
-                    </a:blip>
-                    <a:srcRect/>
-                    <a:stretch>
-                      <a:fillRect/>
-                    </a:stretch>
-                  </pic:blipFill>
-                  <pic:spPr bwMode="auto">
-                    <a:xfrm>
-                      <a:off x="0" y="0"/>
-                      <a:ext cx="3457575" cy="1740535"/>
+                      <a:ext cx="4019550" cy="2286000"/>
                     </a:xfrm>
                     <a:prstGeom prst="rect">
                       <a:avLst/>
@@ -1483,19 +1432,21 @@
           </wp:anchor>
         </w:drawing>
       </w:r>
-      <w:r>
-        <w:t>La indicación de puntos de interés como los ascensores o el destino.</w:t>
-      </w:r>
-    </w:p>
-    <w:p/>
-    <w:p/>
-    <w:p/>
-    <w:p/>
-    <w:p/>
-    <w:p/>
-    <w:p>
-      <w:r>
-        <w:t>Información sobre en qué cuadrantes hay que cambiar de dirección y la dirección correspondiente.</w:t>
+    </w:p>
+    <w:p/>
+    <w:p/>
+    <w:p/>
+    <w:p/>
+    <w:p/>
+    <w:p/>
+    <w:p/>
+    <w:p/>
+    <w:p>
+      <w:r>
+        <w:t>Por último, se añade la información adicional correspondiente al siguiente cuadrante. Por ejemplo, en el cuadrante de la puerta principal nos indica secretaría</w:t>
+      </w:r>
+      <w:r>
+        <w:t xml:space="preserve"> y en el 16 que hay dos escalones.</w:t>
       </w:r>
     </w:p>
     <w:p>
@@ -1504,81 +1455,6 @@
           <w:noProof/>
         </w:rPr>
         <w:lastRenderedPageBreak/>
-        <w:drawing>
-          <wp:anchor distT="0" distB="0" distL="114300" distR="114300" simplePos="0" relativeHeight="251672576" behindDoc="0" locked="0" layoutInCell="1" allowOverlap="1" wp14:anchorId="732D54BF" wp14:editId="2D190E29">
-            <wp:simplePos x="0" y="0"/>
-            <wp:positionH relativeFrom="margin">
-              <wp:align>center</wp:align>
-            </wp:positionH>
-            <wp:positionV relativeFrom="paragraph">
-              <wp:posOffset>100330</wp:posOffset>
-            </wp:positionV>
-            <wp:extent cx="3514090" cy="2032668"/>
-            <wp:effectExtent l="0" t="0" r="0" b="5715"/>
-            <wp:wrapSquare wrapText="bothSides"/>
-            <wp:docPr id="19" name="Imagen 19"/>
-            <wp:cNvGraphicFramePr>
-              <a:graphicFrameLocks xmlns:a="http://schemas.openxmlformats.org/drawingml/2006/main" noChangeAspect="1"/>
-            </wp:cNvGraphicFramePr>
-            <a:graphic xmlns:a="http://schemas.openxmlformats.org/drawingml/2006/main">
-              <a:graphicData uri="http://schemas.openxmlformats.org/drawingml/2006/picture">
-                <pic:pic xmlns:pic="http://schemas.openxmlformats.org/drawingml/2006/picture">
-                  <pic:nvPicPr>
-                    <pic:cNvPr id="0" name="Picture 5"/>
-                    <pic:cNvPicPr>
-                      <a:picLocks noChangeAspect="1" noChangeArrowheads="1"/>
-                    </pic:cNvPicPr>
-                  </pic:nvPicPr>
-                  <pic:blipFill>
-                    <a:blip r:embed="rId11" cstate="print">
-                      <a:extLst>
-                        <a:ext uri="{28A0092B-C50C-407E-A947-70E740481C1C}">
-                          <a14:useLocalDpi xmlns:a14="http://schemas.microsoft.com/office/drawing/2010/main" val="0"/>
-                        </a:ext>
-                      </a:extLst>
-                    </a:blip>
-                    <a:srcRect/>
-                    <a:stretch>
-                      <a:fillRect/>
-                    </a:stretch>
-                  </pic:blipFill>
-                  <pic:spPr bwMode="auto">
-                    <a:xfrm>
-                      <a:off x="0" y="0"/>
-                      <a:ext cx="3514090" cy="2032668"/>
-                    </a:xfrm>
-                    <a:prstGeom prst="rect">
-                      <a:avLst/>
-                    </a:prstGeom>
-                    <a:noFill/>
-                    <a:ln>
-                      <a:noFill/>
-                    </a:ln>
-                  </pic:spPr>
-                </pic:pic>
-              </a:graphicData>
-            </a:graphic>
-          </wp:anchor>
-        </w:drawing>
-      </w:r>
-    </w:p>
-    <w:p/>
-    <w:p/>
-    <w:p/>
-    <w:p/>
-    <w:p/>
-    <w:p/>
-    <w:p/>
-    <w:p>
-      <w:r>
-        <w:t>Por último, se añade la información adicional correspondiente al siguiente cuadrante. Por ejemplo, en el cuadrante de la puerta principal nos indica secretaría.</w:t>
-      </w:r>
-    </w:p>
-    <w:p>
-      <w:r>
-        <w:rPr>
-          <w:noProof/>
-        </w:rPr>
         <w:drawing>
           <wp:anchor distT="0" distB="0" distL="114300" distR="114300" simplePos="0" relativeHeight="251673600" behindDoc="0" locked="0" layoutInCell="1" allowOverlap="1" wp14:anchorId="35410E97" wp14:editId="1BD98C93">
             <wp:simplePos x="0" y="0"/>
@@ -1605,7 +1481,7 @@
                     </pic:cNvPicPr>
                   </pic:nvPicPr>
                   <pic:blipFill>
-                    <a:blip r:embed="rId12" cstate="print">
+                    <a:blip r:embed="rId10" cstate="print">
                       <a:extLst>
                         <a:ext uri="{28A0092B-C50C-407E-A947-70E740481C1C}">
                           <a14:useLocalDpi xmlns:a14="http://schemas.microsoft.com/office/drawing/2010/main" val="0"/>
@@ -1730,13 +1606,6 @@
       </w:r>
     </w:p>
     <w:p/>
-    <w:p/>
-    <w:p/>
-    <w:p/>
-    <w:p/>
-    <w:p/>
-    <w:p/>
-    <w:p/>
     <w:p>
       <w:pPr>
         <w:pStyle w:val="Ttulo2"/>
@@ -1747,25 +1616,233 @@
       </w:r>
       <w:bookmarkEnd w:id="2"/>
     </w:p>
-    <w:p/>
     <w:p>
       <w:r>
         <w:rPr>
           <w:noProof/>
         </w:rPr>
         <w:drawing>
-          <wp:anchor distT="0" distB="0" distL="114300" distR="114300" simplePos="0" relativeHeight="251674624" behindDoc="0" locked="0" layoutInCell="1" allowOverlap="1" wp14:anchorId="03F2B574" wp14:editId="1127D2A6">
+          <wp:anchor distT="0" distB="0" distL="114300" distR="114300" simplePos="0" relativeHeight="251687936" behindDoc="0" locked="0" layoutInCell="1" allowOverlap="1" wp14:anchorId="7C8A3075" wp14:editId="166DF145">
             <wp:simplePos x="0" y="0"/>
-            <wp:positionH relativeFrom="margin">
-              <wp:align>center</wp:align>
+            <wp:positionH relativeFrom="column">
+              <wp:posOffset>834390</wp:posOffset>
             </wp:positionH>
             <wp:positionV relativeFrom="paragraph">
-              <wp:posOffset>4445</wp:posOffset>
+              <wp:posOffset>227965</wp:posOffset>
             </wp:positionV>
-            <wp:extent cx="4333875" cy="1607975"/>
-            <wp:effectExtent l="0" t="0" r="0" b="0"/>
+            <wp:extent cx="3824605" cy="2009775"/>
+            <wp:effectExtent l="0" t="0" r="4445" b="9525"/>
             <wp:wrapSquare wrapText="bothSides"/>
-            <wp:docPr id="21" name="Imagen 21"/>
+            <wp:docPr id="33" name="Imagen 33"/>
+            <wp:cNvGraphicFramePr>
+              <a:graphicFrameLocks xmlns:a="http://schemas.openxmlformats.org/drawingml/2006/main" noChangeAspect="1"/>
+            </wp:cNvGraphicFramePr>
+            <a:graphic xmlns:a="http://schemas.openxmlformats.org/drawingml/2006/main">
+              <a:graphicData uri="http://schemas.openxmlformats.org/drawingml/2006/picture">
+                <pic:pic xmlns:pic="http://schemas.openxmlformats.org/drawingml/2006/picture">
+                  <pic:nvPicPr>
+                    <pic:cNvPr id="0" name="Picture 5"/>
+                    <pic:cNvPicPr>
+                      <a:picLocks noChangeAspect="1" noChangeArrowheads="1"/>
+                    </pic:cNvPicPr>
+                  </pic:nvPicPr>
+                  <pic:blipFill>
+                    <a:blip r:embed="rId11">
+                      <a:extLst>
+                        <a:ext uri="{28A0092B-C50C-407E-A947-70E740481C1C}">
+                          <a14:useLocalDpi xmlns:a14="http://schemas.microsoft.com/office/drawing/2010/main" val="0"/>
+                        </a:ext>
+                      </a:extLst>
+                    </a:blip>
+                    <a:srcRect/>
+                    <a:stretch>
+                      <a:fillRect/>
+                    </a:stretch>
+                  </pic:blipFill>
+                  <pic:spPr bwMode="auto">
+                    <a:xfrm>
+                      <a:off x="0" y="0"/>
+                      <a:ext cx="3824605" cy="2009775"/>
+                    </a:xfrm>
+                    <a:prstGeom prst="rect">
+                      <a:avLst/>
+                    </a:prstGeom>
+                    <a:noFill/>
+                    <a:ln>
+                      <a:noFill/>
+                    </a:ln>
+                  </pic:spPr>
+                </pic:pic>
+              </a:graphicData>
+            </a:graphic>
+            <wp14:sizeRelH relativeFrom="margin">
+              <wp14:pctWidth>0</wp14:pctWidth>
+            </wp14:sizeRelH>
+            <wp14:sizeRelV relativeFrom="margin">
+              <wp14:pctHeight>0</wp14:pctHeight>
+            </wp14:sizeRelV>
+          </wp:anchor>
+        </w:drawing>
+      </w:r>
+    </w:p>
+    <w:p/>
+    <w:p/>
+    <w:p/>
+    <w:p/>
+    <w:p/>
+    <w:p/>
+    <w:p/>
+    <w:p/>
+    <w:p>
+      <w:r>
+        <w:t xml:space="preserve">El plan de evaluación inicial tenía como objetivo validar el diseño e implementación de la aplicación con usuarios finales. Debido al confinamiento no fue posible, ni tampoco realizar pruebas en la Facultad. Es por ello </w:t>
+      </w:r>
+      <w:proofErr w:type="gramStart"/>
+      <w:r>
+        <w:t>que</w:t>
+      </w:r>
+      <w:proofErr w:type="gramEnd"/>
+      <w:r>
+        <w:t xml:space="preserve"> se adaptaron tanto los objetivos de la evaluación como su lugar de realización, que fue mi propia casa. </w:t>
+      </w:r>
+    </w:p>
+    <w:p/>
+    <w:p/>
+    <w:p/>
+    <w:p/>
+    <w:p>
+      <w:r>
+        <w:rPr>
+          <w:noProof/>
+        </w:rPr>
+        <w:drawing>
+          <wp:anchor distT="0" distB="0" distL="114300" distR="114300" simplePos="0" relativeHeight="251688960" behindDoc="0" locked="0" layoutInCell="1" allowOverlap="1" wp14:anchorId="048E3CAB" wp14:editId="3CAD5C50">
+            <wp:simplePos x="0" y="0"/>
+            <wp:positionH relativeFrom="column">
+              <wp:posOffset>532765</wp:posOffset>
+            </wp:positionH>
+            <wp:positionV relativeFrom="paragraph">
+              <wp:posOffset>262255</wp:posOffset>
+            </wp:positionV>
+            <wp:extent cx="4435475" cy="2390775"/>
+            <wp:effectExtent l="0" t="0" r="3175" b="9525"/>
+            <wp:wrapSquare wrapText="bothSides"/>
+            <wp:docPr id="34" name="Imagen 34"/>
+            <wp:cNvGraphicFramePr>
+              <a:graphicFrameLocks xmlns:a="http://schemas.openxmlformats.org/drawingml/2006/main" noChangeAspect="1"/>
+            </wp:cNvGraphicFramePr>
+            <a:graphic xmlns:a="http://schemas.openxmlformats.org/drawingml/2006/main">
+              <a:graphicData uri="http://schemas.openxmlformats.org/drawingml/2006/picture">
+                <pic:pic xmlns:pic="http://schemas.openxmlformats.org/drawingml/2006/picture">
+                  <pic:nvPicPr>
+                    <pic:cNvPr id="0" name="Picture 6"/>
+                    <pic:cNvPicPr>
+                      <a:picLocks noChangeAspect="1" noChangeArrowheads="1"/>
+                    </pic:cNvPicPr>
+                  </pic:nvPicPr>
+                  <pic:blipFill>
+                    <a:blip r:embed="rId12">
+                      <a:extLst>
+                        <a:ext uri="{28A0092B-C50C-407E-A947-70E740481C1C}">
+                          <a14:useLocalDpi xmlns:a14="http://schemas.microsoft.com/office/drawing/2010/main" val="0"/>
+                        </a:ext>
+                      </a:extLst>
+                    </a:blip>
+                    <a:srcRect/>
+                    <a:stretch>
+                      <a:fillRect/>
+                    </a:stretch>
+                  </pic:blipFill>
+                  <pic:spPr bwMode="auto">
+                    <a:xfrm>
+                      <a:off x="0" y="0"/>
+                      <a:ext cx="4435475" cy="2390775"/>
+                    </a:xfrm>
+                    <a:prstGeom prst="rect">
+                      <a:avLst/>
+                    </a:prstGeom>
+                    <a:noFill/>
+                    <a:ln>
+                      <a:noFill/>
+                    </a:ln>
+                  </pic:spPr>
+                </pic:pic>
+              </a:graphicData>
+            </a:graphic>
+            <wp14:sizeRelH relativeFrom="margin">
+              <wp14:pctWidth>0</wp14:pctWidth>
+            </wp14:sizeRelH>
+            <wp14:sizeRelV relativeFrom="margin">
+              <wp14:pctHeight>0</wp14:pctHeight>
+            </wp14:sizeRelV>
+          </wp:anchor>
+        </w:drawing>
+      </w:r>
+    </w:p>
+    <w:p/>
+    <w:p/>
+    <w:p/>
+    <w:p/>
+    <w:p/>
+    <w:p/>
+    <w:p/>
+    <w:p/>
+    <w:p/>
+    <w:p>
+      <w:r>
+        <w:t xml:space="preserve">Para llevar a cabo la evaluación, se realizaron unas 18 pruebas diseñadas para comprobar el correcto comportamiento de la guía y de las distintas funcionalidades de la aplicación. </w:t>
+      </w:r>
+    </w:p>
+    <w:p>
+      <w:r>
+        <w:t>Las pruebas se dividen en dos grupos:</w:t>
+      </w:r>
+    </w:p>
+    <w:p>
+      <w:pPr>
+        <w:pStyle w:val="Prrafodelista"/>
+        <w:numPr>
+          <w:ilvl w:val="0"/>
+          <w:numId w:val="12"/>
+        </w:numPr>
+      </w:pPr>
+      <w:r>
+        <w:t>Seguimiento de la ruta</w:t>
+      </w:r>
+    </w:p>
+    <w:p>
+      <w:pPr>
+        <w:pStyle w:val="Prrafodelista"/>
+        <w:numPr>
+          <w:ilvl w:val="0"/>
+          <w:numId w:val="12"/>
+        </w:numPr>
+      </w:pPr>
+      <w:r>
+        <w:t>Usuario perdido</w:t>
+      </w:r>
+    </w:p>
+    <w:p>
+      <w:pPr>
+        <w:pStyle w:val="Prrafodelista"/>
+      </w:pPr>
+      <w:r>
+        <w:rPr>
+          <w:noProof/>
+        </w:rPr>
+        <w:drawing>
+          <wp:anchor distT="0" distB="0" distL="114300" distR="114300" simplePos="0" relativeHeight="251689984" behindDoc="0" locked="0" layoutInCell="1" allowOverlap="1" wp14:anchorId="1FE01E9A" wp14:editId="3914414D">
+            <wp:simplePos x="0" y="0"/>
+            <wp:positionH relativeFrom="column">
+              <wp:posOffset>453390</wp:posOffset>
+            </wp:positionH>
+            <wp:positionV relativeFrom="paragraph">
+              <wp:posOffset>182880</wp:posOffset>
+            </wp:positionV>
+            <wp:extent cx="4262120" cy="2209800"/>
+            <wp:effectExtent l="0" t="0" r="5080" b="0"/>
+            <wp:wrapSquare wrapText="bothSides"/>
+            <wp:docPr id="35" name="Imagen 35"/>
             <wp:cNvGraphicFramePr>
               <a:graphicFrameLocks xmlns:a="http://schemas.openxmlformats.org/drawingml/2006/main" noChangeAspect="1"/>
             </wp:cNvGraphicFramePr>
@@ -1794,7 +1871,7 @@
                   <pic:spPr bwMode="auto">
                     <a:xfrm>
                       <a:off x="0" y="0"/>
-                      <a:ext cx="4333875" cy="1607975"/>
+                      <a:ext cx="4262120" cy="2209800"/>
                     </a:xfrm>
                     <a:prstGeom prst="rect">
                       <a:avLst/>
@@ -1807,133 +1884,33 @@
                 </pic:pic>
               </a:graphicData>
             </a:graphic>
+            <wp14:sizeRelH relativeFrom="margin">
+              <wp14:pctWidth>0</wp14:pctWidth>
+            </wp14:sizeRelH>
+            <wp14:sizeRelV relativeFrom="margin">
+              <wp14:pctHeight>0</wp14:pctHeight>
+            </wp14:sizeRelV>
           </wp:anchor>
         </w:drawing>
       </w:r>
     </w:p>
-    <w:p/>
-    <w:p/>
-    <w:p/>
-    <w:p/>
-    <w:p/>
-    <w:p>
-      <w:r>
-        <w:t xml:space="preserve">El plan de evaluación inicial tenía como objetivo validar el diseño e implementación de la aplicación con usuarios finales. Debido al confinamiento no fue posible, ni tampoco realizar pruebas en la Facultad. Es por ello </w:t>
-      </w:r>
-      <w:proofErr w:type="gramStart"/>
-      <w:r>
-        <w:t>que</w:t>
-      </w:r>
-      <w:proofErr w:type="gramEnd"/>
-      <w:r>
-        <w:t xml:space="preserve"> se adaptaron tanto los objetivos de la evaluación como su lugar de realización, que fue mi propia casa. </w:t>
-      </w:r>
-    </w:p>
-    <w:p>
-      <w:r>
-        <w:rPr>
-          <w:noProof/>
-        </w:rPr>
-        <w:drawing>
-          <wp:anchor distT="0" distB="0" distL="114300" distR="114300" simplePos="0" relativeHeight="251675648" behindDoc="0" locked="0" layoutInCell="1" allowOverlap="1" wp14:anchorId="3FC8E3ED" wp14:editId="18DCC8BA">
-            <wp:simplePos x="0" y="0"/>
-            <wp:positionH relativeFrom="margin">
-              <wp:posOffset>675640</wp:posOffset>
-            </wp:positionH>
-            <wp:positionV relativeFrom="paragraph">
-              <wp:posOffset>119380</wp:posOffset>
-            </wp:positionV>
-            <wp:extent cx="4048125" cy="1902476"/>
-            <wp:effectExtent l="0" t="0" r="0" b="2540"/>
-            <wp:wrapSquare wrapText="bothSides"/>
-            <wp:docPr id="22" name="Imagen 22"/>
-            <wp:cNvGraphicFramePr>
-              <a:graphicFrameLocks xmlns:a="http://schemas.openxmlformats.org/drawingml/2006/main" noChangeAspect="1"/>
-            </wp:cNvGraphicFramePr>
-            <a:graphic xmlns:a="http://schemas.openxmlformats.org/drawingml/2006/main">
-              <a:graphicData uri="http://schemas.openxmlformats.org/drawingml/2006/picture">
-                <pic:pic xmlns:pic="http://schemas.openxmlformats.org/drawingml/2006/picture">
-                  <pic:nvPicPr>
-                    <pic:cNvPr id="0" name="Picture 8"/>
-                    <pic:cNvPicPr>
-                      <a:picLocks noChangeAspect="1" noChangeArrowheads="1"/>
-                    </pic:cNvPicPr>
-                  </pic:nvPicPr>
-                  <pic:blipFill>
-                    <a:blip r:embed="rId14">
-                      <a:extLst>
-                        <a:ext uri="{28A0092B-C50C-407E-A947-70E740481C1C}">
-                          <a14:useLocalDpi xmlns:a14="http://schemas.microsoft.com/office/drawing/2010/main" val="0"/>
-                        </a:ext>
-                      </a:extLst>
-                    </a:blip>
-                    <a:srcRect/>
-                    <a:stretch>
-                      <a:fillRect/>
-                    </a:stretch>
-                  </pic:blipFill>
-                  <pic:spPr bwMode="auto">
-                    <a:xfrm>
-                      <a:off x="0" y="0"/>
-                      <a:ext cx="4048125" cy="1902476"/>
-                    </a:xfrm>
-                    <a:prstGeom prst="rect">
-                      <a:avLst/>
-                    </a:prstGeom>
-                    <a:noFill/>
-                    <a:ln>
-                      <a:noFill/>
-                    </a:ln>
-                  </pic:spPr>
-                </pic:pic>
-              </a:graphicData>
-            </a:graphic>
-          </wp:anchor>
-        </w:drawing>
-      </w:r>
-    </w:p>
-    <w:p/>
-    <w:p/>
-    <w:p/>
-    <w:p/>
-    <w:p/>
-    <w:p/>
-    <w:p/>
-    <w:p>
-      <w:r>
-        <w:t xml:space="preserve">Para llevar a cabo la evaluación, se realizaron unas 18 pruebas diseñadas para comprobar el correcto comportamiento de la guía y de las distintas funcionalidades de la aplicación. </w:t>
-      </w:r>
-    </w:p>
-    <w:p>
-      <w:r>
-        <w:t>Las pruebas se dividen en dos grupos:</w:t>
-      </w:r>
-    </w:p>
     <w:p>
       <w:pPr>
         <w:pStyle w:val="Prrafodelista"/>
-        <w:numPr>
-          <w:ilvl w:val="0"/>
-          <w:numId w:val="12"/>
-        </w:numPr>
-      </w:pPr>
-      <w:r>
-        <w:t>Seguimiento de la ruta</w:t>
-      </w:r>
-    </w:p>
-    <w:p>
-      <w:pPr>
-        <w:pStyle w:val="Prrafodelista"/>
-        <w:numPr>
-          <w:ilvl w:val="0"/>
-          <w:numId w:val="12"/>
-        </w:numPr>
-      </w:pPr>
-      <w:r>
-        <w:t>Usuario perdido</w:t>
-      </w:r>
-    </w:p>
-    <w:p/>
+      </w:pPr>
+    </w:p>
+    <w:p/>
+    <w:p/>
+    <w:p/>
+    <w:p/>
+    <w:p/>
+    <w:p/>
+    <w:p/>
+    <w:p>
+      <w:r>
+        <w:t>En las pruebas de seguimiento de la ruta se asume que el usuario no se sale del recorrido.</w:t>
+      </w:r>
+    </w:p>
     <w:p>
       <w:r>
         <w:rPr>
@@ -1966,7 +1943,7 @@
                     </pic:cNvPicPr>
                   </pic:nvPicPr>
                   <pic:blipFill>
-                    <a:blip r:embed="rId15">
+                    <a:blip r:embed="rId14">
                       <a:extLst>
                         <a:ext uri="{28A0092B-C50C-407E-A947-70E740481C1C}">
                           <a14:useLocalDpi xmlns:a14="http://schemas.microsoft.com/office/drawing/2010/main" val="0"/>
@@ -2055,7 +2032,7 @@
                     </pic:cNvPicPr>
                   </pic:nvPicPr>
                   <pic:blipFill>
-                    <a:blip r:embed="rId16">
+                    <a:blip r:embed="rId15">
                       <a:extLst>
                         <a:ext uri="{28A0092B-C50C-407E-A947-70E740481C1C}">
                           <a14:useLocalDpi xmlns:a14="http://schemas.microsoft.com/office/drawing/2010/main" val="0"/>
@@ -2109,23 +2086,34 @@
     <w:p/>
     <w:p>
       <w:r>
+        <w:t xml:space="preserve"> </w:t>
+      </w:r>
+    </w:p>
+    <w:p/>
+    <w:p/>
+    <w:p/>
+    <w:p/>
+    <w:p/>
+    <w:p/>
+    <w:p>
+      <w:r>
         <w:rPr>
           <w:noProof/>
         </w:rPr>
         <w:lastRenderedPageBreak/>
         <w:drawing>
-          <wp:anchor distT="0" distB="0" distL="114300" distR="114300" simplePos="0" relativeHeight="251678720" behindDoc="0" locked="0" layoutInCell="1" allowOverlap="1" wp14:anchorId="2030BD72" wp14:editId="08E08603">
+          <wp:anchor distT="0" distB="0" distL="114300" distR="114300" simplePos="0" relativeHeight="251691008" behindDoc="0" locked="0" layoutInCell="1" allowOverlap="1" wp14:anchorId="7DD0CD76" wp14:editId="188852F6">
             <wp:simplePos x="0" y="0"/>
-            <wp:positionH relativeFrom="margin">
-              <wp:align>center</wp:align>
+            <wp:positionH relativeFrom="column">
+              <wp:posOffset>624840</wp:posOffset>
             </wp:positionH>
             <wp:positionV relativeFrom="paragraph">
-              <wp:posOffset>1905</wp:posOffset>
+              <wp:posOffset>0</wp:posOffset>
             </wp:positionV>
-            <wp:extent cx="3962400" cy="1925194"/>
+            <wp:extent cx="4133850" cy="2381885"/>
             <wp:effectExtent l="0" t="0" r="0" b="0"/>
             <wp:wrapSquare wrapText="bothSides"/>
-            <wp:docPr id="26" name="Imagen 26"/>
+            <wp:docPr id="36" name="Imagen 36"/>
             <wp:cNvGraphicFramePr>
               <a:graphicFrameLocks xmlns:a="http://schemas.openxmlformats.org/drawingml/2006/main" noChangeAspect="1"/>
             </wp:cNvGraphicFramePr>
@@ -2133,7 +2121,117 @@
               <a:graphicData uri="http://schemas.openxmlformats.org/drawingml/2006/picture">
                 <pic:pic xmlns:pic="http://schemas.openxmlformats.org/drawingml/2006/picture">
                   <pic:nvPicPr>
-                    <pic:cNvPr id="0" name="Picture 11"/>
+                    <pic:cNvPr id="0" name="Picture 8"/>
+                    <pic:cNvPicPr>
+                      <a:picLocks noChangeAspect="1" noChangeArrowheads="1"/>
+                    </pic:cNvPicPr>
+                  </pic:nvPicPr>
+                  <pic:blipFill>
+                    <a:blip r:embed="rId16">
+                      <a:extLst>
+                        <a:ext uri="{28A0092B-C50C-407E-A947-70E740481C1C}">
+                          <a14:useLocalDpi xmlns:a14="http://schemas.microsoft.com/office/drawing/2010/main" val="0"/>
+                        </a:ext>
+                      </a:extLst>
+                    </a:blip>
+                    <a:srcRect/>
+                    <a:stretch>
+                      <a:fillRect/>
+                    </a:stretch>
+                  </pic:blipFill>
+                  <pic:spPr bwMode="auto">
+                    <a:xfrm>
+                      <a:off x="0" y="0"/>
+                      <a:ext cx="4133850" cy="2381885"/>
+                    </a:xfrm>
+                    <a:prstGeom prst="rect">
+                      <a:avLst/>
+                    </a:prstGeom>
+                    <a:noFill/>
+                    <a:ln>
+                      <a:noFill/>
+                    </a:ln>
+                  </pic:spPr>
+                </pic:pic>
+              </a:graphicData>
+            </a:graphic>
+            <wp14:sizeRelH relativeFrom="margin">
+              <wp14:pctWidth>0</wp14:pctWidth>
+            </wp14:sizeRelH>
+            <wp14:sizeRelV relativeFrom="margin">
+              <wp14:pctHeight>0</wp14:pctHeight>
+            </wp14:sizeRelV>
+          </wp:anchor>
+        </w:drawing>
+      </w:r>
+    </w:p>
+    <w:p/>
+    <w:p/>
+    <w:p/>
+    <w:p/>
+    <w:p/>
+    <w:p/>
+    <w:p/>
+    <w:p/>
+    <w:p>
+      <w:r>
+        <w:t xml:space="preserve">Además del correcto funcionamiento del código, tras la evaluación observamos la importancia de la estructura del edificio y el mapeo en cuestiones de ubicación de los </w:t>
+      </w:r>
+      <w:proofErr w:type="spellStart"/>
+      <w:r>
+        <w:t>beacons</w:t>
+      </w:r>
+      <w:proofErr w:type="spellEnd"/>
+      <w:r>
+        <w:t xml:space="preserve"> y generación de instrucciones y la gran ventaja que supone la implementación general de la aplicación (para usarla en otro edificio basta con hacer el mapeo </w:t>
+      </w:r>
+      <w:proofErr w:type="gramStart"/>
+      <w:r>
+        <w:t>del mismo</w:t>
+      </w:r>
+      <w:proofErr w:type="gramEnd"/>
+      <w:r>
+        <w:t xml:space="preserve">) y el anticipar al usuario determinados puntos de interés u obstáculos, evitando así una sensación de desorientación. </w:t>
+      </w:r>
+    </w:p>
+    <w:p>
+      <w:pPr>
+        <w:pStyle w:val="Ttulo2"/>
+      </w:pPr>
+      <w:bookmarkStart w:id="3" w:name="_Toc43484761"/>
+      <w:r>
+        <w:t>Conclusiones</w:t>
+      </w:r>
+      <w:bookmarkEnd w:id="3"/>
+    </w:p>
+    <w:p/>
+    <w:p/>
+    <w:p>
+      <w:r>
+        <w:rPr>
+          <w:noProof/>
+        </w:rPr>
+        <w:drawing>
+          <wp:anchor distT="0" distB="0" distL="114300" distR="114300" simplePos="0" relativeHeight="251692032" behindDoc="0" locked="0" layoutInCell="1" allowOverlap="1" wp14:anchorId="40044560" wp14:editId="4704284A">
+            <wp:simplePos x="0" y="0"/>
+            <wp:positionH relativeFrom="column">
+              <wp:posOffset>815340</wp:posOffset>
+            </wp:positionH>
+            <wp:positionV relativeFrom="paragraph">
+              <wp:posOffset>90805</wp:posOffset>
+            </wp:positionV>
+            <wp:extent cx="3552825" cy="2026920"/>
+            <wp:effectExtent l="0" t="0" r="9525" b="0"/>
+            <wp:wrapSquare wrapText="bothSides"/>
+            <wp:docPr id="37" name="Imagen 37"/>
+            <wp:cNvGraphicFramePr>
+              <a:graphicFrameLocks xmlns:a="http://schemas.openxmlformats.org/drawingml/2006/main" noChangeAspect="1"/>
+            </wp:cNvGraphicFramePr>
+            <a:graphic xmlns:a="http://schemas.openxmlformats.org/drawingml/2006/main">
+              <a:graphicData uri="http://schemas.openxmlformats.org/drawingml/2006/picture">
+                <pic:pic xmlns:pic="http://schemas.openxmlformats.org/drawingml/2006/picture">
+                  <pic:nvPicPr>
+                    <pic:cNvPr id="0" name="Picture 9"/>
                     <pic:cNvPicPr>
                       <a:picLocks noChangeAspect="1" noChangeArrowheads="1"/>
                     </pic:cNvPicPr>
@@ -2154,7 +2252,7 @@
                   <pic:spPr bwMode="auto">
                     <a:xfrm>
                       <a:off x="0" y="0"/>
-                      <a:ext cx="3962400" cy="1925194"/>
+                      <a:ext cx="3552825" cy="2026920"/>
                     </a:xfrm>
                     <a:prstGeom prst="rect">
                       <a:avLst/>
@@ -2167,68 +2265,110 @@
                 </pic:pic>
               </a:graphicData>
             </a:graphic>
+            <wp14:sizeRelH relativeFrom="margin">
+              <wp14:pctWidth>0</wp14:pctWidth>
+            </wp14:sizeRelH>
+            <wp14:sizeRelV relativeFrom="margin">
+              <wp14:pctHeight>0</wp14:pctHeight>
+            </wp14:sizeRelV>
           </wp:anchor>
         </w:drawing>
       </w:r>
-      <w:r>
-        <w:t xml:space="preserve"> </w:t>
-      </w:r>
-    </w:p>
-    <w:p/>
-    <w:p/>
-    <w:p/>
-    <w:p/>
-    <w:p/>
-    <w:p/>
-    <w:p>
-      <w:r>
-        <w:t xml:space="preserve">Además del correcto funcionamiento del código, tras la evaluación observamos la importancia de la estructura del edificio y el mapeo en cuestiones de ubicación de los </w:t>
-      </w:r>
-      <w:proofErr w:type="spellStart"/>
-      <w:r>
-        <w:t>beacons</w:t>
-      </w:r>
-      <w:proofErr w:type="spellEnd"/>
-      <w:r>
-        <w:t xml:space="preserve"> y generación de instrucciones y la gran ventaja que supone la implementación general de la aplicación (para usarla en otro edificio basta con hacer el mapeo </w:t>
+    </w:p>
+    <w:p/>
+    <w:p/>
+    <w:p/>
+    <w:p/>
+    <w:p/>
+    <w:p/>
+    <w:p/>
+    <w:p>
+      <w:pPr>
+        <w:rPr>
+          <w:b/>
+          <w:bCs/>
+        </w:rPr>
+      </w:pPr>
+      <w:r>
+        <w:t xml:space="preserve">En cuanto a las </w:t>
       </w:r>
       <w:proofErr w:type="gramStart"/>
       <w:r>
-        <w:t>del mismo</w:t>
+        <w:t>conclusiones finales</w:t>
       </w:r>
       <w:proofErr w:type="gramEnd"/>
       <w:r>
-        <w:t xml:space="preserve">) y el anticipar al usuario determinados puntos de interés u obstáculos, evitando así una sensación de desorientación. </w:t>
-      </w:r>
-    </w:p>
-    <w:p>
-      <w:pPr>
-        <w:pStyle w:val="Ttulo2"/>
-      </w:pPr>
-      <w:bookmarkStart w:id="3" w:name="_Toc43484761"/>
-      <w:r>
-        <w:t>Conclusiones</w:t>
-      </w:r>
-      <w:bookmarkEnd w:id="3"/>
-    </w:p>
-    <w:p>
-      <w:r>
-        <w:rPr>
+        <w:t xml:space="preserve"> del proyecto, destacamos que se resuelve el problema de la navegación por interiores mediante el uso de balizas Bluetooth, con una guía adaptada a personas con discapacidad visual. ¿</w:t>
+      </w:r>
+      <w:r>
+        <w:rPr>
+          <w:b/>
+          <w:bCs/>
+        </w:rPr>
+        <w:t>Vuelvo a decir lo de la implementación general?</w:t>
+      </w:r>
+    </w:p>
+    <w:p>
+      <w:pPr>
+        <w:rPr>
+          <w:b/>
+          <w:bCs/>
+        </w:rPr>
+      </w:pPr>
+    </w:p>
+    <w:p>
+      <w:pPr>
+        <w:rPr>
+          <w:b/>
+          <w:bCs/>
+        </w:rPr>
+      </w:pPr>
+    </w:p>
+    <w:p>
+      <w:pPr>
+        <w:rPr>
+          <w:b/>
+          <w:bCs/>
+        </w:rPr>
+      </w:pPr>
+    </w:p>
+    <w:p>
+      <w:pPr>
+        <w:rPr>
+          <w:b/>
+          <w:bCs/>
+        </w:rPr>
+      </w:pPr>
+    </w:p>
+    <w:p>
+      <w:pPr>
+        <w:rPr>
+          <w:b/>
+          <w:bCs/>
+        </w:rPr>
+      </w:pPr>
+    </w:p>
+    <w:p>
+      <w:r>
+        <w:rPr>
+          <w:b/>
+          <w:bCs/>
           <w:noProof/>
         </w:rPr>
+        <w:lastRenderedPageBreak/>
         <w:drawing>
-          <wp:anchor distT="0" distB="0" distL="114300" distR="114300" simplePos="0" relativeHeight="251679744" behindDoc="0" locked="0" layoutInCell="1" allowOverlap="1" wp14:anchorId="2881D6C7" wp14:editId="18195C89">
+          <wp:anchor distT="0" distB="0" distL="114300" distR="114300" simplePos="0" relativeHeight="251693056" behindDoc="0" locked="0" layoutInCell="1" allowOverlap="1" wp14:anchorId="05AB06B2" wp14:editId="6DC3B5B5">
             <wp:simplePos x="0" y="0"/>
-            <wp:positionH relativeFrom="margin">
-              <wp:align>center</wp:align>
+            <wp:positionH relativeFrom="column">
+              <wp:posOffset>834390</wp:posOffset>
             </wp:positionH>
             <wp:positionV relativeFrom="paragraph">
-              <wp:posOffset>127000</wp:posOffset>
+              <wp:posOffset>0</wp:posOffset>
             </wp:positionV>
-            <wp:extent cx="3409950" cy="1319398"/>
-            <wp:effectExtent l="0" t="0" r="0" b="0"/>
+            <wp:extent cx="3533775" cy="1997710"/>
+            <wp:effectExtent l="0" t="0" r="9525" b="2540"/>
             <wp:wrapSquare wrapText="bothSides"/>
-            <wp:docPr id="28" name="Imagen 28"/>
+            <wp:docPr id="38" name="Imagen 38"/>
             <wp:cNvGraphicFramePr>
               <a:graphicFrameLocks xmlns:a="http://schemas.openxmlformats.org/drawingml/2006/main" noChangeAspect="1"/>
             </wp:cNvGraphicFramePr>
@@ -2236,13 +2376,13 @@
               <a:graphicData uri="http://schemas.openxmlformats.org/drawingml/2006/picture">
                 <pic:pic xmlns:pic="http://schemas.openxmlformats.org/drawingml/2006/picture">
                   <pic:nvPicPr>
-                    <pic:cNvPr id="0" name="Picture 13"/>
+                    <pic:cNvPr id="0" name="Picture 10"/>
                     <pic:cNvPicPr>
                       <a:picLocks noChangeAspect="1" noChangeArrowheads="1"/>
                     </pic:cNvPicPr>
                   </pic:nvPicPr>
                   <pic:blipFill>
-                    <a:blip r:embed="rId18" cstate="print">
+                    <a:blip r:embed="rId18">
                       <a:extLst>
                         <a:ext uri="{28A0092B-C50C-407E-A947-70E740481C1C}">
                           <a14:useLocalDpi xmlns:a14="http://schemas.microsoft.com/office/drawing/2010/main" val="0"/>
@@ -2257,7 +2397,7 @@
                   <pic:spPr bwMode="auto">
                     <a:xfrm>
                       <a:off x="0" y="0"/>
-                      <a:ext cx="3409950" cy="1319398"/>
+                      <a:ext cx="3533775" cy="1997710"/>
                     </a:xfrm>
                     <a:prstGeom prst="rect">
                       <a:avLst/>
@@ -2270,6 +2410,12 @@
                 </pic:pic>
               </a:graphicData>
             </a:graphic>
+            <wp14:sizeRelH relativeFrom="margin">
+              <wp14:pctWidth>0</wp14:pctWidth>
+            </wp14:sizeRelH>
+            <wp14:sizeRelV relativeFrom="margin">
+              <wp14:pctHeight>0</wp14:pctHeight>
+            </wp14:sizeRelV>
           </wp:anchor>
         </w:drawing>
       </w:r>
@@ -2279,168 +2425,26 @@
     <w:p/>
     <w:p/>
     <w:p/>
-    <w:p>
-      <w:pPr>
-        <w:rPr>
-          <w:b/>
-          <w:bCs/>
-        </w:rPr>
-      </w:pPr>
-      <w:r>
-        <w:rPr>
-          <w:b/>
-          <w:bCs/>
-        </w:rPr>
-        <w:t>(Se me hace un poco raro tener las dos conclusiones seguidas)</w:t>
-      </w:r>
-    </w:p>
-    <w:p>
-      <w:pPr>
-        <w:rPr>
-          <w:b/>
-          <w:bCs/>
-        </w:rPr>
-      </w:pPr>
-      <w:r>
-        <w:t xml:space="preserve">En cuanto a las </w:t>
+    <w:p/>
+    <w:p/>
+    <w:p>
+      <w:r>
+        <w:t xml:space="preserve">Como trabajo futuro se proponen los dos grandes puntos que no se han podido realizar debido a la situación sanitaria, como son la instalación de </w:t>
+      </w:r>
+      <w:proofErr w:type="spellStart"/>
+      <w:r>
+        <w:t>beacons</w:t>
+      </w:r>
+      <w:proofErr w:type="spellEnd"/>
+      <w:r>
+        <w:t xml:space="preserve"> en la Facultad y el despliegue de </w:t>
       </w:r>
       <w:proofErr w:type="gramStart"/>
       <w:r>
-        <w:t>conclusiones finales</w:t>
+        <w:t>la misma</w:t>
       </w:r>
       <w:proofErr w:type="gramEnd"/>
       <w:r>
-        <w:t xml:space="preserve"> del proyecto, destacamos que se resuelve el problema de la navegación por interiores mediante el uso de balizas Bluetooth, con una guía adaptada a personas con discapacidad visual. ¿</w:t>
-      </w:r>
-      <w:r>
-        <w:rPr>
-          <w:b/>
-          <w:bCs/>
-        </w:rPr>
-        <w:t>Vuelvo a decir lo de la implementación general?</w:t>
-      </w:r>
-    </w:p>
-    <w:p>
-      <w:pPr>
-        <w:rPr>
-          <w:b/>
-          <w:bCs/>
-        </w:rPr>
-      </w:pPr>
-      <w:r>
-        <w:rPr>
-          <w:b/>
-          <w:bCs/>
-          <w:noProof/>
-        </w:rPr>
-        <w:drawing>
-          <wp:anchor distT="0" distB="0" distL="114300" distR="114300" simplePos="0" relativeHeight="251680768" behindDoc="0" locked="0" layoutInCell="1" allowOverlap="1" wp14:anchorId="1FFFB380" wp14:editId="2F95E86A">
-            <wp:simplePos x="0" y="0"/>
-            <wp:positionH relativeFrom="margin">
-              <wp:align>center</wp:align>
-            </wp:positionH>
-            <wp:positionV relativeFrom="paragraph">
-              <wp:posOffset>-1905</wp:posOffset>
-            </wp:positionV>
-            <wp:extent cx="3963859" cy="1314450"/>
-            <wp:effectExtent l="0" t="0" r="0" b="0"/>
-            <wp:wrapSquare wrapText="bothSides"/>
-            <wp:docPr id="29" name="Imagen 29"/>
-            <wp:cNvGraphicFramePr>
-              <a:graphicFrameLocks xmlns:a="http://schemas.openxmlformats.org/drawingml/2006/main" noChangeAspect="1"/>
-            </wp:cNvGraphicFramePr>
-            <a:graphic xmlns:a="http://schemas.openxmlformats.org/drawingml/2006/main">
-              <a:graphicData uri="http://schemas.openxmlformats.org/drawingml/2006/picture">
-                <pic:pic xmlns:pic="http://schemas.openxmlformats.org/drawingml/2006/picture">
-                  <pic:nvPicPr>
-                    <pic:cNvPr id="0" name="Picture 14"/>
-                    <pic:cNvPicPr>
-                      <a:picLocks noChangeAspect="1" noChangeArrowheads="1"/>
-                    </pic:cNvPicPr>
-                  </pic:nvPicPr>
-                  <pic:blipFill>
-                    <a:blip r:embed="rId19">
-                      <a:extLst>
-                        <a:ext uri="{28A0092B-C50C-407E-A947-70E740481C1C}">
-                          <a14:useLocalDpi xmlns:a14="http://schemas.microsoft.com/office/drawing/2010/main" val="0"/>
-                        </a:ext>
-                      </a:extLst>
-                    </a:blip>
-                    <a:srcRect/>
-                    <a:stretch>
-                      <a:fillRect/>
-                    </a:stretch>
-                  </pic:blipFill>
-                  <pic:spPr bwMode="auto">
-                    <a:xfrm>
-                      <a:off x="0" y="0"/>
-                      <a:ext cx="3963859" cy="1314450"/>
-                    </a:xfrm>
-                    <a:prstGeom prst="rect">
-                      <a:avLst/>
-                    </a:prstGeom>
-                    <a:noFill/>
-                    <a:ln>
-                      <a:noFill/>
-                    </a:ln>
-                  </pic:spPr>
-                </pic:pic>
-              </a:graphicData>
-            </a:graphic>
-          </wp:anchor>
-        </w:drawing>
-      </w:r>
-    </w:p>
-    <w:p>
-      <w:pPr>
-        <w:rPr>
-          <w:b/>
-          <w:bCs/>
-        </w:rPr>
-      </w:pPr>
-    </w:p>
-    <w:p>
-      <w:pPr>
-        <w:rPr>
-          <w:b/>
-          <w:bCs/>
-        </w:rPr>
-      </w:pPr>
-    </w:p>
-    <w:p>
-      <w:pPr>
-        <w:rPr>
-          <w:b/>
-          <w:bCs/>
-        </w:rPr>
-      </w:pPr>
-    </w:p>
-    <w:p>
-      <w:pPr>
-        <w:rPr>
-          <w:b/>
-          <w:bCs/>
-        </w:rPr>
-      </w:pPr>
-    </w:p>
-    <w:p>
-      <w:r>
-        <w:t xml:space="preserve">Como trabajo futuro se proponen los dos grandes puntos que no se han podido realizar debido a la situación sanitaria, como son la instalación de </w:t>
-      </w:r>
-      <w:proofErr w:type="spellStart"/>
-      <w:r>
-        <w:t>beacons</w:t>
-      </w:r>
-      <w:proofErr w:type="spellEnd"/>
-      <w:r>
-        <w:t xml:space="preserve"> en la Facultad y el despliegue de </w:t>
-      </w:r>
-      <w:proofErr w:type="gramStart"/>
-      <w:r>
-        <w:t>la misma</w:t>
-      </w:r>
-      <w:proofErr w:type="gramEnd"/>
-      <w:r>
         <w:t xml:space="preserve"> en el edificio y una evaluación con usuarios finales. </w:t>
       </w:r>
     </w:p>
@@ -2450,6 +2454,8 @@
           <w:lang w:eastAsia="es-ES"/>
         </w:rPr>
       </w:pPr>
+      <w:bookmarkStart w:id="4" w:name="_GoBack"/>
+      <w:bookmarkEnd w:id="4"/>
     </w:p>
     <w:p>
       <w:pPr>
@@ -2472,15 +2478,14 @@
           <w:lang w:eastAsia="es-ES"/>
         </w:rPr>
       </w:pPr>
-      <w:bookmarkStart w:id="4" w:name="_Toc43484762"/>
+      <w:bookmarkStart w:id="5" w:name="_Toc43484762"/>
       <w:r>
         <w:rPr>
           <w:lang w:eastAsia="es-ES"/>
         </w:rPr>
-        <w:lastRenderedPageBreak/>
         <w:t>Trabajo individual Belén</w:t>
       </w:r>
-      <w:bookmarkEnd w:id="4"/>
+      <w:bookmarkEnd w:id="5"/>
     </w:p>
     <w:p>
       <w:pPr>
@@ -2509,7 +2514,7 @@
                     </pic:cNvPicPr>
                   </pic:nvPicPr>
                   <pic:blipFill>
-                    <a:blip r:embed="rId20">
+                    <a:blip r:embed="rId19">
                       <a:extLst>
                         <a:ext uri="{28A0092B-C50C-407E-A947-70E740481C1C}">
                           <a14:useLocalDpi xmlns:a14="http://schemas.microsoft.com/office/drawing/2010/main" val="0"/>
@@ -2578,7 +2583,6 @@
           <w:lang w:val="en-GB"/>
         </w:rPr>
       </w:pPr>
-      <w:bookmarkStart w:id="5" w:name="_GoBack"/>
       <w:r>
         <w:rPr>
           <w:lang w:val="en-GB"/>
@@ -2604,7 +2608,6 @@
         <w:t>the server, including the generation and adaptation of the instructions and the connection with the client.</w:t>
       </w:r>
     </w:p>
-    <w:bookmarkEnd w:id="5"/>
     <w:p>
       <w:pPr>
         <w:rPr>
@@ -2667,6 +2670,7 @@
     </w:p>
     <w:p>
       <w:r>
+        <w:lastRenderedPageBreak/>
         <w:t xml:space="preserve">Evaluación 2 </w:t>
       </w:r>
       <w:proofErr w:type="spellStart"/>
@@ -2948,6 +2952,7 @@
         <w:rPr>
           <w:noProof/>
         </w:rPr>
+        <w:lastRenderedPageBreak/>
         <mc:AlternateContent>
           <mc:Choice Requires="wpg">
             <w:drawing>
@@ -2984,7 +2989,7 @@
                           </pic:cNvPicPr>
                         </pic:nvPicPr>
                         <pic:blipFill>
-                          <a:blip r:embed="rId21">
+                          <a:blip r:embed="rId20">
                             <a:extLst>
                               <a:ext uri="{28A0092B-C50C-407E-A947-70E740481C1C}">
                                 <a14:useLocalDpi xmlns:a14="http://schemas.microsoft.com/office/drawing/2010/main" val="0"/>
@@ -3411,11 +3416,7 @@
       </w:r>
       <w:proofErr w:type="spellEnd"/>
       <w:r>
-        <w:t xml:space="preserve"> ascensor está a la derecha. Sube a la planta 1.@Gira a la </w:t>
-      </w:r>
-      <w:r>
-        <w:lastRenderedPageBreak/>
-        <w:t xml:space="preserve">derecha y avanza 5.0 metros. Espera la siguiente </w:t>
+        <w:t xml:space="preserve"> ascensor está a la derecha. Sube a la planta 1.@Gira a la derecha y avanza 5.0 metros. Espera la siguiente </w:t>
       </w:r>
       <w:proofErr w:type="spellStart"/>
       <w:r>
@@ -7699,7 +7700,7 @@
 </file>
 
 <file path=customXml/itemProps1.xml><?xml version="1.0" encoding="utf-8"?>
-<ds:datastoreItem xmlns:ds="http://schemas.openxmlformats.org/officeDocument/2006/customXml" ds:itemID="{16D06747-AB17-4C60-A4BF-4F613E4E0F3A}">
+<ds:datastoreItem xmlns:ds="http://schemas.openxmlformats.org/officeDocument/2006/customXml" ds:itemID="{65B7CF16-D18E-4DA5-ADBD-8CB5D085500C}">
   <ds:schemaRefs>
     <ds:schemaRef ds:uri="http://schemas.openxmlformats.org/officeDocument/2006/bibliography"/>
   </ds:schemaRefs>

</xml_diff>

<commit_message>
videos belen en inglés
</commit_message>
<xml_diff>
--- a/Defensa/transparenciasBelen.docx
+++ b/Defensa/transparenciasBelen.docx
@@ -1,6 +1,6 @@
 
 <file path=word/document.xml><?xml version="1.0" encoding="utf-8"?>
-<w:document xmlns:wpc="http://schemas.microsoft.com/office/word/2010/wordprocessingCanvas" xmlns:cx="http://schemas.microsoft.com/office/drawing/2014/chartex" xmlns:cx1="http://schemas.microsoft.com/office/drawing/2015/9/8/chartex" xmlns:cx2="http://schemas.microsoft.com/office/drawing/2015/10/21/chartex" xmlns:cx3="http://schemas.microsoft.com/office/drawing/2016/5/9/chartex" xmlns:cx4="http://schemas.microsoft.com/office/drawing/2016/5/10/chartex" xmlns:cx5="http://schemas.microsoft.com/office/drawing/2016/5/11/chartex" xmlns:cx6="http://schemas.microsoft.com/office/drawing/2016/5/12/chartex" xmlns:cx7="http://schemas.microsoft.com/office/drawing/2016/5/13/chartex" xmlns:cx8="http://schemas.microsoft.com/office/drawing/2016/5/14/chartex" xmlns:mc="http://schemas.openxmlformats.org/markup-compatibility/2006" xmlns:aink="http://schemas.microsoft.com/office/drawing/2016/ink" xmlns:am3d="http://schemas.microsoft.com/office/drawing/2017/model3d" xmlns:o="urn:schemas-microsoft-com:office:office" xmlns:r="http://schemas.openxmlformats.org/officeDocument/2006/relationships" xmlns:m="http://schemas.openxmlformats.org/officeDocument/2006/math" xmlns:v="urn:schemas-microsoft-com:vml" xmlns:wp14="http://schemas.microsoft.com/office/word/2010/wordprocessingDrawing" xmlns:wp="http://schemas.openxmlformats.org/drawingml/2006/wordprocessingDrawing" xmlns:w10="urn:schemas-microsoft-com:office:word" xmlns:w="http://schemas.openxmlformats.org/wordprocessingml/2006/main" xmlns:w14="http://schemas.microsoft.com/office/word/2010/wordml" xmlns:w15="http://schemas.microsoft.com/office/word/2012/wordml" xmlns:w16cid="http://schemas.microsoft.com/office/word/2016/wordml/cid" xmlns:w16se="http://schemas.microsoft.com/office/word/2015/wordml/symex" xmlns:wpg="http://schemas.microsoft.com/office/word/2010/wordprocessingGroup" xmlns:wpi="http://schemas.microsoft.com/office/word/2010/wordprocessingInk" xmlns:wne="http://schemas.microsoft.com/office/word/2006/wordml" xmlns:wps="http://schemas.microsoft.com/office/word/2010/wordprocessingShape" mc:Ignorable="w14 w15 w16se w16cid wp14">
+<w:document xmlns:wpc="http://schemas.microsoft.com/office/word/2010/wordprocessingCanvas" xmlns:cx="http://schemas.microsoft.com/office/drawing/2014/chartex" xmlns:cx1="http://schemas.microsoft.com/office/drawing/2015/9/8/chartex" xmlns:cx2="http://schemas.microsoft.com/office/drawing/2015/10/21/chartex" xmlns:cx3="http://schemas.microsoft.com/office/drawing/2016/5/9/chartex" xmlns:cx4="http://schemas.microsoft.com/office/drawing/2016/5/10/chartex" xmlns:cx5="http://schemas.microsoft.com/office/drawing/2016/5/11/chartex" xmlns:cx6="http://schemas.microsoft.com/office/drawing/2016/5/12/chartex" xmlns:cx7="http://schemas.microsoft.com/office/drawing/2016/5/13/chartex" xmlns:cx8="http://schemas.microsoft.com/office/drawing/2016/5/14/chartex" xmlns:mc="http://schemas.openxmlformats.org/markup-compatibility/2006" xmlns:aink="http://schemas.microsoft.com/office/drawing/2016/ink" xmlns:am3d="http://schemas.microsoft.com/office/drawing/2017/model3d" xmlns:o="urn:schemas-microsoft-com:office:office" xmlns:r="http://schemas.openxmlformats.org/officeDocument/2006/relationships" xmlns:m="http://schemas.openxmlformats.org/officeDocument/2006/math" xmlns:v="urn:schemas-microsoft-com:vml" xmlns:wp14="http://schemas.microsoft.com/office/word/2010/wordprocessingDrawing" xmlns:wp="http://schemas.openxmlformats.org/drawingml/2006/wordprocessingDrawing" xmlns:w10="urn:schemas-microsoft-com:office:word" xmlns:w="http://schemas.openxmlformats.org/wordprocessingml/2006/main" xmlns:w14="http://schemas.microsoft.com/office/word/2010/wordml" xmlns:w15="http://schemas.microsoft.com/office/word/2012/wordml" xmlns:w16cex="http://schemas.microsoft.com/office/word/2018/wordml/cex" xmlns:w16cid="http://schemas.microsoft.com/office/word/2016/wordml/cid" xmlns:w16="http://schemas.microsoft.com/office/word/2018/wordml" xmlns:w16se="http://schemas.microsoft.com/office/word/2015/wordml/symex" xmlns:wpg="http://schemas.microsoft.com/office/word/2010/wordprocessingGroup" xmlns:wpi="http://schemas.microsoft.com/office/word/2010/wordprocessingInk" xmlns:wne="http://schemas.microsoft.com/office/word/2006/wordml" xmlns:wps="http://schemas.microsoft.com/office/word/2010/wordprocessingShape" mc:Ignorable="w14 w15 w16se w16cid w16 w16cex wp14">
   <w:body>
     <w:sdt>
       <w:sdtPr>
@@ -1951,8 +1951,6 @@
         </w:rPr>
         <w:t xml:space="preserve"> </w:t>
       </w:r>
-      <w:bookmarkStart w:id="2" w:name="_GoBack"/>
-      <w:bookmarkEnd w:id="2"/>
     </w:p>
     <w:p>
       <w:pPr>
@@ -4121,11 +4119,11 @@
       <w:pPr>
         <w:pStyle w:val="Ttulo2"/>
       </w:pPr>
-      <w:bookmarkStart w:id="3" w:name="_Toc43484760"/>
+      <w:bookmarkStart w:id="2" w:name="_Toc43484760"/>
       <w:r>
         <w:t>Evaluación</w:t>
       </w:r>
-      <w:bookmarkEnd w:id="3"/>
+      <w:bookmarkEnd w:id="2"/>
     </w:p>
     <w:p>
       <w:r>
@@ -6193,9 +6191,12 @@
       </w:r>
       <w:proofErr w:type="spellStart"/>
       <w:r>
-        <w:t>leave</w:t>
-      </w:r>
-      <w:proofErr w:type="spellEnd"/>
+        <w:t>get</w:t>
+      </w:r>
+      <w:proofErr w:type="spellEnd"/>
+      <w:r>
+        <w:t xml:space="preserve"> off</w:t>
+      </w:r>
       <w:r>
         <w:t xml:space="preserve"> </w:t>
       </w:r>
@@ -7034,11 +7035,11 @@
       <w:pPr>
         <w:pStyle w:val="Ttulo2"/>
       </w:pPr>
-      <w:bookmarkStart w:id="4" w:name="_Toc43484761"/>
+      <w:bookmarkStart w:id="3" w:name="_Toc43484761"/>
       <w:r>
         <w:t>Conclusiones</w:t>
       </w:r>
-      <w:bookmarkEnd w:id="4"/>
+      <w:bookmarkEnd w:id="3"/>
     </w:p>
     <w:p/>
     <w:p/>
@@ -7171,63 +7172,15 @@
     <w:p>
       <w:proofErr w:type="spellStart"/>
       <w:r>
-        <w:t>About</w:t>
-      </w:r>
-      <w:proofErr w:type="spellEnd"/>
-      <w:r>
-        <w:t xml:space="preserve"> </w:t>
-      </w:r>
-      <w:proofErr w:type="spellStart"/>
-      <w:r>
-        <w:t>the</w:t>
-      </w:r>
-      <w:proofErr w:type="spellEnd"/>
-      <w:r>
-        <w:t xml:space="preserve"> </w:t>
-      </w:r>
-      <w:proofErr w:type="spellStart"/>
-      <w:r>
-        <w:t>conclusions</w:t>
-      </w:r>
-      <w:proofErr w:type="spellEnd"/>
-      <w:r>
-        <w:t xml:space="preserve"> </w:t>
-      </w:r>
-      <w:proofErr w:type="spellStart"/>
-      <w:r>
-        <w:t>of</w:t>
-      </w:r>
-      <w:proofErr w:type="spellEnd"/>
-      <w:r>
-        <w:t xml:space="preserve"> </w:t>
-      </w:r>
-      <w:proofErr w:type="spellStart"/>
-      <w:r>
-        <w:t>the</w:t>
-      </w:r>
-      <w:proofErr w:type="spellEnd"/>
-      <w:r>
-        <w:t xml:space="preserve"> </w:t>
-      </w:r>
-      <w:proofErr w:type="spellStart"/>
-      <w:r>
-        <w:t>project</w:t>
-      </w:r>
-      <w:proofErr w:type="spellEnd"/>
-      <w:r>
-        <w:t xml:space="preserve">, </w:t>
-      </w:r>
-      <w:proofErr w:type="spellStart"/>
-      <w:r>
-        <w:t>to</w:t>
-      </w:r>
-      <w:proofErr w:type="spellEnd"/>
-      <w:r>
-        <w:t xml:space="preserve"> </w:t>
-      </w:r>
-      <w:proofErr w:type="spellStart"/>
-      <w:r>
-        <w:t>say</w:t>
+        <w:t>We</w:t>
+      </w:r>
+      <w:proofErr w:type="spellEnd"/>
+      <w:r>
+        <w:t xml:space="preserve"> </w:t>
+      </w:r>
+      <w:proofErr w:type="spellStart"/>
+      <w:r>
+        <w:t>conclude</w:t>
       </w:r>
       <w:proofErr w:type="spellEnd"/>
       <w:r>
@@ -7243,15 +7196,15 @@
       </w:r>
       <w:proofErr w:type="spellStart"/>
       <w:r>
-        <w:t>this</w:t>
-      </w:r>
-      <w:proofErr w:type="spellEnd"/>
-      <w:r>
-        <w:t xml:space="preserve"> </w:t>
-      </w:r>
-      <w:proofErr w:type="spellStart"/>
-      <w:r>
-        <w:t>is</w:t>
+        <w:t>Blind</w:t>
+      </w:r>
+      <w:proofErr w:type="spellEnd"/>
+      <w:r>
+        <w:t xml:space="preserve"> bit </w:t>
+      </w:r>
+      <w:proofErr w:type="spellStart"/>
+      <w:r>
+        <w:t>constitutes</w:t>
       </w:r>
       <w:proofErr w:type="spellEnd"/>
       <w:r>
@@ -8438,7 +8391,7 @@
           <w:lang w:eastAsia="es-ES"/>
         </w:rPr>
       </w:pPr>
-      <w:bookmarkStart w:id="5" w:name="_Toc43484762"/>
+      <w:bookmarkStart w:id="4" w:name="_Toc43484762"/>
       <w:r>
         <w:rPr>
           <w:lang w:eastAsia="es-ES"/>
@@ -8446,7 +8399,7 @@
         <w:lastRenderedPageBreak/>
         <w:t>Trabajo individual Belén</w:t>
       </w:r>
-      <w:bookmarkEnd w:id="5"/>
+      <w:bookmarkEnd w:id="4"/>
     </w:p>
     <w:p>
       <w:pPr>
@@ -8609,11 +8562,11 @@
       <w:pPr>
         <w:pStyle w:val="Ttulo2"/>
       </w:pPr>
-      <w:bookmarkStart w:id="6" w:name="_Toc43484763"/>
+      <w:bookmarkStart w:id="5" w:name="_Toc43484763"/>
       <w:r>
         <w:t>Tiempos</w:t>
       </w:r>
-      <w:bookmarkEnd w:id="6"/>
+      <w:bookmarkEnd w:id="5"/>
     </w:p>
     <w:p/>
     <w:p>
@@ -8769,21 +8722,21 @@
       <w:pPr>
         <w:pStyle w:val="Ttulo1"/>
       </w:pPr>
-      <w:bookmarkStart w:id="7" w:name="_Toc43484764"/>
+      <w:bookmarkStart w:id="6" w:name="_Toc43484764"/>
       <w:r>
         <w:t>Notas sobre las transparencias</w:t>
       </w:r>
+      <w:bookmarkEnd w:id="6"/>
+    </w:p>
+    <w:p>
+      <w:pPr>
+        <w:pStyle w:val="Ttulo2"/>
+      </w:pPr>
+      <w:bookmarkStart w:id="7" w:name="_Toc43484765"/>
+      <w:r>
+        <w:t>Servidor</w:t>
+      </w:r>
       <w:bookmarkEnd w:id="7"/>
-    </w:p>
-    <w:p>
-      <w:pPr>
-        <w:pStyle w:val="Ttulo2"/>
-      </w:pPr>
-      <w:bookmarkStart w:id="8" w:name="_Toc43484765"/>
-      <w:r>
-        <w:t>Servidor</w:t>
-      </w:r>
-      <w:bookmarkEnd w:id="8"/>
     </w:p>
     <w:p>
       <w:pPr>
@@ -9566,11 +9519,11 @@
       <w:pPr>
         <w:pStyle w:val="Ttulo2"/>
       </w:pPr>
-      <w:bookmarkStart w:id="9" w:name="_Toc43484766"/>
+      <w:bookmarkStart w:id="8" w:name="_Toc43484766"/>
       <w:r>
         <w:t>Evaluación</w:t>
       </w:r>
-      <w:bookmarkEnd w:id="9"/>
+      <w:bookmarkEnd w:id="8"/>
     </w:p>
     <w:p>
       <w:pPr>
@@ -10747,11 +10700,11 @@
       <w:pPr>
         <w:pStyle w:val="Ttulo2"/>
       </w:pPr>
-      <w:bookmarkStart w:id="10" w:name="_Toc43484767"/>
+      <w:bookmarkStart w:id="9" w:name="_Toc43484767"/>
       <w:r>
         <w:t>Conclusiones y trabajo futuro</w:t>
       </w:r>
-      <w:bookmarkEnd w:id="10"/>
+      <w:bookmarkEnd w:id="9"/>
     </w:p>
     <w:p/>
     <w:p>
@@ -10950,14 +10903,14 @@
       <w:pPr>
         <w:pStyle w:val="Ttulo2"/>
       </w:pPr>
-      <w:bookmarkStart w:id="11" w:name="_Toc43484768"/>
+      <w:bookmarkStart w:id="10" w:name="_Toc43484768"/>
       <w:r>
         <w:t>Trabajo individual</w:t>
       </w:r>
       <w:r>
         <w:t xml:space="preserve"> Belén</w:t>
       </w:r>
-      <w:bookmarkEnd w:id="11"/>
+      <w:bookmarkEnd w:id="10"/>
     </w:p>
     <w:p/>
     <w:p>
@@ -11355,7 +11308,7 @@
 </file>
 
 <file path=word/numbering.xml><?xml version="1.0" encoding="utf-8"?>
-<w:numbering xmlns:wpc="http://schemas.microsoft.com/office/word/2010/wordprocessingCanvas" xmlns:cx="http://schemas.microsoft.com/office/drawing/2014/chartex" xmlns:cx1="http://schemas.microsoft.com/office/drawing/2015/9/8/chartex" xmlns:cx2="http://schemas.microsoft.com/office/drawing/2015/10/21/chartex" xmlns:cx3="http://schemas.microsoft.com/office/drawing/2016/5/9/chartex" xmlns:cx4="http://schemas.microsoft.com/office/drawing/2016/5/10/chartex" xmlns:cx5="http://schemas.microsoft.com/office/drawing/2016/5/11/chartex" xmlns:cx6="http://schemas.microsoft.com/office/drawing/2016/5/12/chartex" xmlns:cx7="http://schemas.microsoft.com/office/drawing/2016/5/13/chartex" xmlns:cx8="http://schemas.microsoft.com/office/drawing/2016/5/14/chartex" xmlns:mc="http://schemas.openxmlformats.org/markup-compatibility/2006" xmlns:aink="http://schemas.microsoft.com/office/drawing/2016/ink" xmlns:am3d="http://schemas.microsoft.com/office/drawing/2017/model3d" xmlns:o="urn:schemas-microsoft-com:office:office" xmlns:r="http://schemas.openxmlformats.org/officeDocument/2006/relationships" xmlns:m="http://schemas.openxmlformats.org/officeDocument/2006/math" xmlns:v="urn:schemas-microsoft-com:vml" xmlns:wp14="http://schemas.microsoft.com/office/word/2010/wordprocessingDrawing" xmlns:wp="http://schemas.openxmlformats.org/drawingml/2006/wordprocessingDrawing" xmlns:w10="urn:schemas-microsoft-com:office:word" xmlns:w="http://schemas.openxmlformats.org/wordprocessingml/2006/main" xmlns:w14="http://schemas.microsoft.com/office/word/2010/wordml" xmlns:w15="http://schemas.microsoft.com/office/word/2012/wordml" xmlns:w16cid="http://schemas.microsoft.com/office/word/2016/wordml/cid" xmlns:w16se="http://schemas.microsoft.com/office/word/2015/wordml/symex" xmlns:wpg="http://schemas.microsoft.com/office/word/2010/wordprocessingGroup" xmlns:wpi="http://schemas.microsoft.com/office/word/2010/wordprocessingInk" xmlns:wne="http://schemas.microsoft.com/office/word/2006/wordml" xmlns:wps="http://schemas.microsoft.com/office/word/2010/wordprocessingShape" mc:Ignorable="w14 w15 w16se w16cid wp14">
+<w:numbering xmlns:wpc="http://schemas.microsoft.com/office/word/2010/wordprocessingCanvas" xmlns:cx="http://schemas.microsoft.com/office/drawing/2014/chartex" xmlns:cx1="http://schemas.microsoft.com/office/drawing/2015/9/8/chartex" xmlns:cx2="http://schemas.microsoft.com/office/drawing/2015/10/21/chartex" xmlns:cx3="http://schemas.microsoft.com/office/drawing/2016/5/9/chartex" xmlns:cx4="http://schemas.microsoft.com/office/drawing/2016/5/10/chartex" xmlns:cx5="http://schemas.microsoft.com/office/drawing/2016/5/11/chartex" xmlns:cx6="http://schemas.microsoft.com/office/drawing/2016/5/12/chartex" xmlns:cx7="http://schemas.microsoft.com/office/drawing/2016/5/13/chartex" xmlns:cx8="http://schemas.microsoft.com/office/drawing/2016/5/14/chartex" xmlns:mc="http://schemas.openxmlformats.org/markup-compatibility/2006" xmlns:aink="http://schemas.microsoft.com/office/drawing/2016/ink" xmlns:am3d="http://schemas.microsoft.com/office/drawing/2017/model3d" xmlns:o="urn:schemas-microsoft-com:office:office" xmlns:r="http://schemas.openxmlformats.org/officeDocument/2006/relationships" xmlns:m="http://schemas.openxmlformats.org/officeDocument/2006/math" xmlns:v="urn:schemas-microsoft-com:vml" xmlns:wp14="http://schemas.microsoft.com/office/word/2010/wordprocessingDrawing" xmlns:wp="http://schemas.openxmlformats.org/drawingml/2006/wordprocessingDrawing" xmlns:w10="urn:schemas-microsoft-com:office:word" xmlns:w="http://schemas.openxmlformats.org/wordprocessingml/2006/main" xmlns:w14="http://schemas.microsoft.com/office/word/2010/wordml" xmlns:w15="http://schemas.microsoft.com/office/word/2012/wordml" xmlns:w16cex="http://schemas.microsoft.com/office/word/2018/wordml/cex" xmlns:w16cid="http://schemas.microsoft.com/office/word/2016/wordml/cid" xmlns:w16="http://schemas.microsoft.com/office/word/2018/wordml" xmlns:w16se="http://schemas.microsoft.com/office/word/2015/wordml/symex" xmlns:wpg="http://schemas.microsoft.com/office/word/2010/wordprocessingGroup" xmlns:wpi="http://schemas.microsoft.com/office/word/2010/wordprocessingInk" xmlns:wne="http://schemas.microsoft.com/office/word/2006/wordml" xmlns:wps="http://schemas.microsoft.com/office/word/2010/wordprocessingShape" mc:Ignorable="w14 w15 w16se w16cid w16 w16cex wp14">
   <w:abstractNum w:abstractNumId="0" w15:restartNumberingAfterBreak="0">
     <w:nsid w:val="00B548E8"/>
     <w:multiLevelType w:val="hybridMultilevel"/>
@@ -12751,7 +12704,7 @@
 </file>
 
 <file path=word/styles.xml><?xml version="1.0" encoding="utf-8"?>
-<w:styles xmlns:mc="http://schemas.openxmlformats.org/markup-compatibility/2006" xmlns:r="http://schemas.openxmlformats.org/officeDocument/2006/relationships" xmlns:w="http://schemas.openxmlformats.org/wordprocessingml/2006/main" xmlns:w14="http://schemas.microsoft.com/office/word/2010/wordml" xmlns:w15="http://schemas.microsoft.com/office/word/2012/wordml" xmlns:w16cid="http://schemas.microsoft.com/office/word/2016/wordml/cid" xmlns:w16se="http://schemas.microsoft.com/office/word/2015/wordml/symex" mc:Ignorable="w14 w15 w16se w16cid">
+<w:styles xmlns:mc="http://schemas.openxmlformats.org/markup-compatibility/2006" xmlns:r="http://schemas.openxmlformats.org/officeDocument/2006/relationships" xmlns:w="http://schemas.openxmlformats.org/wordprocessingml/2006/main" xmlns:w14="http://schemas.microsoft.com/office/word/2010/wordml" xmlns:w15="http://schemas.microsoft.com/office/word/2012/wordml" xmlns:w16cex="http://schemas.microsoft.com/office/word/2018/wordml/cex" xmlns:w16cid="http://schemas.microsoft.com/office/word/2016/wordml/cid" xmlns:w16="http://schemas.microsoft.com/office/word/2018/wordml" xmlns:w16se="http://schemas.microsoft.com/office/word/2015/wordml/symex" mc:Ignorable="w14 w15 w16se w16cid w16 w16cex">
   <w:docDefaults>
     <w:rPrDefault>
       <w:rPr>
@@ -12767,7 +12720,7 @@
       </w:pPr>
     </w:pPrDefault>
   </w:docDefaults>
-  <w:latentStyles w:defLockedState="0" w:defUIPriority="99" w:defSemiHidden="0" w:defUnhideWhenUsed="0" w:defQFormat="0" w:count="377">
+  <w:latentStyles w:defLockedState="0" w:defUIPriority="99" w:defSemiHidden="0" w:defUnhideWhenUsed="0" w:defQFormat="0" w:count="376">
     <w:lsdException w:name="Normal" w:uiPriority="0" w:qFormat="1"/>
     <w:lsdException w:name="heading 1" w:uiPriority="9" w:qFormat="1"/>
     <w:lsdException w:name="heading 2" w:semiHidden="1" w:uiPriority="9" w:unhideWhenUsed="1" w:qFormat="1"/>
@@ -13144,7 +13097,6 @@
     <w:lsdException w:name="Hashtag" w:semiHidden="1" w:unhideWhenUsed="1"/>
     <w:lsdException w:name="Unresolved Mention" w:semiHidden="1" w:unhideWhenUsed="1"/>
     <w:lsdException w:name="Smart Link" w:semiHidden="1" w:unhideWhenUsed="1"/>
-    <w:lsdException w:name="Smart Link Error" w:semiHidden="1" w:unhideWhenUsed="1"/>
   </w:latentStyles>
   <w:style w:type="paragraph" w:default="1" w:styleId="Normal">
     <w:name w:val="Normal"/>

</xml_diff>